<commit_message>
Added presentation in kit layout
</commit_message>
<xml_diff>
--- a/Dokumentation/Dokumentation.docx
+++ b/Dokumentation/Dokumentation.docx
@@ -5,7 +5,11 @@
     <w:sdt>
       <w:sdtPr>
         <w:rPr>
+          <w:rFonts w:eastAsiaTheme="minorHAnsi"/>
+          <w:kern w:val="2"/>
           <w:sz w:val="2"/>
+          <w:lang w:eastAsia="en-US"/>
+          <w14:ligatures w14:val="standardContextual"/>
         </w:rPr>
         <w:id w:val="745695888"/>
         <w:docPartObj>
@@ -15,11 +19,7 @@
       </w:sdtPr>
       <w:sdtEndPr>
         <w:rPr>
-          <w:rFonts w:eastAsiaTheme="minorHAnsi"/>
-          <w:kern w:val="2"/>
           <w:sz w:val="22"/>
-          <w:lang w:eastAsia="en-US"/>
-          <w14:ligatures w14:val="standardContextual"/>
         </w:rPr>
       </w:sdtEndPr>
       <w:sdtContent>
@@ -30,7 +30,79 @@
               <w:sz w:val="2"/>
             </w:rPr>
           </w:pPr>
+          <w:r>
+            <w:rPr>
+              <w:noProof/>
+            </w:rPr>
+            <w:drawing>
+              <wp:anchor distT="0" distB="0" distL="114300" distR="114300" simplePos="0" relativeHeight="251675648" behindDoc="1" locked="0" layoutInCell="1" allowOverlap="1" wp14:anchorId="75CD09B0" wp14:editId="2D4F9F21">
+                <wp:simplePos x="0" y="0"/>
+                <wp:positionH relativeFrom="column">
+                  <wp:posOffset>-213995</wp:posOffset>
+                </wp:positionH>
+                <wp:positionV relativeFrom="paragraph">
+                  <wp:posOffset>-277495</wp:posOffset>
+                </wp:positionV>
+                <wp:extent cx="2362200" cy="1018540"/>
+                <wp:effectExtent l="0" t="0" r="0" b="0"/>
+                <wp:wrapNone/>
+                <wp:docPr id="1947558966" name="Grafik 2" descr="Ein Bild, das Text, Schrift, Grafiken, Screenshot enthält.&#10;&#10;Automatisch generierte Beschreibung"/>
+                <wp:cNvGraphicFramePr>
+                  <a:graphicFrameLocks xmlns:a="http://schemas.openxmlformats.org/drawingml/2006/main" noChangeAspect="1"/>
+                </wp:cNvGraphicFramePr>
+                <a:graphic xmlns:a="http://schemas.openxmlformats.org/drawingml/2006/main">
+                  <a:graphicData uri="http://schemas.openxmlformats.org/drawingml/2006/picture">
+                    <pic:pic xmlns:pic="http://schemas.openxmlformats.org/drawingml/2006/picture">
+                      <pic:nvPicPr>
+                        <pic:cNvPr id="1947558966" name="Grafik 2" descr="Ein Bild, das Text, Schrift, Grafiken, Screenshot enthält.&#10;&#10;Automatisch generierte Beschreibung"/>
+                        <pic:cNvPicPr>
+                          <a:picLocks noChangeAspect="1" noChangeArrowheads="1"/>
+                        </pic:cNvPicPr>
+                      </pic:nvPicPr>
+                      <pic:blipFill rotWithShape="1">
+                        <a:blip r:embed="rId8">
+                          <a:extLst>
+                            <a:ext uri="{28A0092B-C50C-407E-A947-70E740481C1C}">
+                              <a14:useLocalDpi xmlns:a14="http://schemas.microsoft.com/office/drawing/2010/main" val="0"/>
+                            </a:ext>
+                          </a:extLst>
+                        </a:blip>
+                        <a:srcRect b="56875"/>
+                        <a:stretch/>
+                      </pic:blipFill>
+                      <pic:spPr bwMode="auto">
+                        <a:xfrm>
+                          <a:off x="0" y="0"/>
+                          <a:ext cx="2362200" cy="1018540"/>
+                        </a:xfrm>
+                        <a:prstGeom prst="rect">
+                          <a:avLst/>
+                        </a:prstGeom>
+                        <a:noFill/>
+                        <a:ln>
+                          <a:noFill/>
+                        </a:ln>
+                        <a:extLst>
+                          <a:ext uri="{53640926-AAD7-44D8-BBD7-CCE9431645EC}">
+                            <a14:shadowObscured xmlns:a14="http://schemas.microsoft.com/office/drawing/2010/main"/>
+                          </a:ext>
+                        </a:extLst>
+                      </pic:spPr>
+                    </pic:pic>
+                  </a:graphicData>
+                </a:graphic>
+              </wp:anchor>
+            </w:drawing>
+          </w:r>
         </w:p>
+        <w:p>
+          <w:pPr>
+            <w:rPr>
+              <w:noProof/>
+            </w:rPr>
+          </w:pPr>
+        </w:p>
+        <w:p/>
         <w:p>
           <w:r>
             <w:rPr>
@@ -39,16 +111,16 @@
             <mc:AlternateContent>
               <mc:Choice Requires="wps">
                 <w:drawing>
-                  <wp:anchor distT="0" distB="0" distL="114300" distR="114300" simplePos="0" relativeHeight="251661312" behindDoc="0" locked="0" layoutInCell="1" allowOverlap="1" wp14:anchorId="27149354" wp14:editId="5B64CC1D">
+                  <wp:anchor distT="0" distB="0" distL="114300" distR="114300" simplePos="0" relativeHeight="251661312" behindDoc="0" locked="0" layoutInCell="1" allowOverlap="1" wp14:anchorId="27149354" wp14:editId="1F4DFE49">
                     <wp:simplePos x="0" y="0"/>
                     <wp:positionH relativeFrom="page">
-                      <wp:align>center</wp:align>
+                      <wp:posOffset>917575</wp:posOffset>
                     </wp:positionH>
                     <wp:positionV relativeFrom="margin">
-                      <wp:align>top</wp:align>
+                      <wp:posOffset>1841500</wp:posOffset>
                     </wp:positionV>
                     <wp:extent cx="5943600" cy="914400"/>
-                    <wp:effectExtent l="0" t="0" r="0" b="3810"/>
+                    <wp:effectExtent l="0" t="0" r="0" b="0"/>
                     <wp:wrapNone/>
                     <wp:docPr id="62" name="Textfeld 9"/>
                     <wp:cNvGraphicFramePr/>
@@ -91,7 +163,7 @@
                                   <w:rPr>
                                     <w:rFonts w:asciiTheme="majorHAnsi" w:eastAsiaTheme="majorEastAsia" w:hAnsiTheme="majorHAnsi" w:cstheme="majorBidi"/>
                                     <w:caps/>
-                                    <w:color w:val="8496B0" w:themeColor="text2" w:themeTint="99"/>
+                                    <w:color w:val="262626" w:themeColor="text1" w:themeTint="D9"/>
                                     <w:sz w:val="64"/>
                                     <w:szCs w:val="64"/>
                                   </w:rPr>
@@ -108,7 +180,7 @@
                                       <w:rPr>
                                         <w:rFonts w:asciiTheme="majorHAnsi" w:eastAsiaTheme="majorEastAsia" w:hAnsiTheme="majorHAnsi" w:cstheme="majorBidi"/>
                                         <w:caps/>
-                                        <w:color w:val="8496B0" w:themeColor="text2" w:themeTint="99"/>
+                                        <w:color w:val="262626" w:themeColor="text1" w:themeTint="D9"/>
                                         <w:sz w:val="64"/>
                                         <w:szCs w:val="64"/>
                                       </w:rPr>
@@ -117,7 +189,7 @@
                                       <w:rPr>
                                         <w:rFonts w:asciiTheme="majorHAnsi" w:eastAsiaTheme="majorEastAsia" w:hAnsiTheme="majorHAnsi" w:cstheme="majorBidi"/>
                                         <w:caps/>
-                                        <w:color w:val="8496B0" w:themeColor="text2" w:themeTint="99"/>
+                                        <w:color w:val="262626" w:themeColor="text1" w:themeTint="D9"/>
                                         <w:sz w:val="64"/>
                                         <w:szCs w:val="64"/>
                                       </w:rPr>
@@ -131,7 +203,7 @@
                                   <w:pStyle w:val="KeinLeerraum"/>
                                   <w:spacing w:before="120"/>
                                   <w:rPr>
-                                    <w:color w:val="44546A" w:themeColor="text2"/>
+                                    <w:color w:val="262626" w:themeColor="text1" w:themeTint="D9"/>
                                     <w:sz w:val="32"/>
                                     <w:szCs w:val="32"/>
                                   </w:rPr>
@@ -139,7 +211,7 @@
                                 <w:sdt>
                                   <w:sdtPr>
                                     <w:rPr>
-                                      <w:color w:val="44546A" w:themeColor="text2"/>
+                                      <w:color w:val="262626" w:themeColor="text1" w:themeTint="D9"/>
                                       <w:sz w:val="32"/>
                                       <w:szCs w:val="32"/>
                                     </w:rPr>
@@ -152,7 +224,7 @@
                                   <w:sdtContent>
                                     <w:r>
                                       <w:rPr>
-                                        <w:color w:val="44546A" w:themeColor="text2"/>
+                                        <w:color w:val="262626" w:themeColor="text1" w:themeTint="D9"/>
                                         <w:sz w:val="32"/>
                                         <w:szCs w:val="32"/>
                                       </w:rPr>
@@ -162,7 +234,7 @@
                                 </w:sdt>
                                 <w:r>
                                   <w:rPr>
-                                    <w:color w:val="44546A" w:themeColor="text2"/>
+                                    <w:color w:val="262626" w:themeColor="text1" w:themeTint="D9"/>
                                     <w:sz w:val="20"/>
                                     <w:szCs w:val="20"/>
                                   </w:rPr>
@@ -172,6 +244,7 @@
                               <w:p>
                                 <w:pPr>
                                   <w:rPr>
+                                    <w:color w:val="262626" w:themeColor="text1" w:themeTint="D9"/>
                                     <w:sz w:val="20"/>
                                     <w:szCs w:val="20"/>
                                   </w:rPr>
@@ -200,7 +273,7 @@
                     <v:stroke joinstyle="miter"/>
                     <v:path gradientshapeok="t" o:connecttype="rect"/>
                   </v:shapetype>
-                  <v:shape id="Textfeld 9" o:spid="_x0000_s1026" type="#_x0000_t202" style="position:absolute;margin-left:0;margin-top:0;width:468pt;height:1in;z-index:251661312;visibility:visible;mso-wrap-style:square;mso-width-percent:765;mso-wrap-distance-left:9pt;mso-wrap-distance-top:0;mso-wrap-distance-right:9pt;mso-wrap-distance-bottom:0;mso-position-horizontal:center;mso-position-horizontal-relative:page;mso-position-vertical:top;mso-position-vertical-relative:margin;mso-width-percent:765;mso-width-relative:page;v-text-anchor:top" o:gfxdata="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" filled="f" stroked="f" strokeweight=".5pt">
+                  <v:shape id="Textfeld 9" o:spid="_x0000_s1026" type="#_x0000_t202" style="position:absolute;margin-left:72.25pt;margin-top:145pt;width:468pt;height:1in;z-index:251661312;visibility:visible;mso-wrap-style:square;mso-width-percent:765;mso-wrap-distance-left:9pt;mso-wrap-distance-top:0;mso-wrap-distance-right:9pt;mso-wrap-distance-bottom:0;mso-position-horizontal:absolute;mso-position-horizontal-relative:page;mso-position-vertical:absolute;mso-position-vertical-relative:margin;mso-width-percent:765;mso-width-relative:page;v-text-anchor:top" o:gfxdata="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" filled="f" stroked="f" strokeweight=".5pt">
                     <v:textbox style="mso-fit-shape-to-text:t">
                       <w:txbxContent>
                         <w:sdt>
@@ -208,7 +281,7 @@
                             <w:rPr>
                               <w:rFonts w:asciiTheme="majorHAnsi" w:eastAsiaTheme="majorEastAsia" w:hAnsiTheme="majorHAnsi" w:cstheme="majorBidi"/>
                               <w:caps/>
-                              <w:color w:val="8496B0" w:themeColor="text2" w:themeTint="99"/>
+                              <w:color w:val="262626" w:themeColor="text1" w:themeTint="D9"/>
                               <w:sz w:val="64"/>
                               <w:szCs w:val="64"/>
                             </w:rPr>
@@ -225,7 +298,7 @@
                                 <w:rPr>
                                   <w:rFonts w:asciiTheme="majorHAnsi" w:eastAsiaTheme="majorEastAsia" w:hAnsiTheme="majorHAnsi" w:cstheme="majorBidi"/>
                                   <w:caps/>
-                                  <w:color w:val="8496B0" w:themeColor="text2" w:themeTint="99"/>
+                                  <w:color w:val="262626" w:themeColor="text1" w:themeTint="D9"/>
                                   <w:sz w:val="64"/>
                                   <w:szCs w:val="64"/>
                                 </w:rPr>
@@ -234,7 +307,7 @@
                                 <w:rPr>
                                   <w:rFonts w:asciiTheme="majorHAnsi" w:eastAsiaTheme="majorEastAsia" w:hAnsiTheme="majorHAnsi" w:cstheme="majorBidi"/>
                                   <w:caps/>
-                                  <w:color w:val="8496B0" w:themeColor="text2" w:themeTint="99"/>
+                                  <w:color w:val="262626" w:themeColor="text1" w:themeTint="D9"/>
                                   <w:sz w:val="64"/>
                                   <w:szCs w:val="64"/>
                                 </w:rPr>
@@ -248,7 +321,7 @@
                             <w:pStyle w:val="KeinLeerraum"/>
                             <w:spacing w:before="120"/>
                             <w:rPr>
-                              <w:color w:val="44546A" w:themeColor="text2"/>
+                              <w:color w:val="262626" w:themeColor="text1" w:themeTint="D9"/>
                               <w:sz w:val="32"/>
                               <w:szCs w:val="32"/>
                             </w:rPr>
@@ -256,7 +329,7 @@
                           <w:sdt>
                             <w:sdtPr>
                               <w:rPr>
-                                <w:color w:val="44546A" w:themeColor="text2"/>
+                                <w:color w:val="262626" w:themeColor="text1" w:themeTint="D9"/>
                                 <w:sz w:val="32"/>
                                 <w:szCs w:val="32"/>
                               </w:rPr>
@@ -269,7 +342,7 @@
                             <w:sdtContent>
                               <w:r>
                                 <w:rPr>
-                                  <w:color w:val="44546A" w:themeColor="text2"/>
+                                  <w:color w:val="262626" w:themeColor="text1" w:themeTint="D9"/>
                                   <w:sz w:val="32"/>
                                   <w:szCs w:val="32"/>
                                 </w:rPr>
@@ -279,7 +352,7 @@
                           </w:sdt>
                           <w:r>
                             <w:rPr>
-                              <w:color w:val="44546A" w:themeColor="text2"/>
+                              <w:color w:val="262626" w:themeColor="text1" w:themeTint="D9"/>
                               <w:sz w:val="20"/>
                               <w:szCs w:val="20"/>
                             </w:rPr>
@@ -289,6 +362,7 @@
                         <w:p>
                           <w:pPr>
                             <w:rPr>
+                              <w:color w:val="262626" w:themeColor="text1" w:themeTint="D9"/>
                               <w:sz w:val="20"/>
                               <w:szCs w:val="20"/>
                             </w:rPr>
@@ -309,245 +383,16 @@
             <mc:AlternateContent>
               <mc:Choice Requires="wps">
                 <w:drawing>
-                  <wp:anchor distT="0" distB="0" distL="114300" distR="114300" simplePos="0" relativeHeight="251659264" behindDoc="0" locked="0" layoutInCell="1" allowOverlap="1" wp14:anchorId="3CAE89F7" wp14:editId="2807B2CE">
-                    <wp:simplePos x="0" y="0"/>
-                    <wp:positionH relativeFrom="page">
-                      <wp:align>center</wp:align>
-                    </wp:positionH>
-                    <wp:positionV relativeFrom="margin">
-                      <wp:align>bottom</wp:align>
-                    </wp:positionV>
-                    <wp:extent cx="5943600" cy="374904"/>
-                    <wp:effectExtent l="0" t="0" r="0" b="2540"/>
-                    <wp:wrapNone/>
-                    <wp:docPr id="69" name="Textfeld 10"/>
-                    <wp:cNvGraphicFramePr/>
-                    <a:graphic xmlns:a="http://schemas.openxmlformats.org/drawingml/2006/main">
-                      <a:graphicData uri="http://schemas.microsoft.com/office/word/2010/wordprocessingShape">
-                        <wps:wsp>
-                          <wps:cNvSpPr txBox="1"/>
-                          <wps:spPr>
-                            <a:xfrm>
-                              <a:off x="0" y="0"/>
-                              <a:ext cx="5943600" cy="374904"/>
-                            </a:xfrm>
-                            <a:prstGeom prst="rect">
-                              <a:avLst/>
-                            </a:prstGeom>
-                            <a:noFill/>
-                            <a:ln w="6350">
-                              <a:noFill/>
-                            </a:ln>
-                            <a:effectLst/>
-                          </wps:spPr>
-                          <wps:style>
-                            <a:lnRef idx="0">
-                              <a:schemeClr val="accent1"/>
-                            </a:lnRef>
-                            <a:fillRef idx="0">
-                              <a:schemeClr val="accent1"/>
-                            </a:fillRef>
-                            <a:effectRef idx="0">
-                              <a:schemeClr val="accent1"/>
-                            </a:effectRef>
-                            <a:fontRef idx="minor">
-                              <a:schemeClr val="dk1"/>
-                            </a:fontRef>
-                          </wps:style>
-                          <wps:txbx>
-                            <w:txbxContent>
-                              <w:p>
-                                <w:pPr>
-                                  <w:pStyle w:val="KeinLeerraum"/>
-                                  <w:jc w:val="right"/>
-                                  <w:rPr>
-                                    <w:color w:val="44546A" w:themeColor="text2"/>
-                                    <w:sz w:val="36"/>
-                                    <w:szCs w:val="36"/>
-                                  </w:rPr>
-                                </w:pPr>
-                                <w:sdt>
-                                  <w:sdtPr>
-                                    <w:rPr>
-                                      <w:color w:val="44546A" w:themeColor="text2"/>
-                                      <w:sz w:val="36"/>
-                                      <w:szCs w:val="36"/>
-                                    </w:rPr>
-                                    <w:alias w:val="Schule"/>
-                                    <w:tag w:val="Schule"/>
-                                    <w:id w:val="1850680582"/>
-                                    <w:dataBinding w:prefixMappings="xmlns:ns0='http://schemas.openxmlformats.org/officeDocument/2006/extended-properties' " w:xpath="/ns0:Properties[1]/ns0:Company[1]" w:storeItemID="{6668398D-A668-4E3E-A5EB-62B293D839F1}"/>
-                                    <w:text/>
-                                  </w:sdtPr>
-                                  <w:sdtContent>
-                                    <w:r>
-                                      <w:rPr>
-                                        <w:color w:val="44546A" w:themeColor="text2"/>
-                                        <w:sz w:val="36"/>
-                                        <w:szCs w:val="36"/>
-                                      </w:rPr>
-                                      <w:t>Karlsruher Institut für Technologie – SS 2023</w:t>
-                                    </w:r>
-                                  </w:sdtContent>
-                                </w:sdt>
-                              </w:p>
-                              <w:sdt>
-                                <w:sdtPr>
-                                  <w:rPr>
-                                    <w:color w:val="44546A" w:themeColor="text2"/>
-                                    <w:sz w:val="36"/>
-                                    <w:szCs w:val="36"/>
-                                  </w:rPr>
-                                  <w:alias w:val="Kurs"/>
-                                  <w:tag w:val="Kurs"/>
-                                  <w:id w:val="1717703537"/>
-                                  <w:dataBinding w:prefixMappings="xmlns:ns0='http://purl.org/dc/elements/1.1/' xmlns:ns1='http://schemas.openxmlformats.org/package/2006/metadata/core-properties' " w:xpath="/ns1:coreProperties[1]/ns1:category[1]" w:storeItemID="{6C3C8BC8-F283-45AE-878A-BAB7291924A1}"/>
-                                  <w:text/>
-                                </w:sdtPr>
-                                <w:sdtContent>
-                                  <w:p>
-                                    <w:pPr>
-                                      <w:pStyle w:val="KeinLeerraum"/>
-                                      <w:jc w:val="right"/>
-                                      <w:rPr>
-                                        <w:color w:val="44546A" w:themeColor="text2"/>
-                                        <w:sz w:val="36"/>
-                                        <w:szCs w:val="36"/>
-                                      </w:rPr>
-                                    </w:pPr>
-                                    <w:r>
-                                      <w:rPr>
-                                        <w:color w:val="44546A" w:themeColor="text2"/>
-                                        <w:sz w:val="36"/>
-                                        <w:szCs w:val="36"/>
-                                      </w:rPr>
-                                      <w:t>Digitalbasierte Lernkontexte des Mathematikunterrichts</w:t>
-                                    </w:r>
-                                  </w:p>
-                                </w:sdtContent>
-                              </w:sdt>
-                            </w:txbxContent>
-                          </wps:txbx>
-                          <wps:bodyPr rot="0" spcFirstLastPara="0" vertOverflow="overflow" horzOverflow="overflow" vert="horz" wrap="square" lIns="0" tIns="0" rIns="0" bIns="0" numCol="1" spcCol="0" rtlCol="0" fromWordArt="0" anchor="b" anchorCtr="0" forceAA="0" compatLnSpc="1">
-                            <a:prstTxWarp prst="textNoShape">
-                              <a:avLst/>
-                            </a:prstTxWarp>
-                            <a:spAutoFit/>
-                          </wps:bodyPr>
-                        </wps:wsp>
-                      </a:graphicData>
-                    </a:graphic>
-                    <wp14:sizeRelH relativeFrom="page">
-                      <wp14:pctWidth>76500</wp14:pctWidth>
-                    </wp14:sizeRelH>
-                    <wp14:sizeRelV relativeFrom="margin">
-                      <wp14:pctHeight>0</wp14:pctHeight>
-                    </wp14:sizeRelV>
-                  </wp:anchor>
-                </w:drawing>
-              </mc:Choice>
-              <mc:Fallback>
-                <w:pict>
-                  <v:shape w14:anchorId="3CAE89F7" id="Textfeld 10" o:spid="_x0000_s1027" type="#_x0000_t202" style="position:absolute;margin-left:0;margin-top:0;width:468pt;height:29.5pt;z-index:251659264;visibility:visible;mso-wrap-style:square;mso-width-percent:765;mso-height-percent:0;mso-wrap-distance-left:9pt;mso-wrap-distance-top:0;mso-wrap-distance-right:9pt;mso-wrap-distance-bottom:0;mso-position-horizontal:center;mso-position-horizontal-relative:page;mso-position-vertical:bottom;mso-position-vertical-relative:margin;mso-width-percent:765;mso-height-percent:0;mso-width-relative:page;mso-height-relative:margin;v-text-anchor:bottom" o:gfxdata="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" filled="f" stroked="f" strokeweight=".5pt">
-                    <v:textbox style="mso-fit-shape-to-text:t" inset="0,0,0,0">
-                      <w:txbxContent>
-                        <w:p>
-                          <w:pPr>
-                            <w:pStyle w:val="KeinLeerraum"/>
-                            <w:jc w:val="right"/>
-                            <w:rPr>
-                              <w:color w:val="44546A" w:themeColor="text2"/>
-                              <w:sz w:val="36"/>
-                              <w:szCs w:val="36"/>
-                            </w:rPr>
-                          </w:pPr>
-                          <w:sdt>
-                            <w:sdtPr>
-                              <w:rPr>
-                                <w:color w:val="44546A" w:themeColor="text2"/>
-                                <w:sz w:val="36"/>
-                                <w:szCs w:val="36"/>
-                              </w:rPr>
-                              <w:alias w:val="Schule"/>
-                              <w:tag w:val="Schule"/>
-                              <w:id w:val="1850680582"/>
-                              <w:dataBinding w:prefixMappings="xmlns:ns0='http://schemas.openxmlformats.org/officeDocument/2006/extended-properties' " w:xpath="/ns0:Properties[1]/ns0:Company[1]" w:storeItemID="{6668398D-A668-4E3E-A5EB-62B293D839F1}"/>
-                              <w:text/>
-                            </w:sdtPr>
-                            <w:sdtContent>
-                              <w:r>
-                                <w:rPr>
-                                  <w:color w:val="44546A" w:themeColor="text2"/>
-                                  <w:sz w:val="36"/>
-                                  <w:szCs w:val="36"/>
-                                </w:rPr>
-                                <w:t>Karlsruher Institut für Technologie – SS 2023</w:t>
-                              </w:r>
-                            </w:sdtContent>
-                          </w:sdt>
-                        </w:p>
-                        <w:sdt>
-                          <w:sdtPr>
-                            <w:rPr>
-                              <w:color w:val="44546A" w:themeColor="text2"/>
-                              <w:sz w:val="36"/>
-                              <w:szCs w:val="36"/>
-                            </w:rPr>
-                            <w:alias w:val="Kurs"/>
-                            <w:tag w:val="Kurs"/>
-                            <w:id w:val="1717703537"/>
-                            <w:dataBinding w:prefixMappings="xmlns:ns0='http://purl.org/dc/elements/1.1/' xmlns:ns1='http://schemas.openxmlformats.org/package/2006/metadata/core-properties' " w:xpath="/ns1:coreProperties[1]/ns1:category[1]" w:storeItemID="{6C3C8BC8-F283-45AE-878A-BAB7291924A1}"/>
-                            <w:text/>
-                          </w:sdtPr>
-                          <w:sdtContent>
-                            <w:p>
-                              <w:pPr>
-                                <w:pStyle w:val="KeinLeerraum"/>
-                                <w:jc w:val="right"/>
-                                <w:rPr>
-                                  <w:color w:val="44546A" w:themeColor="text2"/>
-                                  <w:sz w:val="36"/>
-                                  <w:szCs w:val="36"/>
-                                </w:rPr>
-                              </w:pPr>
-                              <w:r>
-                                <w:rPr>
-                                  <w:color w:val="44546A" w:themeColor="text2"/>
-                                  <w:sz w:val="36"/>
-                                  <w:szCs w:val="36"/>
-                                </w:rPr>
-                                <w:t>Digitalbasierte Lernkontexte des Mathematikunterrichts</w:t>
-                              </w:r>
-                            </w:p>
-                          </w:sdtContent>
-                        </w:sdt>
-                      </w:txbxContent>
-                    </v:textbox>
-                    <w10:wrap anchorx="page" anchory="margin"/>
-                  </v:shape>
-                </w:pict>
-              </mc:Fallback>
-            </mc:AlternateContent>
-          </w:r>
-        </w:p>
-        <w:p>
-          <w:r>
-            <w:rPr>
-              <w:noProof/>
-            </w:rPr>
-            <mc:AlternateContent>
-              <mc:Choice Requires="wps">
-                <w:drawing>
-                  <wp:anchor distT="45720" distB="45720" distL="114300" distR="114300" simplePos="0" relativeHeight="251663360" behindDoc="0" locked="0" layoutInCell="1" allowOverlap="1" wp14:anchorId="09F9DB63" wp14:editId="0D568268">
+                  <wp:anchor distT="45720" distB="45720" distL="114300" distR="114300" simplePos="0" relativeHeight="251663360" behindDoc="0" locked="0" layoutInCell="1" allowOverlap="1" wp14:anchorId="09F9DB63" wp14:editId="074FC7D4">
                     <wp:simplePos x="0" y="0"/>
                     <wp:positionH relativeFrom="column">
-                      <wp:posOffset>2635575</wp:posOffset>
+                      <wp:posOffset>35870</wp:posOffset>
                     </wp:positionH>
                     <wp:positionV relativeFrom="paragraph">
-                      <wp:posOffset>5687060</wp:posOffset>
+                      <wp:posOffset>5389880</wp:posOffset>
                     </wp:positionV>
-                    <wp:extent cx="3562985" cy="1404620"/>
-                    <wp:effectExtent l="0" t="0" r="0" b="635"/>
+                    <wp:extent cx="5761990" cy="1404620"/>
+                    <wp:effectExtent l="0" t="0" r="0" b="0"/>
                     <wp:wrapSquare wrapText="bothSides"/>
                     <wp:docPr id="217" name="Textfeld 2"/>
                     <wp:cNvGraphicFramePr>
@@ -562,7 +407,7 @@
                           <wps:spPr bwMode="auto">
                             <a:xfrm>
                               <a:off x="0" y="0"/>
-                              <a:ext cx="3562985" cy="1404620"/>
+                              <a:ext cx="5761990" cy="1404620"/>
                             </a:xfrm>
                             <a:prstGeom prst="rect">
                               <a:avLst/>
@@ -579,7 +424,7 @@
                             <w:txbxContent>
                               <w:p>
                                 <w:pPr>
-                                  <w:ind w:left="2120" w:hanging="2120"/>
+                                  <w:ind w:left="2829" w:hanging="2829"/>
                                   <w:rPr>
                                     <w:color w:val="3B3838" w:themeColor="background2" w:themeShade="40"/>
                                     <w:sz w:val="32"/>
@@ -601,7 +446,7 @@
                                     <w:sz w:val="32"/>
                                     <w:szCs w:val="32"/>
                                   </w:rPr>
-                                  <w:t xml:space="preserve">: </w:t>
+                                  <w:tab/>
                                 </w:r>
                                 <w:r>
                                   <w:rPr>
@@ -609,7 +454,6 @@
                                     <w:sz w:val="32"/>
                                     <w:szCs w:val="32"/>
                                   </w:rPr>
-                                  <w:tab/>
                                   <w:t>Sarah Glatt</w:t>
                                 </w:r>
                                 <w:r>
@@ -619,6 +463,13 @@
                                     <w:szCs w:val="32"/>
                                   </w:rPr>
                                   <w:br/>
+                                </w:r>
+                                <w:r>
+                                  <w:rPr>
+                                    <w:color w:val="3B3838" w:themeColor="background2" w:themeShade="40"/>
+                                    <w:sz w:val="32"/>
+                                    <w:szCs w:val="32"/>
+                                  </w:rPr>
                                   <w:t>Beatrice Wellmann</w:t>
                                 </w:r>
                               </w:p>
@@ -645,7 +496,7 @@
                                     <w:sz w:val="32"/>
                                     <w:szCs w:val="32"/>
                                   </w:rPr>
-                                  <w:t xml:space="preserve">: </w:t>
+                                  <w:t xml:space="preserve"> </w:t>
                                 </w:r>
                                 <w:r>
                                   <w:rPr>
@@ -654,6 +505,21 @@
                                     <w:szCs w:val="32"/>
                                   </w:rPr>
                                   <w:tab/>
+                                </w:r>
+                                <w:r>
+                                  <w:rPr>
+                                    <w:color w:val="3B3838" w:themeColor="background2" w:themeShade="40"/>
+                                    <w:sz w:val="32"/>
+                                    <w:szCs w:val="32"/>
+                                  </w:rPr>
+                                  <w:tab/>
+                                </w:r>
+                                <w:r>
+                                  <w:rPr>
+                                    <w:color w:val="3B3838" w:themeColor="background2" w:themeShade="40"/>
+                                    <w:sz w:val="32"/>
+                                    <w:szCs w:val="32"/>
+                                  </w:rPr>
                                   <w:t>Lea Schenk</w:t>
                                 </w:r>
                               </w:p>
@@ -680,7 +546,7 @@
                                     <w:sz w:val="32"/>
                                     <w:szCs w:val="32"/>
                                   </w:rPr>
-                                  <w:t>:</w:t>
+                                  <w:tab/>
                                 </w:r>
                                 <w:r>
                                   <w:rPr>
@@ -737,6 +603,21 @@
                                     <w:szCs w:val="32"/>
                                   </w:rPr>
                                   <w:tab/>
+                                </w:r>
+                                <w:r>
+                                  <w:rPr>
+                                    <w:color w:val="3B3838" w:themeColor="background2" w:themeShade="40"/>
+                                    <w:sz w:val="32"/>
+                                    <w:szCs w:val="32"/>
+                                  </w:rPr>
+                                  <w:tab/>
+                                </w:r>
+                                <w:r>
+                                  <w:rPr>
+                                    <w:color w:val="3B3838" w:themeColor="background2" w:themeShade="40"/>
+                                    <w:sz w:val="32"/>
+                                    <w:szCs w:val="32"/>
+                                  </w:rPr>
                                   <w:t>Stephanie Hofmann</w:t>
                                 </w:r>
                                 <w:r>
@@ -777,7 +658,60 @@
                                     <w:sz w:val="32"/>
                                     <w:szCs w:val="32"/>
                                   </w:rPr>
+                                  <w:tab/>
+                                </w:r>
+                                <w:r>
+                                  <w:rPr>
+                                    <w:color w:val="3B3838" w:themeColor="background2" w:themeShade="40"/>
+                                    <w:sz w:val="32"/>
+                                    <w:szCs w:val="32"/>
+                                  </w:rPr>
                                   <w:t>Lea Schenk</w:t>
+                                </w:r>
+                              </w:p>
+                              <w:p>
+                                <w:pPr>
+                                  <w:ind w:left="2830" w:hanging="2830"/>
+                                  <w:rPr>
+                                    <w:color w:val="3B3838" w:themeColor="background2" w:themeShade="40"/>
+                                    <w:sz w:val="32"/>
+                                    <w:szCs w:val="32"/>
+                                  </w:rPr>
+                                </w:pPr>
+                                <w:r>
+                                  <w:rPr>
+                                    <w:b/>
+                                    <w:color w:val="3B3838" w:themeColor="background2" w:themeShade="40"/>
+                                    <w:sz w:val="32"/>
+                                    <w:szCs w:val="32"/>
+                                  </w:rPr>
+                                  <w:t xml:space="preserve">Veranstaltung </w:t>
+                                </w:r>
+                                <w:r>
+                                  <w:rPr>
+                                    <w:b/>
+                                    <w:color w:val="3B3838" w:themeColor="background2" w:themeShade="40"/>
+                                    <w:sz w:val="32"/>
+                                    <w:szCs w:val="32"/>
+                                  </w:rPr>
+                                  <w:tab/>
+                                </w:r>
+                                <w:r>
+                                  <w:rPr>
+                                    <w:b/>
+                                    <w:color w:val="3B3838" w:themeColor="background2" w:themeShade="40"/>
+                                    <w:sz w:val="32"/>
+                                    <w:szCs w:val="32"/>
+                                  </w:rPr>
+                                  <w:tab/>
+                                </w:r>
+                                <w:r>
+                                  <w:rPr>
+                                    <w:color w:val="3B3838" w:themeColor="background2" w:themeShade="40"/>
+                                    <w:sz w:val="32"/>
+                                    <w:szCs w:val="32"/>
+                                  </w:rPr>
+                                  <w:t>Digitalbasierte Lernkontexte des Mathematikunterrichts</w:t>
                                 </w:r>
                               </w:p>
                               <w:p>
@@ -803,7 +737,7 @@
                                     <w:sz w:val="32"/>
                                     <w:szCs w:val="32"/>
                                   </w:rPr>
-                                  <w:t xml:space="preserve">: </w:t>
+                                  <w:t xml:space="preserve"> </w:t>
                                 </w:r>
                                 <w:r>
                                   <w:rPr>
@@ -827,7 +761,7 @@
                                     <w:sz w:val="32"/>
                                     <w:szCs w:val="32"/>
                                   </w:rPr>
-                                  <w:t>11</w:t>
+                                  <w:tab/>
                                 </w:r>
                                 <w:r>
                                   <w:rPr>
@@ -835,23 +769,7 @@
                                     <w:sz w:val="32"/>
                                     <w:szCs w:val="32"/>
                                   </w:rPr>
-                                  <w:t>.0</w:t>
-                                </w:r>
-                                <w:r>
-                                  <w:rPr>
-                                    <w:color w:val="3B3838" w:themeColor="background2" w:themeShade="40"/>
-                                    <w:sz w:val="32"/>
-                                    <w:szCs w:val="32"/>
-                                  </w:rPr>
-                                  <w:t>8</w:t>
-                                </w:r>
-                                <w:r>
-                                  <w:rPr>
-                                    <w:color w:val="3B3838" w:themeColor="background2" w:themeShade="40"/>
-                                    <w:sz w:val="32"/>
-                                    <w:szCs w:val="32"/>
-                                  </w:rPr>
-                                  <w:t>.2023</w:t>
+                                  <w:t>11.08.2023</w:t>
                                 </w:r>
                               </w:p>
                             </w:txbxContent>
@@ -873,12 +791,12 @@
               </mc:Choice>
               <mc:Fallback>
                 <w:pict>
-                  <v:shape w14:anchorId="09F9DB63" id="Textfeld 2" o:spid="_x0000_s1028" type="#_x0000_t202" style="position:absolute;margin-left:207.55pt;margin-top:447.8pt;width:280.55pt;height:110.6pt;z-index:251663360;visibility:visible;mso-wrap-style:square;mso-width-percent:0;mso-height-percent:200;mso-wrap-distance-left:9pt;mso-wrap-distance-top:3.6pt;mso-wrap-distance-right:9pt;mso-wrap-distance-bottom:3.6pt;mso-position-horizontal:absolute;mso-position-horizontal-relative:text;mso-position-vertical:absolute;mso-position-vertical-relative:text;mso-width-percent:0;mso-height-percent:200;mso-width-relative:margin;mso-height-relative:margin;v-text-anchor:top" o:gfxdata="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" filled="f" stroked="f">
+                  <v:shape w14:anchorId="09F9DB63" id="Textfeld 2" o:spid="_x0000_s1027" type="#_x0000_t202" style="position:absolute;margin-left:2.8pt;margin-top:424.4pt;width:453.7pt;height:110.6pt;z-index:251663360;visibility:visible;mso-wrap-style:square;mso-width-percent:0;mso-height-percent:200;mso-wrap-distance-left:9pt;mso-wrap-distance-top:3.6pt;mso-wrap-distance-right:9pt;mso-wrap-distance-bottom:3.6pt;mso-position-horizontal:absolute;mso-position-horizontal-relative:text;mso-position-vertical:absolute;mso-position-vertical-relative:text;mso-width-percent:0;mso-height-percent:200;mso-width-relative:margin;mso-height-relative:margin;v-text-anchor:top" o:gfxdata="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" filled="f" stroked="f">
                     <v:textbox style="mso-fit-shape-to-text:t">
                       <w:txbxContent>
                         <w:p>
                           <w:pPr>
-                            <w:ind w:left="2120" w:hanging="2120"/>
+                            <w:ind w:left="2829" w:hanging="2829"/>
                             <w:rPr>
                               <w:color w:val="3B3838" w:themeColor="background2" w:themeShade="40"/>
                               <w:sz w:val="32"/>
@@ -900,7 +818,7 @@
                               <w:sz w:val="32"/>
                               <w:szCs w:val="32"/>
                             </w:rPr>
-                            <w:t xml:space="preserve">: </w:t>
+                            <w:tab/>
                           </w:r>
                           <w:r>
                             <w:rPr>
@@ -908,7 +826,6 @@
                               <w:sz w:val="32"/>
                               <w:szCs w:val="32"/>
                             </w:rPr>
-                            <w:tab/>
                             <w:t>Sarah Glatt</w:t>
                           </w:r>
                           <w:r>
@@ -918,6 +835,13 @@
                               <w:szCs w:val="32"/>
                             </w:rPr>
                             <w:br/>
+                          </w:r>
+                          <w:r>
+                            <w:rPr>
+                              <w:color w:val="3B3838" w:themeColor="background2" w:themeShade="40"/>
+                              <w:sz w:val="32"/>
+                              <w:szCs w:val="32"/>
+                            </w:rPr>
                             <w:t>Beatrice Wellmann</w:t>
                           </w:r>
                         </w:p>
@@ -944,7 +868,7 @@
                               <w:sz w:val="32"/>
                               <w:szCs w:val="32"/>
                             </w:rPr>
-                            <w:t xml:space="preserve">: </w:t>
+                            <w:t xml:space="preserve"> </w:t>
                           </w:r>
                           <w:r>
                             <w:rPr>
@@ -953,6 +877,21 @@
                               <w:szCs w:val="32"/>
                             </w:rPr>
                             <w:tab/>
+                          </w:r>
+                          <w:r>
+                            <w:rPr>
+                              <w:color w:val="3B3838" w:themeColor="background2" w:themeShade="40"/>
+                              <w:sz w:val="32"/>
+                              <w:szCs w:val="32"/>
+                            </w:rPr>
+                            <w:tab/>
+                          </w:r>
+                          <w:r>
+                            <w:rPr>
+                              <w:color w:val="3B3838" w:themeColor="background2" w:themeShade="40"/>
+                              <w:sz w:val="32"/>
+                              <w:szCs w:val="32"/>
+                            </w:rPr>
                             <w:t>Lea Schenk</w:t>
                           </w:r>
                         </w:p>
@@ -979,7 +918,7 @@
                               <w:sz w:val="32"/>
                               <w:szCs w:val="32"/>
                             </w:rPr>
-                            <w:t>:</w:t>
+                            <w:tab/>
                           </w:r>
                           <w:r>
                             <w:rPr>
@@ -1036,6 +975,21 @@
                               <w:szCs w:val="32"/>
                             </w:rPr>
                             <w:tab/>
+                          </w:r>
+                          <w:r>
+                            <w:rPr>
+                              <w:color w:val="3B3838" w:themeColor="background2" w:themeShade="40"/>
+                              <w:sz w:val="32"/>
+                              <w:szCs w:val="32"/>
+                            </w:rPr>
+                            <w:tab/>
+                          </w:r>
+                          <w:r>
+                            <w:rPr>
+                              <w:color w:val="3B3838" w:themeColor="background2" w:themeShade="40"/>
+                              <w:sz w:val="32"/>
+                              <w:szCs w:val="32"/>
+                            </w:rPr>
                             <w:t>Stephanie Hofmann</w:t>
                           </w:r>
                           <w:r>
@@ -1076,7 +1030,60 @@
                               <w:sz w:val="32"/>
                               <w:szCs w:val="32"/>
                             </w:rPr>
+                            <w:tab/>
+                          </w:r>
+                          <w:r>
+                            <w:rPr>
+                              <w:color w:val="3B3838" w:themeColor="background2" w:themeShade="40"/>
+                              <w:sz w:val="32"/>
+                              <w:szCs w:val="32"/>
+                            </w:rPr>
                             <w:t>Lea Schenk</w:t>
+                          </w:r>
+                        </w:p>
+                        <w:p>
+                          <w:pPr>
+                            <w:ind w:left="2830" w:hanging="2830"/>
+                            <w:rPr>
+                              <w:color w:val="3B3838" w:themeColor="background2" w:themeShade="40"/>
+                              <w:sz w:val="32"/>
+                              <w:szCs w:val="32"/>
+                            </w:rPr>
+                          </w:pPr>
+                          <w:r>
+                            <w:rPr>
+                              <w:b/>
+                              <w:color w:val="3B3838" w:themeColor="background2" w:themeShade="40"/>
+                              <w:sz w:val="32"/>
+                              <w:szCs w:val="32"/>
+                            </w:rPr>
+                            <w:t xml:space="preserve">Veranstaltung </w:t>
+                          </w:r>
+                          <w:r>
+                            <w:rPr>
+                              <w:b/>
+                              <w:color w:val="3B3838" w:themeColor="background2" w:themeShade="40"/>
+                              <w:sz w:val="32"/>
+                              <w:szCs w:val="32"/>
+                            </w:rPr>
+                            <w:tab/>
+                          </w:r>
+                          <w:r>
+                            <w:rPr>
+                              <w:b/>
+                              <w:color w:val="3B3838" w:themeColor="background2" w:themeShade="40"/>
+                              <w:sz w:val="32"/>
+                              <w:szCs w:val="32"/>
+                            </w:rPr>
+                            <w:tab/>
+                          </w:r>
+                          <w:r>
+                            <w:rPr>
+                              <w:color w:val="3B3838" w:themeColor="background2" w:themeShade="40"/>
+                              <w:sz w:val="32"/>
+                              <w:szCs w:val="32"/>
+                            </w:rPr>
+                            <w:t>Digitalbasierte Lernkontexte des Mathematikunterrichts</w:t>
                           </w:r>
                         </w:p>
                         <w:p>
@@ -1102,7 +1109,7 @@
                               <w:sz w:val="32"/>
                               <w:szCs w:val="32"/>
                             </w:rPr>
-                            <w:t xml:space="preserve">: </w:t>
+                            <w:t xml:space="preserve"> </w:t>
                           </w:r>
                           <w:r>
                             <w:rPr>
@@ -1126,7 +1133,7 @@
                               <w:sz w:val="32"/>
                               <w:szCs w:val="32"/>
                             </w:rPr>
-                            <w:t>11</w:t>
+                            <w:tab/>
                           </w:r>
                           <w:r>
                             <w:rPr>
@@ -1134,546 +1141,13 @@
                               <w:sz w:val="32"/>
                               <w:szCs w:val="32"/>
                             </w:rPr>
-                            <w:t>.0</w:t>
-                          </w:r>
-                          <w:r>
-                            <w:rPr>
-                              <w:color w:val="3B3838" w:themeColor="background2" w:themeShade="40"/>
-                              <w:sz w:val="32"/>
-                              <w:szCs w:val="32"/>
-                            </w:rPr>
-                            <w:t>8</w:t>
-                          </w:r>
-                          <w:r>
-                            <w:rPr>
-                              <w:color w:val="3B3838" w:themeColor="background2" w:themeShade="40"/>
-                              <w:sz w:val="32"/>
-                              <w:szCs w:val="32"/>
-                            </w:rPr>
-                            <w:t>.2023</w:t>
+                            <w:t>11.08.2023</w:t>
                           </w:r>
                         </w:p>
                       </w:txbxContent>
                     </v:textbox>
                     <w10:wrap type="square"/>
                   </v:shape>
-                </w:pict>
-              </mc:Fallback>
-            </mc:AlternateContent>
-          </w:r>
-          <w:r>
-            <w:rPr>
-              <w:noProof/>
-              <w:color w:val="4472C4" w:themeColor="accent1"/>
-              <w:sz w:val="36"/>
-              <w:szCs w:val="36"/>
-            </w:rPr>
-            <mc:AlternateContent>
-              <mc:Choice Requires="wpg">
-                <w:drawing>
-                  <wp:anchor distT="0" distB="0" distL="114300" distR="114300" simplePos="0" relativeHeight="251660288" behindDoc="1" locked="0" layoutInCell="1" allowOverlap="1" wp14:anchorId="44F76321" wp14:editId="4C48DE98">
-                    <wp:simplePos x="0" y="0"/>
-                    <wp:positionH relativeFrom="page">
-                      <wp:posOffset>1127052</wp:posOffset>
-                    </wp:positionH>
-                    <wp:positionV relativeFrom="page">
-                      <wp:posOffset>2636874</wp:posOffset>
-                    </wp:positionV>
-                    <wp:extent cx="5543092" cy="5820809"/>
-                    <wp:effectExtent l="0" t="0" r="635" b="8890"/>
-                    <wp:wrapNone/>
-                    <wp:docPr id="63" name="Gruppe 2"/>
-                    <wp:cNvGraphicFramePr>
-                      <a:graphicFrameLocks xmlns:a="http://schemas.openxmlformats.org/drawingml/2006/main" noChangeAspect="1"/>
-                    </wp:cNvGraphicFramePr>
-                    <a:graphic xmlns:a="http://schemas.openxmlformats.org/drawingml/2006/main">
-                      <a:graphicData uri="http://schemas.microsoft.com/office/word/2010/wordprocessingGroup">
-                        <wpg:wgp>
-                          <wpg:cNvGrpSpPr>
-                            <a:grpSpLocks noChangeAspect="1"/>
-                          </wpg:cNvGrpSpPr>
-                          <wpg:grpSpPr>
-                            <a:xfrm>
-                              <a:off x="0" y="0"/>
-                              <a:ext cx="5543092" cy="5820809"/>
-                              <a:chOff x="0" y="0"/>
-                              <a:chExt cx="4329113" cy="4491038"/>
-                            </a:xfrm>
-                            <a:solidFill>
-                              <a:schemeClr val="tx2">
-                                <a:lumMod val="60000"/>
-                                <a:lumOff val="40000"/>
-                              </a:schemeClr>
-                            </a:solidFill>
-                          </wpg:grpSpPr>
-                          <wps:wsp>
-                            <wps:cNvPr id="64" name="Freihandform 64"/>
-                            <wps:cNvSpPr>
-                              <a:spLocks/>
-                            </wps:cNvSpPr>
-                            <wps:spPr bwMode="auto">
-                              <a:xfrm>
-                                <a:off x="1501775" y="0"/>
-                                <a:ext cx="2827338" cy="2835275"/>
-                              </a:xfrm>
-                              <a:custGeom>
-                                <a:avLst/>
-                                <a:gdLst>
-                                  <a:gd name="T0" fmla="*/ 4 w 1781"/>
-                                  <a:gd name="T1" fmla="*/ 1786 h 1786"/>
-                                  <a:gd name="T2" fmla="*/ 0 w 1781"/>
-                                  <a:gd name="T3" fmla="*/ 1782 h 1786"/>
-                                  <a:gd name="T4" fmla="*/ 1776 w 1781"/>
-                                  <a:gd name="T5" fmla="*/ 0 h 1786"/>
-                                  <a:gd name="T6" fmla="*/ 1781 w 1781"/>
-                                  <a:gd name="T7" fmla="*/ 5 h 1786"/>
-                                  <a:gd name="T8" fmla="*/ 4 w 1781"/>
-                                  <a:gd name="T9" fmla="*/ 1786 h 1786"/>
-                                </a:gdLst>
-                                <a:ahLst/>
-                                <a:cxnLst>
-                                  <a:cxn ang="0">
-                                    <a:pos x="T0" y="T1"/>
-                                  </a:cxn>
-                                  <a:cxn ang="0">
-                                    <a:pos x="T2" y="T3"/>
-                                  </a:cxn>
-                                  <a:cxn ang="0">
-                                    <a:pos x="T4" y="T5"/>
-                                  </a:cxn>
-                                  <a:cxn ang="0">
-                                    <a:pos x="T6" y="T7"/>
-                                  </a:cxn>
-                                  <a:cxn ang="0">
-                                    <a:pos x="T8" y="T9"/>
-                                  </a:cxn>
-                                </a:cxnLst>
-                                <a:rect l="0" t="0" r="r" b="b"/>
-                                <a:pathLst>
-                                  <a:path w="1781" h="1786">
-                                    <a:moveTo>
-                                      <a:pt x="4" y="1786"/>
-                                    </a:moveTo>
-                                    <a:lnTo>
-                                      <a:pt x="0" y="1782"/>
-                                    </a:lnTo>
-                                    <a:lnTo>
-                                      <a:pt x="1776" y="0"/>
-                                    </a:lnTo>
-                                    <a:lnTo>
-                                      <a:pt x="1781" y="5"/>
-                                    </a:lnTo>
-                                    <a:lnTo>
-                                      <a:pt x="4" y="1786"/>
-                                    </a:lnTo>
-                                    <a:close/>
-                                  </a:path>
-                                </a:pathLst>
-                              </a:custGeom>
-                              <a:grpFill/>
-                              <a:ln>
-                                <a:noFill/>
-                              </a:ln>
-                              <a:extLst>
-                                <a:ext uri="{91240B29-F687-4F45-9708-019B960494DF}">
-                                  <a14:hiddenLine xmlns:a14="http://schemas.microsoft.com/office/drawing/2010/main" w="9525">
-                                    <a:solidFill>
-                                      <a:srgbClr val="000000"/>
-                                    </a:solidFill>
-                                    <a:round/>
-                                    <a:headEnd/>
-                                    <a:tailEnd/>
-                                  </a14:hiddenLine>
-                                </a:ext>
-                              </a:extLst>
-                            </wps:spPr>
-                            <wps:bodyPr vert="horz" wrap="square" lIns="91440" tIns="45720" rIns="91440" bIns="45720" numCol="1" anchor="t" anchorCtr="0" compatLnSpc="1">
-                              <a:prstTxWarp prst="textNoShape">
-                                <a:avLst/>
-                              </a:prstTxWarp>
-                            </wps:bodyPr>
-                          </wps:wsp>
-                          <wps:wsp>
-                            <wps:cNvPr id="65" name="Freihandform 65"/>
-                            <wps:cNvSpPr>
-                              <a:spLocks/>
-                            </wps:cNvSpPr>
-                            <wps:spPr bwMode="auto">
-                              <a:xfrm>
-                                <a:off x="782637" y="227013"/>
-                                <a:ext cx="3546475" cy="3546475"/>
-                              </a:xfrm>
-                              <a:custGeom>
-                                <a:avLst/>
-                                <a:gdLst>
-                                  <a:gd name="T0" fmla="*/ 5 w 2234"/>
-                                  <a:gd name="T1" fmla="*/ 2234 h 2234"/>
-                                  <a:gd name="T2" fmla="*/ 0 w 2234"/>
-                                  <a:gd name="T3" fmla="*/ 2229 h 2234"/>
-                                  <a:gd name="T4" fmla="*/ 2229 w 2234"/>
-                                  <a:gd name="T5" fmla="*/ 0 h 2234"/>
-                                  <a:gd name="T6" fmla="*/ 2234 w 2234"/>
-                                  <a:gd name="T7" fmla="*/ 5 h 2234"/>
-                                  <a:gd name="T8" fmla="*/ 5 w 2234"/>
-                                  <a:gd name="T9" fmla="*/ 2234 h 2234"/>
-                                </a:gdLst>
-                                <a:ahLst/>
-                                <a:cxnLst>
-                                  <a:cxn ang="0">
-                                    <a:pos x="T0" y="T1"/>
-                                  </a:cxn>
-                                  <a:cxn ang="0">
-                                    <a:pos x="T2" y="T3"/>
-                                  </a:cxn>
-                                  <a:cxn ang="0">
-                                    <a:pos x="T4" y="T5"/>
-                                  </a:cxn>
-                                  <a:cxn ang="0">
-                                    <a:pos x="T6" y="T7"/>
-                                  </a:cxn>
-                                  <a:cxn ang="0">
-                                    <a:pos x="T8" y="T9"/>
-                                  </a:cxn>
-                                </a:cxnLst>
-                                <a:rect l="0" t="0" r="r" b="b"/>
-                                <a:pathLst>
-                                  <a:path w="2234" h="2234">
-                                    <a:moveTo>
-                                      <a:pt x="5" y="2234"/>
-                                    </a:moveTo>
-                                    <a:lnTo>
-                                      <a:pt x="0" y="2229"/>
-                                    </a:lnTo>
-                                    <a:lnTo>
-                                      <a:pt x="2229" y="0"/>
-                                    </a:lnTo>
-                                    <a:lnTo>
-                                      <a:pt x="2234" y="5"/>
-                                    </a:lnTo>
-                                    <a:lnTo>
-                                      <a:pt x="5" y="2234"/>
-                                    </a:lnTo>
-                                    <a:close/>
-                                  </a:path>
-                                </a:pathLst>
-                              </a:custGeom>
-                              <a:grpFill/>
-                              <a:ln>
-                                <a:noFill/>
-                              </a:ln>
-                              <a:extLst>
-                                <a:ext uri="{91240B29-F687-4F45-9708-019B960494DF}">
-                                  <a14:hiddenLine xmlns:a14="http://schemas.microsoft.com/office/drawing/2010/main" w="9525">
-                                    <a:solidFill>
-                                      <a:srgbClr val="000000"/>
-                                    </a:solidFill>
-                                    <a:round/>
-                                    <a:headEnd/>
-                                    <a:tailEnd/>
-                                  </a14:hiddenLine>
-                                </a:ext>
-                              </a:extLst>
-                            </wps:spPr>
-                            <wps:bodyPr vert="horz" wrap="square" lIns="91440" tIns="45720" rIns="91440" bIns="45720" numCol="1" anchor="t" anchorCtr="0" compatLnSpc="1">
-                              <a:prstTxWarp prst="textNoShape">
-                                <a:avLst/>
-                              </a:prstTxWarp>
-                            </wps:bodyPr>
-                          </wps:wsp>
-                          <wps:wsp>
-                            <wps:cNvPr id="66" name="Freihandform 66"/>
-                            <wps:cNvSpPr>
-                              <a:spLocks/>
-                            </wps:cNvSpPr>
-                            <wps:spPr bwMode="auto">
-                              <a:xfrm>
-                                <a:off x="841375" y="109538"/>
-                                <a:ext cx="3487738" cy="3487738"/>
-                              </a:xfrm>
-                              <a:custGeom>
-                                <a:avLst/>
-                                <a:gdLst>
-                                  <a:gd name="T0" fmla="*/ 9 w 2197"/>
-                                  <a:gd name="T1" fmla="*/ 2197 h 2197"/>
-                                  <a:gd name="T2" fmla="*/ 0 w 2197"/>
-                                  <a:gd name="T3" fmla="*/ 2193 h 2197"/>
-                                  <a:gd name="T4" fmla="*/ 2188 w 2197"/>
-                                  <a:gd name="T5" fmla="*/ 0 h 2197"/>
-                                  <a:gd name="T6" fmla="*/ 2197 w 2197"/>
-                                  <a:gd name="T7" fmla="*/ 10 h 2197"/>
-                                  <a:gd name="T8" fmla="*/ 9 w 2197"/>
-                                  <a:gd name="T9" fmla="*/ 2197 h 2197"/>
-                                </a:gdLst>
-                                <a:ahLst/>
-                                <a:cxnLst>
-                                  <a:cxn ang="0">
-                                    <a:pos x="T0" y="T1"/>
-                                  </a:cxn>
-                                  <a:cxn ang="0">
-                                    <a:pos x="T2" y="T3"/>
-                                  </a:cxn>
-                                  <a:cxn ang="0">
-                                    <a:pos x="T4" y="T5"/>
-                                  </a:cxn>
-                                  <a:cxn ang="0">
-                                    <a:pos x="T6" y="T7"/>
-                                  </a:cxn>
-                                  <a:cxn ang="0">
-                                    <a:pos x="T8" y="T9"/>
-                                  </a:cxn>
-                                </a:cxnLst>
-                                <a:rect l="0" t="0" r="r" b="b"/>
-                                <a:pathLst>
-                                  <a:path w="2197" h="2197">
-                                    <a:moveTo>
-                                      <a:pt x="9" y="2197"/>
-                                    </a:moveTo>
-                                    <a:lnTo>
-                                      <a:pt x="0" y="2193"/>
-                                    </a:lnTo>
-                                    <a:lnTo>
-                                      <a:pt x="2188" y="0"/>
-                                    </a:lnTo>
-                                    <a:lnTo>
-                                      <a:pt x="2197" y="10"/>
-                                    </a:lnTo>
-                                    <a:lnTo>
-                                      <a:pt x="9" y="2197"/>
-                                    </a:lnTo>
-                                    <a:close/>
-                                  </a:path>
-                                </a:pathLst>
-                              </a:custGeom>
-                              <a:grpFill/>
-                              <a:ln>
-                                <a:noFill/>
-                              </a:ln>
-                              <a:extLst>
-                                <a:ext uri="{91240B29-F687-4F45-9708-019B960494DF}">
-                                  <a14:hiddenLine xmlns:a14="http://schemas.microsoft.com/office/drawing/2010/main" w="9525">
-                                    <a:solidFill>
-                                      <a:srgbClr val="000000"/>
-                                    </a:solidFill>
-                                    <a:round/>
-                                    <a:headEnd/>
-                                    <a:tailEnd/>
-                                  </a14:hiddenLine>
-                                </a:ext>
-                              </a:extLst>
-                            </wps:spPr>
-                            <wps:bodyPr vert="horz" wrap="square" lIns="91440" tIns="45720" rIns="91440" bIns="45720" numCol="1" anchor="t" anchorCtr="0" compatLnSpc="1">
-                              <a:prstTxWarp prst="textNoShape">
-                                <a:avLst/>
-                              </a:prstTxWarp>
-                            </wps:bodyPr>
-                          </wps:wsp>
-                          <wps:wsp>
-                            <wps:cNvPr id="67" name="Freihandform 67"/>
-                            <wps:cNvSpPr>
-                              <a:spLocks/>
-                            </wps:cNvSpPr>
-                            <wps:spPr bwMode="auto">
-                              <a:xfrm>
-                                <a:off x="1216025" y="498475"/>
-                                <a:ext cx="3113088" cy="3121025"/>
-                              </a:xfrm>
-                              <a:custGeom>
-                                <a:avLst/>
-                                <a:gdLst>
-                                  <a:gd name="T0" fmla="*/ 9 w 1961"/>
-                                  <a:gd name="T1" fmla="*/ 1966 h 1966"/>
-                                  <a:gd name="T2" fmla="*/ 0 w 1961"/>
-                                  <a:gd name="T3" fmla="*/ 1957 h 1966"/>
-                                  <a:gd name="T4" fmla="*/ 1952 w 1961"/>
-                                  <a:gd name="T5" fmla="*/ 0 h 1966"/>
-                                  <a:gd name="T6" fmla="*/ 1961 w 1961"/>
-                                  <a:gd name="T7" fmla="*/ 9 h 1966"/>
-                                  <a:gd name="T8" fmla="*/ 9 w 1961"/>
-                                  <a:gd name="T9" fmla="*/ 1966 h 1966"/>
-                                </a:gdLst>
-                                <a:ahLst/>
-                                <a:cxnLst>
-                                  <a:cxn ang="0">
-                                    <a:pos x="T0" y="T1"/>
-                                  </a:cxn>
-                                  <a:cxn ang="0">
-                                    <a:pos x="T2" y="T3"/>
-                                  </a:cxn>
-                                  <a:cxn ang="0">
-                                    <a:pos x="T4" y="T5"/>
-                                  </a:cxn>
-                                  <a:cxn ang="0">
-                                    <a:pos x="T6" y="T7"/>
-                                  </a:cxn>
-                                  <a:cxn ang="0">
-                                    <a:pos x="T8" y="T9"/>
-                                  </a:cxn>
-                                </a:cxnLst>
-                                <a:rect l="0" t="0" r="r" b="b"/>
-                                <a:pathLst>
-                                  <a:path w="1961" h="1966">
-                                    <a:moveTo>
-                                      <a:pt x="9" y="1966"/>
-                                    </a:moveTo>
-                                    <a:lnTo>
-                                      <a:pt x="0" y="1957"/>
-                                    </a:lnTo>
-                                    <a:lnTo>
-                                      <a:pt x="1952" y="0"/>
-                                    </a:lnTo>
-                                    <a:lnTo>
-                                      <a:pt x="1961" y="9"/>
-                                    </a:lnTo>
-                                    <a:lnTo>
-                                      <a:pt x="9" y="1966"/>
-                                    </a:lnTo>
-                                    <a:close/>
-                                  </a:path>
-                                </a:pathLst>
-                              </a:custGeom>
-                              <a:grpFill/>
-                              <a:ln>
-                                <a:noFill/>
-                              </a:ln>
-                              <a:extLst>
-                                <a:ext uri="{91240B29-F687-4F45-9708-019B960494DF}">
-                                  <a14:hiddenLine xmlns:a14="http://schemas.microsoft.com/office/drawing/2010/main" w="9525">
-                                    <a:solidFill>
-                                      <a:srgbClr val="000000"/>
-                                    </a:solidFill>
-                                    <a:round/>
-                                    <a:headEnd/>
-                                    <a:tailEnd/>
-                                  </a14:hiddenLine>
-                                </a:ext>
-                              </a:extLst>
-                            </wps:spPr>
-                            <wps:bodyPr vert="horz" wrap="square" lIns="91440" tIns="45720" rIns="91440" bIns="45720" numCol="1" anchor="t" anchorCtr="0" compatLnSpc="1">
-                              <a:prstTxWarp prst="textNoShape">
-                                <a:avLst/>
-                              </a:prstTxWarp>
-                            </wps:bodyPr>
-                          </wps:wsp>
-                          <wps:wsp>
-                            <wps:cNvPr id="68" name="Freihandform 68"/>
-                            <wps:cNvSpPr>
-                              <a:spLocks/>
-                            </wps:cNvSpPr>
-                            <wps:spPr bwMode="auto">
-                              <a:xfrm>
-                                <a:off x="0" y="153988"/>
-                                <a:ext cx="4329113" cy="4337050"/>
-                              </a:xfrm>
-                              <a:custGeom>
-                                <a:avLst/>
-                                <a:gdLst>
-                                  <a:gd name="T0" fmla="*/ 0 w 2727"/>
-                                  <a:gd name="T1" fmla="*/ 2732 h 2732"/>
-                                  <a:gd name="T2" fmla="*/ 0 w 2727"/>
-                                  <a:gd name="T3" fmla="*/ 2728 h 2732"/>
-                                  <a:gd name="T4" fmla="*/ 2722 w 2727"/>
-                                  <a:gd name="T5" fmla="*/ 0 h 2732"/>
-                                  <a:gd name="T6" fmla="*/ 2727 w 2727"/>
-                                  <a:gd name="T7" fmla="*/ 5 h 2732"/>
-                                  <a:gd name="T8" fmla="*/ 0 w 2727"/>
-                                  <a:gd name="T9" fmla="*/ 2732 h 2732"/>
-                                </a:gdLst>
-                                <a:ahLst/>
-                                <a:cxnLst>
-                                  <a:cxn ang="0">
-                                    <a:pos x="T0" y="T1"/>
-                                  </a:cxn>
-                                  <a:cxn ang="0">
-                                    <a:pos x="T2" y="T3"/>
-                                  </a:cxn>
-                                  <a:cxn ang="0">
-                                    <a:pos x="T4" y="T5"/>
-                                  </a:cxn>
-                                  <a:cxn ang="0">
-                                    <a:pos x="T6" y="T7"/>
-                                  </a:cxn>
-                                  <a:cxn ang="0">
-                                    <a:pos x="T8" y="T9"/>
-                                  </a:cxn>
-                                </a:cxnLst>
-                                <a:rect l="0" t="0" r="r" b="b"/>
-                                <a:pathLst>
-                                  <a:path w="2727" h="2732">
-                                    <a:moveTo>
-                                      <a:pt x="0" y="2732"/>
-                                    </a:moveTo>
-                                    <a:lnTo>
-                                      <a:pt x="0" y="2728"/>
-                                    </a:lnTo>
-                                    <a:lnTo>
-                                      <a:pt x="2722" y="0"/>
-                                    </a:lnTo>
-                                    <a:lnTo>
-                                      <a:pt x="2727" y="5"/>
-                                    </a:lnTo>
-                                    <a:lnTo>
-                                      <a:pt x="0" y="2732"/>
-                                    </a:lnTo>
-                                    <a:close/>
-                                  </a:path>
-                                </a:pathLst>
-                              </a:custGeom>
-                              <a:grpFill/>
-                              <a:ln>
-                                <a:noFill/>
-                              </a:ln>
-                              <a:extLst>
-                                <a:ext uri="{91240B29-F687-4F45-9708-019B960494DF}">
-                                  <a14:hiddenLine xmlns:a14="http://schemas.microsoft.com/office/drawing/2010/main" w="9525">
-                                    <a:solidFill>
-                                      <a:srgbClr val="000000"/>
-                                    </a:solidFill>
-                                    <a:round/>
-                                    <a:headEnd/>
-                                    <a:tailEnd/>
-                                  </a14:hiddenLine>
-                                </a:ext>
-                              </a:extLst>
-                            </wps:spPr>
-                            <wps:bodyPr vert="horz" wrap="square" lIns="91440" tIns="45720" rIns="91440" bIns="45720" numCol="1" anchor="t" anchorCtr="0" compatLnSpc="1">
-                              <a:prstTxWarp prst="textNoShape">
-                                <a:avLst/>
-                              </a:prstTxWarp>
-                            </wps:bodyPr>
-                          </wps:wsp>
-                        </wpg:wgp>
-                      </a:graphicData>
-                    </a:graphic>
-                    <wp14:sizeRelH relativeFrom="page">
-                      <wp14:pctWidth>0</wp14:pctWidth>
-                    </wp14:sizeRelH>
-                    <wp14:sizeRelV relativeFrom="page">
-                      <wp14:pctHeight>0</wp14:pctHeight>
-                    </wp14:sizeRelV>
-                  </wp:anchor>
-                </w:drawing>
-              </mc:Choice>
-              <mc:Fallback>
-                <w:pict>
-                  <v:group w14:anchorId="0D47FCED" id="Gruppe 2" o:spid="_x0000_s1026" style="position:absolute;margin-left:88.75pt;margin-top:207.65pt;width:436.45pt;height:458.35pt;z-index:-251656192;mso-position-horizontal-relative:page;mso-position-vertical-relative:page" coordsize="43291,44910" o:gfxdata="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">
-                    <o:lock v:ext="edit" aspectratio="t"/>
-                    <v:shape id="Freihandform 64" o:spid="_x0000_s1027" style="position:absolute;left:15017;width:28274;height:28352;visibility:visible;mso-wrap-style:square;v-text-anchor:top" coordsize="1781,1786" o:gfxdata="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" path="m4,1786l,1782,1776,r5,5l4,1786xe" filled="f" stroked="f">
-                      <v:path arrowok="t" o:connecttype="custom" o:connectlocs="6350,2835275;0,2828925;2819400,0;2827338,7938;6350,2835275" o:connectangles="0,0,0,0,0"/>
-                    </v:shape>
-                    <v:shape id="Freihandform 65" o:spid="_x0000_s1028" style="position:absolute;left:7826;top:2270;width:35465;height:35464;visibility:visible;mso-wrap-style:square;v-text-anchor:top" coordsize="2234,2234" o:gfxdata="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" path="m5,2234l,2229,2229,r5,5l5,2234xe" filled="f" stroked="f">
-                      <v:path arrowok="t" o:connecttype="custom" o:connectlocs="7938,3546475;0,3538538;3538538,0;3546475,7938;7938,3546475" o:connectangles="0,0,0,0,0"/>
-                    </v:shape>
-                    <v:shape id="Freihandform 66" o:spid="_x0000_s1029" style="position:absolute;left:8413;top:1095;width:34878;height:34877;visibility:visible;mso-wrap-style:square;v-text-anchor:top" coordsize="2197,2197" o:gfxdata="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" path="m9,2197l,2193,2188,r9,10l9,2197xe" filled="f" stroked="f">
-                      <v:path arrowok="t" o:connecttype="custom" o:connectlocs="14288,3487738;0,3481388;3473450,0;3487738,15875;14288,3487738" o:connectangles="0,0,0,0,0"/>
-                    </v:shape>
-                    <v:shape id="Freihandform 67" o:spid="_x0000_s1030" style="position:absolute;left:12160;top:4984;width:31131;height:31211;visibility:visible;mso-wrap-style:square;v-text-anchor:top" coordsize="1961,1966" o:gfxdata="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" path="m9,1966l,1957,1952,r9,9l9,1966xe" filled="f" stroked="f">
-                      <v:path arrowok="t" o:connecttype="custom" o:connectlocs="14288,3121025;0,3106738;3098800,0;3113088,14288;14288,3121025" o:connectangles="0,0,0,0,0"/>
-                    </v:shape>
-                    <v:shape id="Freihandform 68" o:spid="_x0000_s1031" style="position:absolute;top:1539;width:43291;height:43371;visibility:visible;mso-wrap-style:square;v-text-anchor:top" coordsize="2727,2732" o:gfxdata="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" path="m,2732r,-4l2722,r5,5l,2732xe" filled="f" stroked="f">
-                      <v:path arrowok="t" o:connecttype="custom" o:connectlocs="0,4337050;0,4330700;4321175,0;4329113,7938;0,4337050" o:connectangles="0,0,0,0,0"/>
-                    </v:shape>
-                    <w10:wrap anchorx="page" anchory="page"/>
-                  </v:group>
                 </w:pict>
               </mc:Fallback>
             </mc:AlternateContent>
@@ -1687,6 +1161,15 @@
     <w:bookmarkStart w:id="0" w:name="_Hlk139883126" w:displacedByCustomXml="next"/>
     <w:sdt>
       <w:sdtPr>
+        <w:rPr>
+          <w:rFonts w:asciiTheme="minorHAnsi" w:eastAsiaTheme="minorHAnsi" w:hAnsiTheme="minorHAnsi" w:cstheme="minorBidi"/>
+          <w:color w:val="auto"/>
+          <w:kern w:val="2"/>
+          <w:sz w:val="22"/>
+          <w:szCs w:val="22"/>
+          <w:lang w:eastAsia="en-US"/>
+          <w14:ligatures w14:val="standardContextual"/>
+        </w:rPr>
         <w:id w:val="-306480450"/>
         <w:docPartObj>
           <w:docPartGallery w:val="Table of Contents"/>
@@ -1695,15 +1178,8 @@
       </w:sdtPr>
       <w:sdtEndPr>
         <w:rPr>
-          <w:rFonts w:asciiTheme="minorHAnsi" w:eastAsiaTheme="minorHAnsi" w:hAnsiTheme="minorHAnsi" w:cstheme="minorBidi"/>
           <w:b/>
           <w:bCs/>
-          <w:color w:val="auto"/>
-          <w:kern w:val="2"/>
-          <w:sz w:val="22"/>
-          <w:szCs w:val="22"/>
-          <w:lang w:eastAsia="en-US"/>
-          <w14:ligatures w14:val="standardContextual"/>
         </w:rPr>
       </w:sdtEndPr>
       <w:sdtContent>
@@ -1726,7 +1202,7 @@
             <w:pStyle w:val="Verzeichnis1"/>
             <w:rPr>
               <w:rFonts w:cstheme="minorBidi"/>
-              <w:color w:val="auto"/>
+              <w:color w:val="3B3838" w:themeColor="background2" w:themeShade="40"/>
               <w:kern w:val="2"/>
               <w14:ligatures w14:val="standardContextual"/>
             </w:rPr>
@@ -1753,47 +1229,55 @@
             <w:r>
               <w:rPr>
                 <w:rStyle w:val="Hyperlink"/>
+                <w:color w:val="3B3838" w:themeColor="background2" w:themeShade="40"/>
               </w:rPr>
               <w:t>Kurzbeschreibung</w:t>
             </w:r>
             <w:r>
               <w:rPr>
                 <w:webHidden/>
+                <w:color w:val="3B3838" w:themeColor="background2" w:themeShade="40"/>
               </w:rPr>
               <w:tab/>
             </w:r>
             <w:r>
               <w:rPr>
                 <w:webHidden/>
+                <w:color w:val="3B3838" w:themeColor="background2" w:themeShade="40"/>
               </w:rPr>
               <w:fldChar w:fldCharType="begin"/>
             </w:r>
             <w:r>
               <w:rPr>
                 <w:webHidden/>
+                <w:color w:val="3B3838" w:themeColor="background2" w:themeShade="40"/>
               </w:rPr>
               <w:instrText xml:space="preserve"> PAGEREF _Toc139899133 \h </w:instrText>
             </w:r>
             <w:r>
               <w:rPr>
                 <w:webHidden/>
+                <w:color w:val="3B3838" w:themeColor="background2" w:themeShade="40"/>
               </w:rPr>
             </w:r>
             <w:r>
               <w:rPr>
                 <w:webHidden/>
+                <w:color w:val="3B3838" w:themeColor="background2" w:themeShade="40"/>
               </w:rPr>
               <w:fldChar w:fldCharType="separate"/>
             </w:r>
             <w:r>
               <w:rPr>
                 <w:webHidden/>
+                <w:color w:val="3B3838" w:themeColor="background2" w:themeShade="40"/>
               </w:rPr>
               <w:t>1</w:t>
             </w:r>
             <w:r>
               <w:rPr>
                 <w:webHidden/>
+                <w:color w:val="3B3838" w:themeColor="background2" w:themeShade="40"/>
               </w:rPr>
               <w:fldChar w:fldCharType="end"/>
             </w:r>
@@ -1804,7 +1288,7 @@
             <w:pStyle w:val="Verzeichnis1"/>
             <w:rPr>
               <w:rFonts w:cstheme="minorBidi"/>
-              <w:color w:val="auto"/>
+              <w:color w:val="3B3838" w:themeColor="background2" w:themeShade="40"/>
               <w:kern w:val="2"/>
               <w14:ligatures w14:val="standardContextual"/>
             </w:rPr>
@@ -1813,48 +1297,55 @@
             <w:r>
               <w:rPr>
                 <w:rStyle w:val="Hyperlink"/>
-                <w:color w:val="034990" w:themeColor="hyperlink" w:themeShade="BF"/>
+                <w:color w:val="3B3838" w:themeColor="background2" w:themeShade="40"/>
               </w:rPr>
               <w:t>1 Vor dem Workshop</w:t>
             </w:r>
             <w:r>
               <w:rPr>
                 <w:webHidden/>
+                <w:color w:val="3B3838" w:themeColor="background2" w:themeShade="40"/>
               </w:rPr>
               <w:tab/>
             </w:r>
             <w:r>
               <w:rPr>
                 <w:webHidden/>
+                <w:color w:val="3B3838" w:themeColor="background2" w:themeShade="40"/>
               </w:rPr>
               <w:fldChar w:fldCharType="begin"/>
             </w:r>
             <w:r>
               <w:rPr>
                 <w:webHidden/>
+                <w:color w:val="3B3838" w:themeColor="background2" w:themeShade="40"/>
               </w:rPr>
               <w:instrText xml:space="preserve"> PAGEREF _Toc139899134 \h </w:instrText>
             </w:r>
             <w:r>
               <w:rPr>
                 <w:webHidden/>
+                <w:color w:val="3B3838" w:themeColor="background2" w:themeShade="40"/>
               </w:rPr>
             </w:r>
             <w:r>
               <w:rPr>
                 <w:webHidden/>
+                <w:color w:val="3B3838" w:themeColor="background2" w:themeShade="40"/>
               </w:rPr>
               <w:fldChar w:fldCharType="separate"/>
             </w:r>
             <w:r>
               <w:rPr>
                 <w:webHidden/>
+                <w:color w:val="3B3838" w:themeColor="background2" w:themeShade="40"/>
               </w:rPr>
               <w:t>2</w:t>
             </w:r>
             <w:r>
               <w:rPr>
                 <w:webHidden/>
+                <w:color w:val="3B3838" w:themeColor="background2" w:themeShade="40"/>
               </w:rPr>
               <w:fldChar w:fldCharType="end"/>
             </w:r>
@@ -1869,6 +1360,7 @@
             <w:rPr>
               <w:rFonts w:cstheme="minorBidi"/>
               <w:noProof/>
+              <w:color w:val="3B3838" w:themeColor="background2" w:themeShade="40"/>
               <w:kern w:val="2"/>
               <w14:ligatures w14:val="standardContextual"/>
             </w:rPr>
@@ -1878,7 +1370,7 @@
               <w:rPr>
                 <w:rStyle w:val="Hyperlink"/>
                 <w:noProof/>
-                <w:color w:val="034990" w:themeColor="hyperlink" w:themeShade="BF"/>
+                <w:color w:val="3B3838" w:themeColor="background2" w:themeShade="40"/>
               </w:rPr>
               <w:t>I Fachliche Einführung</w:t>
             </w:r>
@@ -1886,6 +1378,7 @@
               <w:rPr>
                 <w:noProof/>
                 <w:webHidden/>
+                <w:color w:val="3B3838" w:themeColor="background2" w:themeShade="40"/>
               </w:rPr>
               <w:tab/>
             </w:r>
@@ -1893,6 +1386,7 @@
               <w:rPr>
                 <w:noProof/>
                 <w:webHidden/>
+                <w:color w:val="3B3838" w:themeColor="background2" w:themeShade="40"/>
               </w:rPr>
               <w:fldChar w:fldCharType="begin"/>
             </w:r>
@@ -1900,6 +1394,7 @@
               <w:rPr>
                 <w:noProof/>
                 <w:webHidden/>
+                <w:color w:val="3B3838" w:themeColor="background2" w:themeShade="40"/>
               </w:rPr>
               <w:instrText xml:space="preserve"> PAGEREF _Toc139899135 \h </w:instrText>
             </w:r>
@@ -1907,12 +1402,14 @@
               <w:rPr>
                 <w:noProof/>
                 <w:webHidden/>
+                <w:color w:val="3B3838" w:themeColor="background2" w:themeShade="40"/>
               </w:rPr>
             </w:r>
             <w:r>
               <w:rPr>
                 <w:noProof/>
                 <w:webHidden/>
+                <w:color w:val="3B3838" w:themeColor="background2" w:themeShade="40"/>
               </w:rPr>
               <w:fldChar w:fldCharType="separate"/>
             </w:r>
@@ -1920,6 +1417,7 @@
               <w:rPr>
                 <w:noProof/>
                 <w:webHidden/>
+                <w:color w:val="3B3838" w:themeColor="background2" w:themeShade="40"/>
               </w:rPr>
               <w:t>2</w:t>
             </w:r>
@@ -1927,6 +1425,7 @@
               <w:rPr>
                 <w:noProof/>
                 <w:webHidden/>
+                <w:color w:val="3B3838" w:themeColor="background2" w:themeShade="40"/>
               </w:rPr>
               <w:fldChar w:fldCharType="end"/>
             </w:r>
@@ -1941,6 +1440,7 @@
             <w:rPr>
               <w:rFonts w:cstheme="minorBidi"/>
               <w:noProof/>
+              <w:color w:val="3B3838" w:themeColor="background2" w:themeShade="40"/>
               <w:kern w:val="2"/>
               <w14:ligatures w14:val="standardContextual"/>
             </w:rPr>
@@ -1950,7 +1450,7 @@
               <w:rPr>
                 <w:rStyle w:val="Hyperlink"/>
                 <w:noProof/>
-                <w:color w:val="034990" w:themeColor="hyperlink" w:themeShade="BF"/>
+                <w:color w:val="3B3838" w:themeColor="background2" w:themeShade="40"/>
               </w:rPr>
               <w:t>II Technische Einführung</w:t>
             </w:r>
@@ -1958,6 +1458,7 @@
               <w:rPr>
                 <w:noProof/>
                 <w:webHidden/>
+                <w:color w:val="3B3838" w:themeColor="background2" w:themeShade="40"/>
               </w:rPr>
               <w:tab/>
             </w:r>
@@ -1965,6 +1466,7 @@
               <w:rPr>
                 <w:noProof/>
                 <w:webHidden/>
+                <w:color w:val="3B3838" w:themeColor="background2" w:themeShade="40"/>
               </w:rPr>
               <w:fldChar w:fldCharType="begin"/>
             </w:r>
@@ -1972,6 +1474,7 @@
               <w:rPr>
                 <w:noProof/>
                 <w:webHidden/>
+                <w:color w:val="3B3838" w:themeColor="background2" w:themeShade="40"/>
               </w:rPr>
               <w:instrText xml:space="preserve"> PAGEREF _Toc139899136 \h </w:instrText>
             </w:r>
@@ -1979,12 +1482,14 @@
               <w:rPr>
                 <w:noProof/>
                 <w:webHidden/>
+                <w:color w:val="3B3838" w:themeColor="background2" w:themeShade="40"/>
               </w:rPr>
             </w:r>
             <w:r>
               <w:rPr>
                 <w:noProof/>
                 <w:webHidden/>
+                <w:color w:val="3B3838" w:themeColor="background2" w:themeShade="40"/>
               </w:rPr>
               <w:fldChar w:fldCharType="separate"/>
             </w:r>
@@ -1992,6 +1497,7 @@
               <w:rPr>
                 <w:noProof/>
                 <w:webHidden/>
+                <w:color w:val="3B3838" w:themeColor="background2" w:themeShade="40"/>
               </w:rPr>
               <w:t>3</w:t>
             </w:r>
@@ -1999,6 +1505,7 @@
               <w:rPr>
                 <w:noProof/>
                 <w:webHidden/>
+                <w:color w:val="3B3838" w:themeColor="background2" w:themeShade="40"/>
               </w:rPr>
               <w:fldChar w:fldCharType="end"/>
             </w:r>
@@ -2013,6 +1520,7 @@
             <w:rPr>
               <w:rFonts w:cstheme="minorBidi"/>
               <w:noProof/>
+              <w:color w:val="3B3838" w:themeColor="background2" w:themeShade="40"/>
               <w:kern w:val="2"/>
               <w14:ligatures w14:val="standardContextual"/>
             </w:rPr>
@@ -2022,7 +1530,7 @@
               <w:rPr>
                 <w:rStyle w:val="Hyperlink"/>
                 <w:noProof/>
-                <w:color w:val="034990" w:themeColor="hyperlink" w:themeShade="BF"/>
+                <w:color w:val="3B3838" w:themeColor="background2" w:themeShade="40"/>
               </w:rPr>
               <w:t>III Vorbereitung</w:t>
             </w:r>
@@ -2030,6 +1538,7 @@
               <w:rPr>
                 <w:noProof/>
                 <w:webHidden/>
+                <w:color w:val="3B3838" w:themeColor="background2" w:themeShade="40"/>
               </w:rPr>
               <w:tab/>
             </w:r>
@@ -2037,6 +1546,7 @@
               <w:rPr>
                 <w:noProof/>
                 <w:webHidden/>
+                <w:color w:val="3B3838" w:themeColor="background2" w:themeShade="40"/>
               </w:rPr>
               <w:fldChar w:fldCharType="begin"/>
             </w:r>
@@ -2044,6 +1554,7 @@
               <w:rPr>
                 <w:noProof/>
                 <w:webHidden/>
+                <w:color w:val="3B3838" w:themeColor="background2" w:themeShade="40"/>
               </w:rPr>
               <w:instrText xml:space="preserve"> PAGEREF _Toc139899137 \h </w:instrText>
             </w:r>
@@ -2051,12 +1562,14 @@
               <w:rPr>
                 <w:noProof/>
                 <w:webHidden/>
+                <w:color w:val="3B3838" w:themeColor="background2" w:themeShade="40"/>
               </w:rPr>
             </w:r>
             <w:r>
               <w:rPr>
                 <w:noProof/>
                 <w:webHidden/>
+                <w:color w:val="3B3838" w:themeColor="background2" w:themeShade="40"/>
               </w:rPr>
               <w:fldChar w:fldCharType="separate"/>
             </w:r>
@@ -2064,6 +1577,7 @@
               <w:rPr>
                 <w:noProof/>
                 <w:webHidden/>
+                <w:color w:val="3B3838" w:themeColor="background2" w:themeShade="40"/>
               </w:rPr>
               <w:t>4</w:t>
             </w:r>
@@ -2071,6 +1585,7 @@
               <w:rPr>
                 <w:noProof/>
                 <w:webHidden/>
+                <w:color w:val="3B3838" w:themeColor="background2" w:themeShade="40"/>
               </w:rPr>
               <w:fldChar w:fldCharType="end"/>
             </w:r>
@@ -2081,7 +1596,7 @@
             <w:pStyle w:val="Verzeichnis1"/>
             <w:rPr>
               <w:rFonts w:cstheme="minorBidi"/>
-              <w:color w:val="auto"/>
+              <w:color w:val="3B3838" w:themeColor="background2" w:themeShade="40"/>
               <w:kern w:val="2"/>
               <w14:ligatures w14:val="standardContextual"/>
             </w:rPr>
@@ -2090,48 +1605,55 @@
             <w:r>
               <w:rPr>
                 <w:rStyle w:val="Hyperlink"/>
-                <w:color w:val="034990" w:themeColor="hyperlink" w:themeShade="BF"/>
+                <w:color w:val="3B3838" w:themeColor="background2" w:themeShade="40"/>
               </w:rPr>
               <w:t>2 Durchführung</w:t>
             </w:r>
             <w:r>
               <w:rPr>
                 <w:webHidden/>
+                <w:color w:val="3B3838" w:themeColor="background2" w:themeShade="40"/>
               </w:rPr>
               <w:tab/>
             </w:r>
             <w:r>
               <w:rPr>
                 <w:webHidden/>
+                <w:color w:val="3B3838" w:themeColor="background2" w:themeShade="40"/>
               </w:rPr>
               <w:fldChar w:fldCharType="begin"/>
             </w:r>
             <w:r>
               <w:rPr>
                 <w:webHidden/>
+                <w:color w:val="3B3838" w:themeColor="background2" w:themeShade="40"/>
               </w:rPr>
               <w:instrText xml:space="preserve"> PAGEREF _Toc139899138 \h </w:instrText>
             </w:r>
             <w:r>
               <w:rPr>
                 <w:webHidden/>
+                <w:color w:val="3B3838" w:themeColor="background2" w:themeShade="40"/>
               </w:rPr>
             </w:r>
             <w:r>
               <w:rPr>
                 <w:webHidden/>
+                <w:color w:val="3B3838" w:themeColor="background2" w:themeShade="40"/>
               </w:rPr>
               <w:fldChar w:fldCharType="separate"/>
             </w:r>
             <w:r>
               <w:rPr>
                 <w:webHidden/>
+                <w:color w:val="3B3838" w:themeColor="background2" w:themeShade="40"/>
               </w:rPr>
               <w:t>5</w:t>
             </w:r>
             <w:r>
               <w:rPr>
                 <w:webHidden/>
+                <w:color w:val="3B3838" w:themeColor="background2" w:themeShade="40"/>
               </w:rPr>
               <w:fldChar w:fldCharType="end"/>
             </w:r>
@@ -2142,7 +1664,7 @@
             <w:pStyle w:val="Verzeichnis1"/>
             <w:rPr>
               <w:rFonts w:cstheme="minorBidi"/>
-              <w:color w:val="auto"/>
+              <w:color w:val="3B3838" w:themeColor="background2" w:themeShade="40"/>
               <w:kern w:val="2"/>
               <w14:ligatures w14:val="standardContextual"/>
             </w:rPr>
@@ -2151,48 +1673,55 @@
             <w:r>
               <w:rPr>
                 <w:rStyle w:val="Hyperlink"/>
-                <w:color w:val="034990" w:themeColor="hyperlink" w:themeShade="BF"/>
+                <w:color w:val="3B3838" w:themeColor="background2" w:themeShade="40"/>
               </w:rPr>
               <w:t>3 Nachbereitung</w:t>
             </w:r>
             <w:r>
               <w:rPr>
                 <w:webHidden/>
+                <w:color w:val="3B3838" w:themeColor="background2" w:themeShade="40"/>
               </w:rPr>
               <w:tab/>
             </w:r>
             <w:r>
               <w:rPr>
                 <w:webHidden/>
+                <w:color w:val="3B3838" w:themeColor="background2" w:themeShade="40"/>
               </w:rPr>
               <w:fldChar w:fldCharType="begin"/>
             </w:r>
             <w:r>
               <w:rPr>
                 <w:webHidden/>
+                <w:color w:val="3B3838" w:themeColor="background2" w:themeShade="40"/>
               </w:rPr>
               <w:instrText xml:space="preserve"> PAGEREF _Toc139899139 \h </w:instrText>
             </w:r>
             <w:r>
               <w:rPr>
                 <w:webHidden/>
+                <w:color w:val="3B3838" w:themeColor="background2" w:themeShade="40"/>
               </w:rPr>
             </w:r>
             <w:r>
               <w:rPr>
                 <w:webHidden/>
+                <w:color w:val="3B3838" w:themeColor="background2" w:themeShade="40"/>
               </w:rPr>
               <w:fldChar w:fldCharType="separate"/>
             </w:r>
             <w:r>
               <w:rPr>
                 <w:webHidden/>
+                <w:color w:val="3B3838" w:themeColor="background2" w:themeShade="40"/>
               </w:rPr>
               <w:t>7</w:t>
             </w:r>
             <w:r>
               <w:rPr>
                 <w:webHidden/>
+                <w:color w:val="3B3838" w:themeColor="background2" w:themeShade="40"/>
               </w:rPr>
               <w:fldChar w:fldCharType="end"/>
             </w:r>
@@ -2203,7 +1732,7 @@
             <w:pStyle w:val="Verzeichnis1"/>
             <w:rPr>
               <w:rFonts w:cstheme="minorBidi"/>
-              <w:color w:val="auto"/>
+              <w:color w:val="3B3838" w:themeColor="background2" w:themeShade="40"/>
               <w:kern w:val="2"/>
               <w14:ligatures w14:val="standardContextual"/>
             </w:rPr>
@@ -2212,48 +1741,55 @@
             <w:r>
               <w:rPr>
                 <w:rStyle w:val="Hyperlink"/>
-                <w:color w:val="034990" w:themeColor="hyperlink" w:themeShade="BF"/>
+                <w:color w:val="3B3838" w:themeColor="background2" w:themeShade="40"/>
               </w:rPr>
               <w:t>4 Anhang</w:t>
             </w:r>
             <w:r>
               <w:rPr>
                 <w:webHidden/>
+                <w:color w:val="3B3838" w:themeColor="background2" w:themeShade="40"/>
               </w:rPr>
               <w:tab/>
             </w:r>
             <w:r>
               <w:rPr>
                 <w:webHidden/>
+                <w:color w:val="3B3838" w:themeColor="background2" w:themeShade="40"/>
               </w:rPr>
               <w:fldChar w:fldCharType="begin"/>
             </w:r>
             <w:r>
               <w:rPr>
                 <w:webHidden/>
+                <w:color w:val="3B3838" w:themeColor="background2" w:themeShade="40"/>
               </w:rPr>
               <w:instrText xml:space="preserve"> PAGEREF _Toc139899140 \h </w:instrText>
             </w:r>
             <w:r>
               <w:rPr>
                 <w:webHidden/>
+                <w:color w:val="3B3838" w:themeColor="background2" w:themeShade="40"/>
               </w:rPr>
             </w:r>
             <w:r>
               <w:rPr>
                 <w:webHidden/>
+                <w:color w:val="3B3838" w:themeColor="background2" w:themeShade="40"/>
               </w:rPr>
               <w:fldChar w:fldCharType="separate"/>
             </w:r>
             <w:r>
               <w:rPr>
                 <w:webHidden/>
+                <w:color w:val="3B3838" w:themeColor="background2" w:themeShade="40"/>
               </w:rPr>
               <w:t>8</w:t>
             </w:r>
             <w:r>
               <w:rPr>
                 <w:webHidden/>
+                <w:color w:val="3B3838" w:themeColor="background2" w:themeShade="40"/>
               </w:rPr>
               <w:fldChar w:fldCharType="end"/>
             </w:r>
@@ -2268,6 +1804,7 @@
             <w:rPr>
               <w:rFonts w:cstheme="minorBidi"/>
               <w:noProof/>
+              <w:color w:val="3B3838" w:themeColor="background2" w:themeShade="40"/>
               <w:kern w:val="2"/>
               <w14:ligatures w14:val="standardContextual"/>
             </w:rPr>
@@ -2277,6 +1814,7 @@
               <w:rPr>
                 <w:rStyle w:val="Hyperlink"/>
                 <w:noProof/>
+                <w:color w:val="3B3838" w:themeColor="background2" w:themeShade="40"/>
               </w:rPr>
               <w:t>Materialien</w:t>
             </w:r>
@@ -2284,6 +1822,7 @@
               <w:rPr>
                 <w:noProof/>
                 <w:webHidden/>
+                <w:color w:val="3B3838" w:themeColor="background2" w:themeShade="40"/>
               </w:rPr>
               <w:tab/>
             </w:r>
@@ -2291,6 +1830,7 @@
               <w:rPr>
                 <w:noProof/>
                 <w:webHidden/>
+                <w:color w:val="3B3838" w:themeColor="background2" w:themeShade="40"/>
               </w:rPr>
               <w:fldChar w:fldCharType="begin"/>
             </w:r>
@@ -2298,6 +1838,7 @@
               <w:rPr>
                 <w:noProof/>
                 <w:webHidden/>
+                <w:color w:val="3B3838" w:themeColor="background2" w:themeShade="40"/>
               </w:rPr>
               <w:instrText xml:space="preserve"> PAGEREF _Toc139899141 \h </w:instrText>
             </w:r>
@@ -2305,12 +1846,14 @@
               <w:rPr>
                 <w:noProof/>
                 <w:webHidden/>
+                <w:color w:val="3B3838" w:themeColor="background2" w:themeShade="40"/>
               </w:rPr>
             </w:r>
             <w:r>
               <w:rPr>
                 <w:noProof/>
                 <w:webHidden/>
+                <w:color w:val="3B3838" w:themeColor="background2" w:themeShade="40"/>
               </w:rPr>
               <w:fldChar w:fldCharType="separate"/>
             </w:r>
@@ -2318,6 +1861,7 @@
               <w:rPr>
                 <w:noProof/>
                 <w:webHidden/>
+                <w:color w:val="3B3838" w:themeColor="background2" w:themeShade="40"/>
               </w:rPr>
               <w:t>8</w:t>
             </w:r>
@@ -2325,6 +1869,7 @@
               <w:rPr>
                 <w:noProof/>
                 <w:webHidden/>
+                <w:color w:val="3B3838" w:themeColor="background2" w:themeShade="40"/>
               </w:rPr>
               <w:fldChar w:fldCharType="end"/>
             </w:r>
@@ -2339,6 +1884,7 @@
             <w:rPr>
               <w:rFonts w:cstheme="minorBidi"/>
               <w:noProof/>
+              <w:color w:val="3B3838" w:themeColor="background2" w:themeShade="40"/>
               <w:kern w:val="2"/>
               <w14:ligatures w14:val="standardContextual"/>
             </w:rPr>
@@ -2348,6 +1894,7 @@
               <w:rPr>
                 <w:rStyle w:val="Hyperlink"/>
                 <w:noProof/>
+                <w:color w:val="3B3838" w:themeColor="background2" w:themeShade="40"/>
               </w:rPr>
               <w:t>Literatur- und Quellenverzeichnis</w:t>
             </w:r>
@@ -2355,6 +1902,7 @@
               <w:rPr>
                 <w:noProof/>
                 <w:webHidden/>
+                <w:color w:val="3B3838" w:themeColor="background2" w:themeShade="40"/>
               </w:rPr>
               <w:tab/>
             </w:r>
@@ -2362,6 +1910,7 @@
               <w:rPr>
                 <w:noProof/>
                 <w:webHidden/>
+                <w:color w:val="3B3838" w:themeColor="background2" w:themeShade="40"/>
               </w:rPr>
               <w:fldChar w:fldCharType="begin"/>
             </w:r>
@@ -2369,6 +1918,7 @@
               <w:rPr>
                 <w:noProof/>
                 <w:webHidden/>
+                <w:color w:val="3B3838" w:themeColor="background2" w:themeShade="40"/>
               </w:rPr>
               <w:instrText xml:space="preserve"> PAGEREF _Toc139899142 \h </w:instrText>
             </w:r>
@@ -2376,12 +1926,14 @@
               <w:rPr>
                 <w:noProof/>
                 <w:webHidden/>
+                <w:color w:val="3B3838" w:themeColor="background2" w:themeShade="40"/>
               </w:rPr>
             </w:r>
             <w:r>
               <w:rPr>
                 <w:noProof/>
                 <w:webHidden/>
+                <w:color w:val="3B3838" w:themeColor="background2" w:themeShade="40"/>
               </w:rPr>
               <w:fldChar w:fldCharType="separate"/>
             </w:r>
@@ -2389,6 +1941,7 @@
               <w:rPr>
                 <w:noProof/>
                 <w:webHidden/>
+                <w:color w:val="3B3838" w:themeColor="background2" w:themeShade="40"/>
               </w:rPr>
               <w:t>9</w:t>
             </w:r>
@@ -2396,6 +1949,7 @@
               <w:rPr>
                 <w:noProof/>
                 <w:webHidden/>
+                <w:color w:val="3B3838" w:themeColor="background2" w:themeShade="40"/>
               </w:rPr>
               <w:fldChar w:fldCharType="end"/>
             </w:r>
@@ -2410,6 +1964,7 @@
             <w:rPr>
               <w:rFonts w:cstheme="minorBidi"/>
               <w:noProof/>
+              <w:color w:val="3B3838" w:themeColor="background2" w:themeShade="40"/>
               <w:kern w:val="2"/>
               <w14:ligatures w14:val="standardContextual"/>
             </w:rPr>
@@ -2419,6 +1974,7 @@
               <w:rPr>
                 <w:rStyle w:val="Hyperlink"/>
                 <w:noProof/>
+                <w:color w:val="3B3838" w:themeColor="background2" w:themeShade="40"/>
               </w:rPr>
               <w:t>Erklärung zur Selbstständigkeit</w:t>
             </w:r>
@@ -2426,6 +1982,7 @@
               <w:rPr>
                 <w:noProof/>
                 <w:webHidden/>
+                <w:color w:val="3B3838" w:themeColor="background2" w:themeShade="40"/>
               </w:rPr>
               <w:tab/>
             </w:r>
@@ -2433,6 +1990,7 @@
               <w:rPr>
                 <w:noProof/>
                 <w:webHidden/>
+                <w:color w:val="3B3838" w:themeColor="background2" w:themeShade="40"/>
               </w:rPr>
               <w:fldChar w:fldCharType="begin"/>
             </w:r>
@@ -2440,6 +1998,7 @@
               <w:rPr>
                 <w:noProof/>
                 <w:webHidden/>
+                <w:color w:val="3B3838" w:themeColor="background2" w:themeShade="40"/>
               </w:rPr>
               <w:instrText xml:space="preserve"> PAGEREF _Toc139899143 \h </w:instrText>
             </w:r>
@@ -2447,12 +2006,14 @@
               <w:rPr>
                 <w:noProof/>
                 <w:webHidden/>
+                <w:color w:val="3B3838" w:themeColor="background2" w:themeShade="40"/>
               </w:rPr>
             </w:r>
             <w:r>
               <w:rPr>
                 <w:noProof/>
                 <w:webHidden/>
+                <w:color w:val="3B3838" w:themeColor="background2" w:themeShade="40"/>
               </w:rPr>
               <w:fldChar w:fldCharType="separate"/>
             </w:r>
@@ -2460,6 +2021,7 @@
               <w:rPr>
                 <w:noProof/>
                 <w:webHidden/>
+                <w:color w:val="3B3838" w:themeColor="background2" w:themeShade="40"/>
               </w:rPr>
               <w:t>9</w:t>
             </w:r>
@@ -2467,6 +2029,7 @@
               <w:rPr>
                 <w:noProof/>
                 <w:webHidden/>
+                <w:color w:val="3B3838" w:themeColor="background2" w:themeShade="40"/>
               </w:rPr>
               <w:fldChar w:fldCharType="end"/>
             </w:r>
@@ -2517,13 +2080,7 @@
         <w:t>Schüler</w:t>
       </w:r>
       <w:r>
-        <w:t xml:space="preserve">*innen anhand der unterschiedlichen im deutschen Wahlsystem verwendeten Sitzverteilungsverfahren der Einfluss mathematischer Modelle auf den Alltag </w:t>
-      </w:r>
-      <w:r>
-        <w:t>verdeutlicht</w:t>
-      </w:r>
-      <w:r>
-        <w:t xml:space="preserve"> werden. </w:t>
+        <w:t xml:space="preserve">*innen anhand der unterschiedlichen im deutschen Wahlsystem verwendeten Sitzverteilungsverfahren der Einfluss mathematischer Modelle auf den Alltag verdeutlicht werden. </w:t>
       </w:r>
     </w:p>
     <w:tbl>
@@ -2679,6 +2236,9 @@
             <w:r>
               <w:t>, Tafel</w:t>
             </w:r>
+            <w:r>
+              <w:t>, Handouts</w:t>
+            </w:r>
           </w:p>
         </w:tc>
       </w:tr>
@@ -3368,6 +2928,7 @@
       <w:r>
         <w:rPr>
           <w:rFonts w:eastAsiaTheme="minorHAnsi"/>
+          <w:noProof/>
         </w:rPr>
         <w:drawing>
           <wp:anchor distT="0" distB="0" distL="114300" distR="114300" simplePos="0" relativeHeight="251668480" behindDoc="0" locked="0" layoutInCell="1" allowOverlap="1" wp14:anchorId="6473B226" wp14:editId="0B7F77FA">
@@ -3395,7 +2956,7 @@
                     </pic:cNvPicPr>
                   </pic:nvPicPr>
                   <pic:blipFill rotWithShape="1">
-                    <a:blip r:embed="rId8">
+                    <a:blip r:embed="rId9">
                       <a:extLst>
                         <a:ext uri="{28A0092B-C50C-407E-A947-70E740481C1C}">
                           <a14:useLocalDpi xmlns:a14="http://schemas.microsoft.com/office/drawing/2010/main" val="0"/>
@@ -3485,24 +3046,14 @@
                             <w:r>
                               <w:t xml:space="preserve">Tab. </w:t>
                             </w:r>
-                            <w:r>
-                              <w:fldChar w:fldCharType="begin"/>
-                            </w:r>
-                            <w:r>
-                              <w:instrText xml:space="preserve"> SEQ Tab. \* ARABIC </w:instrText>
-                            </w:r>
-                            <w:r>
-                              <w:fldChar w:fldCharType="separate"/>
-                            </w:r>
-                            <w:r>
-                              <w:rPr>
-                                <w:noProof/>
-                              </w:rPr>
-                              <w:t>1</w:t>
-                            </w:r>
-                            <w:r>
-                              <w:fldChar w:fldCharType="end"/>
-                            </w:r>
+                            <w:fldSimple w:instr=" SEQ Tab. \* ARABIC ">
+                              <w:r>
+                                <w:rPr>
+                                  <w:noProof/>
+                                </w:rPr>
+                                <w:t>1</w:t>
+                              </w:r>
+                            </w:fldSimple>
                             <w:r>
                               <w:t xml:space="preserve"> Berechnung einer Sitzverteilung bei 10 Sitzen nach Niemeye</w:t>
                             </w:r>
@@ -3529,7 +3080,7 @@
           </mc:Choice>
           <mc:Fallback>
             <w:pict>
-              <v:shape w14:anchorId="770A16F0" id="Textfeld 1" o:spid="_x0000_s1029" type="#_x0000_t202" style="position:absolute;left:0;text-align:left;margin-left:83.85pt;margin-top:88.05pt;width:292.85pt;height:19.95pt;z-index:251666432;visibility:visible;mso-wrap-style:square;mso-height-percent:0;mso-wrap-distance-left:9pt;mso-wrap-distance-top:0;mso-wrap-distance-right:9pt;mso-wrap-distance-bottom:0;mso-position-horizontal:absolute;mso-position-horizontal-relative:text;mso-position-vertical:absolute;mso-position-vertical-relative:text;mso-height-percent:0;mso-height-relative:margin;v-text-anchor:top" o:gfxdata="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" stroked="f">
+              <v:shape w14:anchorId="770A16F0" id="Textfeld 1" o:spid="_x0000_s1028" type="#_x0000_t202" style="position:absolute;left:0;text-align:left;margin-left:83.85pt;margin-top:88.05pt;width:292.85pt;height:19.95pt;z-index:251666432;visibility:visible;mso-wrap-style:square;mso-height-percent:0;mso-wrap-distance-left:9pt;mso-wrap-distance-top:0;mso-wrap-distance-right:9pt;mso-wrap-distance-bottom:0;mso-position-horizontal:absolute;mso-position-horizontal-relative:text;mso-position-vertical:absolute;mso-position-vertical-relative:text;mso-height-percent:0;mso-height-relative:margin;v-text-anchor:top" o:gfxdata="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" stroked="f">
                 <v:textbox inset="0,0,0,0">
                   <w:txbxContent>
                     <w:p>
@@ -3547,24 +3098,14 @@
                       <w:r>
                         <w:t xml:space="preserve">Tab. </w:t>
                       </w:r>
-                      <w:r>
-                        <w:fldChar w:fldCharType="begin"/>
-                      </w:r>
-                      <w:r>
-                        <w:instrText xml:space="preserve"> SEQ Tab. \* ARABIC </w:instrText>
-                      </w:r>
-                      <w:r>
-                        <w:fldChar w:fldCharType="separate"/>
-                      </w:r>
-                      <w:r>
-                        <w:rPr>
-                          <w:noProof/>
-                        </w:rPr>
-                        <w:t>1</w:t>
-                      </w:r>
-                      <w:r>
-                        <w:fldChar w:fldCharType="end"/>
-                      </w:r>
+                      <w:fldSimple w:instr=" SEQ Tab. \* ARABIC ">
+                        <w:r>
+                          <w:rPr>
+                            <w:noProof/>
+                          </w:rPr>
+                          <w:t>1</w:t>
+                        </w:r>
+                      </w:fldSimple>
                       <w:r>
                         <w:t xml:space="preserve"> Berechnung einer Sitzverteilung bei 10 Sitzen nach Niemeye</w:t>
                       </w:r>
@@ -3852,24 +3393,14 @@
                             <w:r>
                               <w:t xml:space="preserve">Tab. </w:t>
                             </w:r>
-                            <w:r>
-                              <w:fldChar w:fldCharType="begin"/>
-                            </w:r>
-                            <w:r>
-                              <w:instrText xml:space="preserve"> SEQ Tab. \* ARABIC </w:instrText>
-                            </w:r>
-                            <w:r>
-                              <w:fldChar w:fldCharType="separate"/>
-                            </w:r>
-                            <w:r>
-                              <w:rPr>
-                                <w:noProof/>
-                              </w:rPr>
-                              <w:t>2</w:t>
-                            </w:r>
-                            <w:r>
-                              <w:fldChar w:fldCharType="end"/>
-                            </w:r>
+                            <w:fldSimple w:instr=" SEQ Tab. \* ARABIC ">
+                              <w:r>
+                                <w:rPr>
+                                  <w:noProof/>
+                                </w:rPr>
+                                <w:t>2</w:t>
+                              </w:r>
+                            </w:fldSimple>
                             <w:r>
                               <w:t xml:space="preserve"> </w:t>
                             </w:r>
@@ -3902,7 +3433,7 @@
           </mc:Choice>
           <mc:Fallback>
             <w:pict>
-              <v:shape w14:anchorId="6E73AEA2" id="_x0000_s1030" type="#_x0000_t202" style="position:absolute;margin-left:86.1pt;margin-top:94.2pt;width:297.8pt;height:15.5pt;z-index:251671552;visibility:visible;mso-wrap-style:square;mso-height-percent:0;mso-wrap-distance-left:9pt;mso-wrap-distance-top:0;mso-wrap-distance-right:9pt;mso-wrap-distance-bottom:0;mso-position-horizontal:absolute;mso-position-horizontal-relative:text;mso-position-vertical:absolute;mso-position-vertical-relative:text;mso-height-percent:0;mso-height-relative:margin;v-text-anchor:top" o:gfxdata="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" stroked="f">
+              <v:shape w14:anchorId="6E73AEA2" id="_x0000_s1029" type="#_x0000_t202" style="position:absolute;margin-left:86.1pt;margin-top:94.2pt;width:297.8pt;height:15.5pt;z-index:251671552;visibility:visible;mso-wrap-style:square;mso-height-percent:0;mso-wrap-distance-left:9pt;mso-wrap-distance-top:0;mso-wrap-distance-right:9pt;mso-wrap-distance-bottom:0;mso-position-horizontal:absolute;mso-position-horizontal-relative:text;mso-position-vertical:absolute;mso-position-vertical-relative:text;mso-height-percent:0;mso-height-relative:margin;v-text-anchor:top" o:gfxdata="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" stroked="f">
                 <v:textbox inset="0,0,0,0">
                   <w:txbxContent>
                     <w:p>
@@ -3920,24 +3451,14 @@
                       <w:r>
                         <w:t xml:space="preserve">Tab. </w:t>
                       </w:r>
-                      <w:r>
-                        <w:fldChar w:fldCharType="begin"/>
-                      </w:r>
-                      <w:r>
-                        <w:instrText xml:space="preserve"> SEQ Tab. \* ARABIC </w:instrText>
-                      </w:r>
-                      <w:r>
-                        <w:fldChar w:fldCharType="separate"/>
-                      </w:r>
-                      <w:r>
-                        <w:rPr>
-                          <w:noProof/>
-                        </w:rPr>
-                        <w:t>2</w:t>
-                      </w:r>
-                      <w:r>
-                        <w:fldChar w:fldCharType="end"/>
-                      </w:r>
+                      <w:fldSimple w:instr=" SEQ Tab. \* ARABIC ">
+                        <w:r>
+                          <w:rPr>
+                            <w:noProof/>
+                          </w:rPr>
+                          <w:t>2</w:t>
+                        </w:r>
+                      </w:fldSimple>
                       <w:r>
                         <w:t xml:space="preserve"> </w:t>
                       </w:r>
@@ -3960,6 +3481,9 @@
         </mc:AlternateContent>
       </w:r>
       <w:r>
+        <w:rPr>
+          <w:noProof/>
+        </w:rPr>
         <w:drawing>
           <wp:anchor distT="0" distB="0" distL="114300" distR="114300" simplePos="0" relativeHeight="251669504" behindDoc="0" locked="0" layoutInCell="1" allowOverlap="1" wp14:anchorId="3532F009" wp14:editId="38164021">
             <wp:simplePos x="0" y="0"/>
@@ -3986,7 +3510,7 @@
                     </pic:cNvPicPr>
                   </pic:nvPicPr>
                   <pic:blipFill rotWithShape="1">
-                    <a:blip r:embed="rId9">
+                    <a:blip r:embed="rId10">
                       <a:extLst>
                         <a:ext uri="{28A0092B-C50C-407E-A947-70E740481C1C}">
                           <a14:useLocalDpi xmlns:a14="http://schemas.microsoft.com/office/drawing/2010/main" val="0"/>
@@ -4098,6 +3622,9 @@
     </w:p>
     <w:p>
       <w:r>
+        <w:rPr>
+          <w:noProof/>
+        </w:rPr>
         <w:drawing>
           <wp:anchor distT="0" distB="0" distL="114300" distR="114300" simplePos="0" relativeHeight="251672576" behindDoc="0" locked="0" layoutInCell="1" allowOverlap="1" wp14:anchorId="7F5D49EE" wp14:editId="34A3DE8D">
             <wp:simplePos x="0" y="0"/>
@@ -4124,7 +3651,7 @@
                     </pic:cNvPicPr>
                   </pic:nvPicPr>
                   <pic:blipFill rotWithShape="1">
-                    <a:blip r:embed="rId10">
+                    <a:blip r:embed="rId11">
                       <a:extLst>
                         <a:ext uri="{28A0092B-C50C-407E-A947-70E740481C1C}">
                           <a14:useLocalDpi xmlns:a14="http://schemas.microsoft.com/office/drawing/2010/main" val="0"/>
@@ -4220,24 +3747,14 @@
                             <w:r>
                               <w:t xml:space="preserve">Tab. </w:t>
                             </w:r>
-                            <w:r>
-                              <w:fldChar w:fldCharType="begin"/>
-                            </w:r>
-                            <w:r>
-                              <w:instrText xml:space="preserve"> SEQ Tab. \* ARABIC </w:instrText>
-                            </w:r>
-                            <w:r>
-                              <w:fldChar w:fldCharType="separate"/>
-                            </w:r>
-                            <w:r>
-                              <w:rPr>
-                                <w:noProof/>
-                              </w:rPr>
-                              <w:t>3</w:t>
-                            </w:r>
-                            <w:r>
-                              <w:fldChar w:fldCharType="end"/>
-                            </w:r>
+                            <w:fldSimple w:instr=" SEQ Tab. \* ARABIC ">
+                              <w:r>
+                                <w:rPr>
+                                  <w:noProof/>
+                                </w:rPr>
+                                <w:t>3</w:t>
+                              </w:r>
+                            </w:fldSimple>
                             <w:r>
                               <w:t xml:space="preserve"> Verfahren nach Sainte-</w:t>
                             </w:r>
@@ -4283,7 +3800,7 @@
           </mc:Choice>
           <mc:Fallback>
             <w:pict>
-              <v:shape w14:anchorId="4C847B19" id="_x0000_s1031" type="#_x0000_t202" style="position:absolute;margin-left:79.15pt;margin-top:102.35pt;width:304.9pt;height:16.9pt;z-index:251674624;visibility:visible;mso-wrap-style:square;mso-height-percent:0;mso-wrap-distance-left:9pt;mso-wrap-distance-top:0;mso-wrap-distance-right:9pt;mso-wrap-distance-bottom:0;mso-position-horizontal:absolute;mso-position-horizontal-relative:text;mso-position-vertical:absolute;mso-position-vertical-relative:text;mso-height-percent:0;mso-height-relative:margin;v-text-anchor:top" o:gfxdata="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" stroked="f">
+              <v:shape w14:anchorId="4C847B19" id="_x0000_s1030" type="#_x0000_t202" style="position:absolute;margin-left:79.15pt;margin-top:102.35pt;width:304.9pt;height:16.9pt;z-index:251674624;visibility:visible;mso-wrap-style:square;mso-height-percent:0;mso-wrap-distance-left:9pt;mso-wrap-distance-top:0;mso-wrap-distance-right:9pt;mso-wrap-distance-bottom:0;mso-position-horizontal:absolute;mso-position-horizontal-relative:text;mso-position-vertical:absolute;mso-position-vertical-relative:text;mso-height-percent:0;mso-height-relative:margin;v-text-anchor:top" o:gfxdata="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" stroked="f">
                 <v:textbox inset="0,0,0,0">
                   <w:txbxContent>
                     <w:p>
@@ -4301,24 +3818,14 @@
                       <w:r>
                         <w:t xml:space="preserve">Tab. </w:t>
                       </w:r>
-                      <w:r>
-                        <w:fldChar w:fldCharType="begin"/>
-                      </w:r>
-                      <w:r>
-                        <w:instrText xml:space="preserve"> SEQ Tab. \* ARABIC </w:instrText>
-                      </w:r>
-                      <w:r>
-                        <w:fldChar w:fldCharType="separate"/>
-                      </w:r>
-                      <w:r>
-                        <w:rPr>
-                          <w:noProof/>
-                        </w:rPr>
-                        <w:t>3</w:t>
-                      </w:r>
-                      <w:r>
-                        <w:fldChar w:fldCharType="end"/>
-                      </w:r>
+                      <w:fldSimple w:instr=" SEQ Tab. \* ARABIC ">
+                        <w:r>
+                          <w:rPr>
+                            <w:noProof/>
+                          </w:rPr>
+                          <w:t>3</w:t>
+                        </w:r>
+                      </w:fldSimple>
                       <w:r>
                         <w:t xml:space="preserve"> Verfahren nach Sainte-</w:t>
                       </w:r>
@@ -4697,7 +4204,7 @@
       <w:r>
         <w:t xml:space="preserve"> des Anbieters </w:t>
       </w:r>
-      <w:hyperlink r:id="rId11" w:history="1">
+      <w:hyperlink r:id="rId12" w:history="1">
         <w:r>
           <w:rPr>
             <w:rStyle w:val="Hyperlink"/>
@@ -4794,10 +4301,7 @@
     </w:p>
     <w:p>
       <w:r>
-        <w:t>Die</w:t>
-      </w:r>
-      <w:r>
-        <w:t xml:space="preserve"> </w:t>
+        <w:t xml:space="preserve">Die </w:t>
       </w:r>
       <w:r>
         <w:rPr>
@@ -4806,13 +4310,7 @@
         <w:t>GeoGebra</w:t>
       </w:r>
       <w:r>
-        <w:t>-Inhalte</w:t>
-      </w:r>
-      <w:r>
-        <w:t xml:space="preserve"> beschränken sich auf Texteingaben und Tabellen. </w:t>
-      </w:r>
-      <w:r>
-        <w:t xml:space="preserve">Letztere können ähnlich wie Excel-Tabellen ausgefüllt werden. Bei einigen Tabellen wird die Eingabe überprüft und durch eine farbige Markierung (rot/grün) bewertet. </w:t>
+        <w:t xml:space="preserve">-Inhalte beschränken sich auf Texteingaben und Tabellen. Letztere können ähnlich wie Excel-Tabellen ausgefüllt werden. Bei einigen Tabellen wird die Eingabe überprüft und durch eine farbige Markierung (rot/grün) bewertet. </w:t>
       </w:r>
       <w:r>
         <w:t xml:space="preserve">Diese Markierung kann entfallen, wenn ein*e </w:t>
@@ -4903,7 +4401,7 @@
       <w:r>
         <w:t xml:space="preserve">Werkzeug, wie </w:t>
       </w:r>
-      <w:hyperlink r:id="rId12" w:history="1">
+      <w:hyperlink r:id="rId13" w:history="1">
         <w:proofErr w:type="spellStart"/>
         <w:r>
           <w:rPr>
@@ -5230,10 +4728,7 @@
         <w:t>Bürgermeisterwahl</w:t>
       </w:r>
       <w:r>
-        <w:t xml:space="preserve"> per Handzeichen oder </w:t>
-      </w:r>
-      <w:r>
-        <w:t>ein</w:t>
+        <w:t xml:space="preserve"> per Handzeichen oder ein</w:t>
       </w:r>
       <w:r>
         <w:t>em</w:t>
@@ -5484,13 +4979,7 @@
       </w:r>
       <w:r>
         <w:br/>
-        <w:t xml:space="preserve">Der Stundenverlauf gliedert sich in drei Teilabschnitte. In der Tabelle werden diese durch eine doppelte Trennlinie </w:t>
-      </w:r>
-      <w:r>
-        <w:t>gekennzeichnet</w:t>
-      </w:r>
-      <w:r>
-        <w:t>.</w:t>
+        <w:t>Der Stundenverlauf gliedert sich in drei Teilabschnitte. In der Tabelle werden diese durch eine doppelte Trennlinie gekennzeichnet.</w:t>
       </w:r>
       <w:r>
         <w:t xml:space="preserve"> </w:t>
@@ -5595,24 +5084,14 @@
         <w:lastRenderedPageBreak/>
         <w:t xml:space="preserve">Tab. </w:t>
       </w:r>
-      <w:r>
-        <w:fldChar w:fldCharType="begin"/>
-      </w:r>
-      <w:r>
-        <w:instrText xml:space="preserve"> SEQ Tab. \* ARABIC </w:instrText>
-      </w:r>
-      <w:r>
-        <w:fldChar w:fldCharType="separate"/>
-      </w:r>
-      <w:r>
-        <w:rPr>
-          <w:noProof/>
-        </w:rPr>
-        <w:t>4</w:t>
-      </w:r>
-      <w:r>
-        <w:fldChar w:fldCharType="end"/>
-      </w:r>
+      <w:fldSimple w:instr=" SEQ Tab. \* ARABIC ">
+        <w:r>
+          <w:rPr>
+            <w:noProof/>
+          </w:rPr>
+          <w:t>4</w:t>
+        </w:r>
+      </w:fldSimple>
       <w:r>
         <w:t xml:space="preserve"> Stundenverlaufsplan</w:t>
       </w:r>
@@ -5967,7 +5446,6 @@
           </w:tcPr>
           <w:p>
             <w:pPr>
-              <w:spacing w:after="0" w:line="240" w:lineRule="auto"/>
               <w:rPr>
                 <w:rFonts w:ascii="Times New Roman" w:eastAsia="Times New Roman" w:hAnsi="Times New Roman" w:cs="Times New Roman"/>
                 <w:kern w:val="0"/>
@@ -5987,7 +5465,6 @@
           </w:tcPr>
           <w:p>
             <w:pPr>
-              <w:spacing w:after="0" w:line="240" w:lineRule="auto"/>
               <w:cnfStyle w:val="000000000000" w:firstRow="0" w:lastRow="0" w:firstColumn="0" w:lastColumn="0" w:oddVBand="0" w:evenVBand="0" w:oddHBand="0" w:evenHBand="0" w:firstRowFirstColumn="0" w:firstRowLastColumn="0" w:lastRowFirstColumn="0" w:lastRowLastColumn="0"/>
               <w:rPr>
                 <w:rFonts w:ascii="Times New Roman" w:eastAsia="Times New Roman" w:hAnsi="Times New Roman" w:cs="Times New Roman"/>
@@ -6078,7 +5555,6 @@
           </w:tcPr>
           <w:p>
             <w:pPr>
-              <w:spacing w:after="0" w:line="240" w:lineRule="auto"/>
               <w:cnfStyle w:val="000000000000" w:firstRow="0" w:lastRow="0" w:firstColumn="0" w:lastColumn="0" w:oddVBand="0" w:evenVBand="0" w:oddHBand="0" w:evenHBand="0" w:firstRowFirstColumn="0" w:firstRowLastColumn="0" w:lastRowFirstColumn="0" w:lastRowLastColumn="0"/>
               <w:rPr>
                 <w:rFonts w:ascii="Times New Roman" w:eastAsia="Times New Roman" w:hAnsi="Times New Roman" w:cs="Times New Roman"/>
@@ -6105,7 +5581,6 @@
           </w:tcPr>
           <w:p>
             <w:pPr>
-              <w:spacing w:after="0" w:line="240" w:lineRule="auto"/>
               <w:rPr>
                 <w:rFonts w:ascii="Times New Roman" w:eastAsia="Times New Roman" w:hAnsi="Times New Roman" w:cs="Times New Roman"/>
                 <w:kern w:val="0"/>
@@ -6125,7 +5600,6 @@
           </w:tcPr>
           <w:p>
             <w:pPr>
-              <w:spacing w:after="0" w:line="240" w:lineRule="auto"/>
               <w:cnfStyle w:val="000000000000" w:firstRow="0" w:lastRow="0" w:firstColumn="0" w:lastColumn="0" w:oddVBand="0" w:evenVBand="0" w:oddHBand="0" w:evenHBand="0" w:firstRowFirstColumn="0" w:firstRowLastColumn="0" w:lastRowFirstColumn="0" w:lastRowLastColumn="0"/>
               <w:rPr>
                 <w:rFonts w:ascii="Times New Roman" w:eastAsia="Times New Roman" w:hAnsi="Times New Roman" w:cs="Times New Roman"/>
@@ -6239,7 +5713,6 @@
           </w:tcPr>
           <w:p>
             <w:pPr>
-              <w:spacing w:after="0" w:line="240" w:lineRule="auto"/>
               <w:cnfStyle w:val="000000000000" w:firstRow="0" w:lastRow="0" w:firstColumn="0" w:lastColumn="0" w:oddVBand="0" w:evenVBand="0" w:oddHBand="0" w:evenHBand="0" w:firstRowFirstColumn="0" w:firstRowLastColumn="0" w:lastRowFirstColumn="0" w:lastRowLastColumn="0"/>
               <w:rPr>
                 <w:rFonts w:ascii="Times New Roman" w:eastAsia="Times New Roman" w:hAnsi="Times New Roman" w:cs="Times New Roman"/>
@@ -6266,7 +5739,6 @@
           </w:tcPr>
           <w:p>
             <w:pPr>
-              <w:spacing w:after="0" w:line="240" w:lineRule="auto"/>
               <w:rPr>
                 <w:rFonts w:ascii="Times New Roman" w:eastAsia="Times New Roman" w:hAnsi="Times New Roman" w:cs="Times New Roman"/>
                 <w:kern w:val="0"/>
@@ -6428,7 +5900,6 @@
           </w:tcPr>
           <w:p>
             <w:pPr>
-              <w:spacing w:after="0" w:line="240" w:lineRule="auto"/>
               <w:cnfStyle w:val="000000000000" w:firstRow="0" w:lastRow="0" w:firstColumn="0" w:lastColumn="0" w:oddVBand="0" w:evenVBand="0" w:oddHBand="0" w:evenHBand="0" w:firstRowFirstColumn="0" w:firstRowLastColumn="0" w:lastRowFirstColumn="0" w:lastRowLastColumn="0"/>
               <w:rPr>
                 <w:rFonts w:ascii="Times New Roman" w:eastAsia="Times New Roman" w:hAnsi="Times New Roman" w:cs="Times New Roman"/>
@@ -6627,7 +6098,6 @@
           </w:tcPr>
           <w:p>
             <w:pPr>
-              <w:spacing w:after="0" w:line="240" w:lineRule="auto"/>
               <w:cnfStyle w:val="000000000000" w:firstRow="0" w:lastRow="0" w:firstColumn="0" w:lastColumn="0" w:oddVBand="0" w:evenVBand="0" w:oddHBand="0" w:evenHBand="0" w:firstRowFirstColumn="0" w:firstRowLastColumn="0" w:lastRowFirstColumn="0" w:lastRowLastColumn="0"/>
               <w:rPr>
                 <w:rFonts w:ascii="Times New Roman" w:eastAsia="Times New Roman" w:hAnsi="Times New Roman" w:cs="Times New Roman"/>
@@ -6639,7 +6109,7 @@
                 <w14:ligatures w14:val="none"/>
               </w:rPr>
             </w:pPr>
-            <w:hyperlink r:id="rId13" w:history="1">
+            <w:hyperlink r:id="rId14" w:history="1">
               <w:r>
                 <w:rPr>
                   <w:rStyle w:val="Hyperlink"/>
@@ -6698,7 +6168,6 @@
           </w:tcPr>
           <w:p>
             <w:pPr>
-              <w:spacing w:after="0" w:line="240" w:lineRule="auto"/>
               <w:cnfStyle w:val="000000000000" w:firstRow="0" w:lastRow="0" w:firstColumn="0" w:lastColumn="0" w:oddVBand="0" w:evenVBand="0" w:oddHBand="0" w:evenHBand="0" w:firstRowFirstColumn="0" w:firstRowLastColumn="0" w:lastRowFirstColumn="0" w:lastRowLastColumn="0"/>
               <w:rPr>
                 <w:rFonts w:ascii="Times New Roman" w:eastAsia="Times New Roman" w:hAnsi="Times New Roman" w:cs="Times New Roman"/>
@@ -6736,7 +6205,6 @@
           </w:tcPr>
           <w:p>
             <w:pPr>
-              <w:spacing w:after="0" w:line="240" w:lineRule="auto"/>
               <w:rPr>
                 <w:rFonts w:ascii="Times New Roman" w:eastAsia="Times New Roman" w:hAnsi="Times New Roman" w:cs="Times New Roman"/>
                 <w:kern w:val="0"/>
@@ -7010,7 +6478,7 @@
               </w:rPr>
               <w:t xml:space="preserve">PPT 07, </w:t>
             </w:r>
-            <w:hyperlink r:id="rId14" w:history="1">
+            <w:hyperlink r:id="rId15" w:history="1">
               <w:r>
                 <w:rPr>
                   <w:rStyle w:val="Hyperlink"/>
@@ -7036,7 +6504,7 @@
               </w:rPr>
               <w:t xml:space="preserve"> – </w:t>
             </w:r>
-            <w:hyperlink r:id="rId15" w:history="1">
+            <w:hyperlink r:id="rId16" w:history="1">
               <w:r>
                 <w:rPr>
                   <w:rStyle w:val="Hyperlink"/>
@@ -7339,7 +6807,6 @@
           </w:tcPr>
           <w:p>
             <w:pPr>
-              <w:spacing w:after="0" w:line="240" w:lineRule="auto"/>
               <w:rPr>
                 <w:rFonts w:ascii="Times New Roman" w:eastAsia="Times New Roman" w:hAnsi="Times New Roman" w:cs="Times New Roman"/>
                 <w:kern w:val="0"/>
@@ -7723,7 +7190,7 @@
                 <w14:ligatures w14:val="none"/>
               </w:rPr>
             </w:pPr>
-            <w:hyperlink r:id="rId16" w:history="1">
+            <w:hyperlink r:id="rId17" w:history="1">
               <w:r>
                 <w:rPr>
                   <w:rStyle w:val="Hyperlink"/>
@@ -7784,7 +7251,6 @@
           </w:tcPr>
           <w:p>
             <w:pPr>
-              <w:spacing w:after="0" w:line="240" w:lineRule="auto"/>
               <w:rPr>
                 <w:rFonts w:ascii="Times New Roman" w:eastAsia="Times New Roman" w:hAnsi="Times New Roman" w:cs="Times New Roman"/>
                 <w:kern w:val="0"/>
@@ -7804,7 +7270,6 @@
           </w:tcPr>
           <w:p>
             <w:pPr>
-              <w:spacing w:after="0" w:line="240" w:lineRule="auto"/>
               <w:cnfStyle w:val="000000000000" w:firstRow="0" w:lastRow="0" w:firstColumn="0" w:lastColumn="0" w:oddVBand="0" w:evenVBand="0" w:oddHBand="0" w:evenHBand="0" w:firstRowFirstColumn="0" w:firstRowLastColumn="0" w:lastRowFirstColumn="0" w:lastRowLastColumn="0"/>
               <w:rPr>
                 <w:rFonts w:ascii="Times New Roman" w:eastAsia="Times New Roman" w:hAnsi="Times New Roman" w:cs="Times New Roman"/>
@@ -7919,7 +7384,6 @@
           </w:tcPr>
           <w:p>
             <w:pPr>
-              <w:spacing w:after="0" w:line="240" w:lineRule="auto"/>
               <w:cnfStyle w:val="000000000000" w:firstRow="0" w:lastRow="0" w:firstColumn="0" w:lastColumn="0" w:oddVBand="0" w:evenVBand="0" w:oddHBand="0" w:evenHBand="0" w:firstRowFirstColumn="0" w:firstRowLastColumn="0" w:lastRowFirstColumn="0" w:lastRowLastColumn="0"/>
               <w:rPr>
                 <w:rFonts w:ascii="Times New Roman" w:eastAsia="Times New Roman" w:hAnsi="Times New Roman" w:cs="Times New Roman"/>
@@ -8204,7 +7668,7 @@
                 <w14:ligatures w14:val="none"/>
               </w:rPr>
             </w:pPr>
-            <w:hyperlink r:id="rId17" w:history="1">
+            <w:hyperlink r:id="rId18" w:history="1">
               <w:r>
                 <w:rPr>
                   <w:rStyle w:val="Hyperlink"/>
@@ -8254,7 +7718,7 @@
               </w:rPr>
               <w:t xml:space="preserve">, </w:t>
             </w:r>
-            <w:hyperlink r:id="rId18" w:history="1">
+            <w:hyperlink r:id="rId19" w:history="1">
               <w:r>
                 <w:rPr>
                   <w:rStyle w:val="Hyperlink"/>
@@ -8351,7 +7815,6 @@
           </w:tcPr>
           <w:p>
             <w:pPr>
-              <w:spacing w:after="0" w:line="240" w:lineRule="auto"/>
               <w:rPr>
                 <w:rFonts w:ascii="Times New Roman" w:eastAsia="Times New Roman" w:hAnsi="Times New Roman" w:cs="Times New Roman"/>
                 <w:kern w:val="0"/>
@@ -8372,7 +7835,6 @@
           </w:tcPr>
           <w:p>
             <w:pPr>
-              <w:spacing w:after="0" w:line="240" w:lineRule="auto"/>
               <w:cnfStyle w:val="000000000000" w:firstRow="0" w:lastRow="0" w:firstColumn="0" w:lastColumn="0" w:oddVBand="0" w:evenVBand="0" w:oddHBand="0" w:evenHBand="0" w:firstRowFirstColumn="0" w:firstRowLastColumn="0" w:lastRowFirstColumn="0" w:lastRowLastColumn="0"/>
               <w:rPr>
                 <w:rFonts w:ascii="Times New Roman" w:eastAsia="Times New Roman" w:hAnsi="Times New Roman" w:cs="Times New Roman"/>
@@ -8394,7 +7856,6 @@
           </w:tcPr>
           <w:p>
             <w:pPr>
-              <w:spacing w:after="0" w:line="240" w:lineRule="auto"/>
               <w:cnfStyle w:val="000000000000" w:firstRow="0" w:lastRow="0" w:firstColumn="0" w:lastColumn="0" w:oddVBand="0" w:evenVBand="0" w:oddHBand="0" w:evenHBand="0" w:firstRowFirstColumn="0" w:firstRowLastColumn="0" w:lastRowFirstColumn="0" w:lastRowLastColumn="0"/>
               <w:rPr>
                 <w:rFonts w:ascii="Times New Roman" w:eastAsia="Times New Roman" w:hAnsi="Times New Roman" w:cs="Times New Roman"/>
@@ -8416,7 +7877,6 @@
           </w:tcPr>
           <w:p>
             <w:pPr>
-              <w:spacing w:after="0" w:line="240" w:lineRule="auto"/>
               <w:cnfStyle w:val="000000000000" w:firstRow="0" w:lastRow="0" w:firstColumn="0" w:lastColumn="0" w:oddVBand="0" w:evenVBand="0" w:oddHBand="0" w:evenHBand="0" w:firstRowFirstColumn="0" w:firstRowLastColumn="0" w:lastRowFirstColumn="0" w:lastRowLastColumn="0"/>
               <w:rPr>
                 <w:rFonts w:ascii="Times New Roman" w:eastAsia="Times New Roman" w:hAnsi="Times New Roman" w:cs="Times New Roman"/>
@@ -8438,7 +7898,6 @@
           </w:tcPr>
           <w:p>
             <w:pPr>
-              <w:spacing w:after="0" w:line="240" w:lineRule="auto"/>
               <w:cnfStyle w:val="000000000000" w:firstRow="0" w:lastRow="0" w:firstColumn="0" w:lastColumn="0" w:oddVBand="0" w:evenVBand="0" w:oddHBand="0" w:evenHBand="0" w:firstRowFirstColumn="0" w:firstRowLastColumn="0" w:lastRowFirstColumn="0" w:lastRowLastColumn="0"/>
               <w:rPr>
                 <w:rFonts w:ascii="Times New Roman" w:eastAsia="Times New Roman" w:hAnsi="Times New Roman" w:cs="Times New Roman"/>
@@ -8465,21 +7924,18 @@
           </w:tcPr>
           <w:p>
             <w:pPr>
-              <w:spacing w:after="0" w:line="240" w:lineRule="auto"/>
-              <w:rPr>
-                <w:rFonts w:ascii="Times New Roman" w:eastAsia="Times New Roman" w:hAnsi="Times New Roman" w:cs="Times New Roman"/>
-                <w:b/>
-                <w:kern w:val="0"/>
-                <w:sz w:val="24"/>
-                <w:szCs w:val="24"/>
-                <w:lang w:eastAsia="de-DE"/>
-                <w14:ligatures w14:val="none"/>
-              </w:rPr>
-            </w:pPr>
-            <w:r>
-              <w:rPr>
-                <w:rFonts w:ascii="Arial" w:eastAsia="Times New Roman" w:hAnsi="Arial" w:cs="Arial"/>
-                <w:b/>
+              <w:rPr>
+                <w:rFonts w:ascii="Times New Roman" w:eastAsia="Times New Roman" w:hAnsi="Times New Roman" w:cs="Times New Roman"/>
+                <w:kern w:val="0"/>
+                <w:sz w:val="24"/>
+                <w:szCs w:val="24"/>
+                <w:lang w:eastAsia="de-DE"/>
+                <w14:ligatures w14:val="none"/>
+              </w:rPr>
+            </w:pPr>
+            <w:r>
+              <w:rPr>
+                <w:rFonts w:ascii="Arial" w:eastAsia="Times New Roman" w:hAnsi="Arial" w:cs="Arial"/>
                 <w:color w:val="000000"/>
                 <w:kern w:val="0"/>
                 <w:lang w:eastAsia="de-DE"/>
@@ -8618,17 +8074,7 @@
                 <w:lang w:eastAsia="de-DE"/>
                 <w14:ligatures w14:val="none"/>
               </w:rPr>
-              <w:t xml:space="preserve"> </w:t>
-            </w:r>
-            <w:r>
-              <w:rPr>
-                <w:rFonts w:ascii="Arial" w:eastAsia="Times New Roman" w:hAnsi="Arial" w:cs="Arial"/>
-                <w:color w:val="000000"/>
-                <w:kern w:val="0"/>
-                <w:lang w:eastAsia="de-DE"/>
-                <w14:ligatures w14:val="none"/>
-              </w:rPr>
-              <w:t>per Handzeichen</w:t>
+              <w:t xml:space="preserve"> per Handzeichen</w:t>
             </w:r>
           </w:p>
           <w:p>
@@ -8728,7 +8174,6 @@
           </w:tcPr>
           <w:p>
             <w:pPr>
-              <w:spacing w:after="0" w:line="240" w:lineRule="auto"/>
               <w:rPr>
                 <w:rFonts w:ascii="Times New Roman" w:eastAsia="Times New Roman" w:hAnsi="Times New Roman" w:cs="Times New Roman"/>
                 <w:kern w:val="0"/>
@@ -8748,7 +8193,6 @@
           </w:tcPr>
           <w:p>
             <w:pPr>
-              <w:spacing w:after="0" w:line="240" w:lineRule="auto"/>
               <w:cnfStyle w:val="000000000000" w:firstRow="0" w:lastRow="0" w:firstColumn="0" w:lastColumn="0" w:oddVBand="0" w:evenVBand="0" w:oddHBand="0" w:evenHBand="0" w:firstRowFirstColumn="0" w:firstRowLastColumn="0" w:lastRowFirstColumn="0" w:lastRowLastColumn="0"/>
               <w:rPr>
                 <w:rFonts w:ascii="Times New Roman" w:eastAsia="Times New Roman" w:hAnsi="Times New Roman" w:cs="Times New Roman"/>
@@ -8859,7 +8303,6 @@
           </w:tcPr>
           <w:p>
             <w:pPr>
-              <w:spacing w:after="0" w:line="240" w:lineRule="auto"/>
               <w:cnfStyle w:val="000000000000" w:firstRow="0" w:lastRow="0" w:firstColumn="0" w:lastColumn="0" w:oddVBand="0" w:evenVBand="0" w:oddHBand="0" w:evenHBand="0" w:firstRowFirstColumn="0" w:firstRowLastColumn="0" w:lastRowFirstColumn="0" w:lastRowLastColumn="0"/>
               <w:rPr>
                 <w:rFonts w:ascii="Times New Roman" w:eastAsia="Times New Roman" w:hAnsi="Times New Roman" w:cs="Times New Roman"/>
@@ -8886,7 +8329,6 @@
           </w:tcPr>
           <w:p>
             <w:pPr>
-              <w:spacing w:after="0" w:line="240" w:lineRule="auto"/>
               <w:rPr>
                 <w:rFonts w:ascii="Times New Roman" w:eastAsia="Times New Roman" w:hAnsi="Times New Roman" w:cs="Times New Roman"/>
                 <w:kern w:val="0"/>
@@ -8906,7 +8348,6 @@
           </w:tcPr>
           <w:p>
             <w:pPr>
-              <w:spacing w:after="0" w:line="240" w:lineRule="auto"/>
               <w:cnfStyle w:val="000000000000" w:firstRow="0" w:lastRow="0" w:firstColumn="0" w:lastColumn="0" w:oddVBand="0" w:evenVBand="0" w:oddHBand="0" w:evenHBand="0" w:firstRowFirstColumn="0" w:firstRowLastColumn="0" w:lastRowFirstColumn="0" w:lastRowLastColumn="0"/>
               <w:rPr>
                 <w:rFonts w:ascii="Times New Roman" w:eastAsia="Times New Roman" w:hAnsi="Times New Roman" w:cs="Times New Roman"/>
@@ -8998,17 +8439,7 @@
                 <w:lang w:eastAsia="de-DE"/>
                 <w14:ligatures w14:val="none"/>
               </w:rPr>
-              <w:t xml:space="preserve"> </w:t>
-            </w:r>
-            <w:r>
-              <w:rPr>
-                <w:rFonts w:ascii="Arial" w:eastAsia="Times New Roman" w:hAnsi="Arial" w:cs="Arial"/>
-                <w:color w:val="000000"/>
-                <w:kern w:val="0"/>
-                <w:lang w:eastAsia="de-DE"/>
-                <w14:ligatures w14:val="none"/>
-              </w:rPr>
-              <w:t>per Handzeichen</w:t>
+              <w:t xml:space="preserve"> per Handzeichen</w:t>
             </w:r>
           </w:p>
           <w:p>
@@ -9072,7 +8503,6 @@
           </w:tcPr>
           <w:p>
             <w:pPr>
-              <w:spacing w:after="0" w:line="240" w:lineRule="auto"/>
               <w:cnfStyle w:val="000000000000" w:firstRow="0" w:lastRow="0" w:firstColumn="0" w:lastColumn="0" w:oddVBand="0" w:evenVBand="0" w:oddHBand="0" w:evenHBand="0" w:firstRowFirstColumn="0" w:firstRowLastColumn="0" w:lastRowFirstColumn="0" w:lastRowLastColumn="0"/>
               <w:rPr>
                 <w:rFonts w:ascii="Times New Roman" w:eastAsia="Times New Roman" w:hAnsi="Times New Roman" w:cs="Times New Roman"/>
@@ -9099,7 +8529,6 @@
           </w:tcPr>
           <w:p>
             <w:pPr>
-              <w:spacing w:after="0" w:line="240" w:lineRule="auto"/>
               <w:rPr>
                 <w:rFonts w:ascii="Times New Roman" w:eastAsia="Times New Roman" w:hAnsi="Times New Roman" w:cs="Times New Roman"/>
                 <w:kern w:val="0"/>
@@ -9119,7 +8548,6 @@
           </w:tcPr>
           <w:p>
             <w:pPr>
-              <w:spacing w:after="0" w:line="240" w:lineRule="auto"/>
               <w:cnfStyle w:val="000000000000" w:firstRow="0" w:lastRow="0" w:firstColumn="0" w:lastColumn="0" w:oddVBand="0" w:evenVBand="0" w:oddHBand="0" w:evenHBand="0" w:firstRowFirstColumn="0" w:firstRowLastColumn="0" w:lastRowFirstColumn="0" w:lastRowLastColumn="0"/>
               <w:rPr>
                 <w:rFonts w:ascii="Times New Roman" w:eastAsia="Times New Roman" w:hAnsi="Times New Roman" w:cs="Times New Roman"/>
@@ -9220,7 +8648,6 @@
           </w:tcPr>
           <w:p>
             <w:pPr>
-              <w:spacing w:after="0" w:line="240" w:lineRule="auto"/>
               <w:cnfStyle w:val="000000000000" w:firstRow="0" w:lastRow="0" w:firstColumn="0" w:lastColumn="0" w:oddVBand="0" w:evenVBand="0" w:oddHBand="0" w:evenHBand="0" w:firstRowFirstColumn="0" w:firstRowLastColumn="0" w:lastRowFirstColumn="0" w:lastRowLastColumn="0"/>
               <w:rPr>
                 <w:rFonts w:ascii="Times New Roman" w:eastAsia="Times New Roman" w:hAnsi="Times New Roman" w:cs="Times New Roman"/>
@@ -9247,7 +8674,6 @@
           </w:tcPr>
           <w:p>
             <w:pPr>
-              <w:spacing w:after="0" w:line="240" w:lineRule="auto"/>
               <w:rPr>
                 <w:rFonts w:ascii="Times New Roman" w:eastAsia="Times New Roman" w:hAnsi="Times New Roman" w:cs="Times New Roman"/>
                 <w:kern w:val="0"/>
@@ -9337,7 +8763,6 @@
               </w:rPr>
               <w:t xml:space="preserve">Aufzeigen </w:t>
             </w:r>
-            <w:proofErr w:type="gramStart"/>
             <w:r>
               <w:rPr>
                 <w:rFonts w:ascii="Arial" w:eastAsia="Times New Roman" w:hAnsi="Arial" w:cs="Arial"/>
@@ -9348,59 +8773,70 @@
                 <w:lang w:eastAsia="de-DE"/>
                 <w14:ligatures w14:val="none"/>
               </w:rPr>
-              <w:t>des Paradoxon</w:t>
+              <w:t>des Paradoxons</w:t>
+            </w:r>
+            <w:r>
+              <w:rPr>
+                <w:rFonts w:ascii="Arial" w:eastAsia="Times New Roman" w:hAnsi="Arial" w:cs="Arial"/>
+                <w:color w:val="000000"/>
+                <w:kern w:val="0"/>
+                <w:lang w:eastAsia="de-DE"/>
+                <w14:ligatures w14:val="none"/>
+              </w:rPr>
+              <w:t xml:space="preserve">: </w:t>
+            </w:r>
+            <w:r>
+              <w:rPr>
+                <w:rFonts w:ascii="Arial" w:eastAsia="Times New Roman" w:hAnsi="Arial" w:cs="Arial"/>
+                <w:color w:val="000000"/>
+                <w:kern w:val="0"/>
+                <w:lang w:eastAsia="de-DE"/>
+                <w14:ligatures w14:val="none"/>
+              </w:rPr>
+              <w:t>M-</w:t>
+            </w:r>
+            <w:r>
+              <w:rPr>
+                <w:rFonts w:ascii="Arial" w:eastAsia="Times New Roman" w:hAnsi="Arial" w:cs="Arial"/>
+                <w:color w:val="000000"/>
+                <w:kern w:val="0"/>
+                <w:lang w:eastAsia="de-DE"/>
+                <w14:ligatures w14:val="none"/>
+              </w:rPr>
+              <w:t xml:space="preserve">Partei verliert </w:t>
+            </w:r>
+            <w:r>
+              <w:rPr>
+                <w:rFonts w:ascii="Arial" w:eastAsia="Times New Roman" w:hAnsi="Arial" w:cs="Arial"/>
+                <w:color w:val="000000"/>
+                <w:kern w:val="0"/>
+                <w:lang w:eastAsia="de-DE"/>
+                <w14:ligatures w14:val="none"/>
+              </w:rPr>
+              <w:t xml:space="preserve">einen </w:t>
+            </w:r>
+            <w:r>
+              <w:rPr>
+                <w:rFonts w:ascii="Arial" w:eastAsia="Times New Roman" w:hAnsi="Arial" w:cs="Arial"/>
+                <w:color w:val="000000"/>
+                <w:kern w:val="0"/>
+                <w:lang w:eastAsia="de-DE"/>
+                <w14:ligatures w14:val="none"/>
+              </w:rPr>
+              <w:t xml:space="preserve">Sitzplatz, obwohl insgesamt mehr Sitzplätze vergeben </w:t>
+            </w:r>
+            <w:proofErr w:type="gramStart"/>
+            <w:r>
+              <w:rPr>
+                <w:rFonts w:ascii="Arial" w:eastAsia="Times New Roman" w:hAnsi="Arial" w:cs="Arial"/>
+                <w:color w:val="000000"/>
+                <w:kern w:val="0"/>
+                <w:lang w:eastAsia="de-DE"/>
+                <w14:ligatures w14:val="none"/>
+              </w:rPr>
+              <w:t>werden</w:t>
             </w:r>
             <w:proofErr w:type="gramEnd"/>
-            <w:r>
-              <w:rPr>
-                <w:rFonts w:ascii="Arial" w:eastAsia="Times New Roman" w:hAnsi="Arial" w:cs="Arial"/>
-                <w:color w:val="000000"/>
-                <w:kern w:val="0"/>
-                <w:lang w:eastAsia="de-DE"/>
-                <w14:ligatures w14:val="none"/>
-              </w:rPr>
-              <w:t xml:space="preserve">: </w:t>
-            </w:r>
-            <w:r>
-              <w:rPr>
-                <w:rFonts w:ascii="Arial" w:eastAsia="Times New Roman" w:hAnsi="Arial" w:cs="Arial"/>
-                <w:color w:val="000000"/>
-                <w:kern w:val="0"/>
-                <w:lang w:eastAsia="de-DE"/>
-                <w14:ligatures w14:val="none"/>
-              </w:rPr>
-              <w:t>M-</w:t>
-            </w:r>
-            <w:r>
-              <w:rPr>
-                <w:rFonts w:ascii="Arial" w:eastAsia="Times New Roman" w:hAnsi="Arial" w:cs="Arial"/>
-                <w:color w:val="000000"/>
-                <w:kern w:val="0"/>
-                <w:lang w:eastAsia="de-DE"/>
-                <w14:ligatures w14:val="none"/>
-              </w:rPr>
-              <w:t xml:space="preserve">Partei verliert </w:t>
-            </w:r>
-            <w:r>
-              <w:rPr>
-                <w:rFonts w:ascii="Arial" w:eastAsia="Times New Roman" w:hAnsi="Arial" w:cs="Arial"/>
-                <w:color w:val="000000"/>
-                <w:kern w:val="0"/>
-                <w:lang w:eastAsia="de-DE"/>
-                <w14:ligatures w14:val="none"/>
-              </w:rPr>
-              <w:t xml:space="preserve">einen </w:t>
-            </w:r>
-            <w:r>
-              <w:rPr>
-                <w:rFonts w:ascii="Arial" w:eastAsia="Times New Roman" w:hAnsi="Arial" w:cs="Arial"/>
-                <w:color w:val="000000"/>
-                <w:kern w:val="0"/>
-                <w:lang w:eastAsia="de-DE"/>
-                <w14:ligatures w14:val="none"/>
-              </w:rPr>
-              <w:t>Sitzplatz, obwohl insgesamt mehr Sitzplätze vergeben werden</w:t>
-            </w:r>
           </w:p>
         </w:tc>
         <w:tc>
@@ -9440,7 +8876,6 @@
           </w:tcPr>
           <w:p>
             <w:pPr>
-              <w:spacing w:after="0" w:line="240" w:lineRule="auto"/>
               <w:cnfStyle w:val="000000000000" w:firstRow="0" w:lastRow="0" w:firstColumn="0" w:lastColumn="0" w:oddVBand="0" w:evenVBand="0" w:oddHBand="0" w:evenHBand="0" w:firstRowFirstColumn="0" w:firstRowLastColumn="0" w:lastRowFirstColumn="0" w:lastRowLastColumn="0"/>
               <w:rPr>
                 <w:rFonts w:ascii="Times New Roman" w:eastAsia="Times New Roman" w:hAnsi="Times New Roman" w:cs="Times New Roman"/>
@@ -9715,7 +9150,7 @@
               </w:rPr>
               <w:t xml:space="preserve">PPT 15, </w:t>
             </w:r>
-            <w:hyperlink r:id="rId19" w:history="1">
+            <w:hyperlink r:id="rId20" w:history="1">
               <w:r>
                 <w:rPr>
                   <w:rStyle w:val="Hyperlink"/>
@@ -9765,7 +9200,7 @@
               </w:rPr>
               <w:t xml:space="preserve">, </w:t>
             </w:r>
-            <w:hyperlink r:id="rId20" w:history="1">
+            <w:hyperlink r:id="rId21" w:history="1">
               <w:r>
                 <w:rPr>
                   <w:rStyle w:val="Hyperlink"/>
@@ -10097,7 +9532,6 @@
           </w:tcPr>
           <w:p>
             <w:pPr>
-              <w:spacing w:after="0" w:line="240" w:lineRule="auto"/>
               <w:rPr>
                 <w:rFonts w:ascii="Times New Roman" w:eastAsia="Times New Roman" w:hAnsi="Times New Roman" w:cs="Times New Roman"/>
                 <w:kern w:val="0"/>
@@ -10697,7 +10131,6 @@
           </w:tcPr>
           <w:p>
             <w:pPr>
-              <w:spacing w:after="0" w:line="240" w:lineRule="auto"/>
               <w:rPr>
                 <w:rFonts w:ascii="Times New Roman" w:eastAsia="Times New Roman" w:hAnsi="Times New Roman" w:cs="Times New Roman"/>
                 <w:kern w:val="0"/>
@@ -10720,7 +10153,6 @@
           </w:tcPr>
           <w:p>
             <w:pPr>
-              <w:spacing w:after="0" w:line="240" w:lineRule="auto"/>
               <w:cnfStyle w:val="000000000000" w:firstRow="0" w:lastRow="0" w:firstColumn="0" w:lastColumn="0" w:oddVBand="0" w:evenVBand="0" w:oddHBand="0" w:evenHBand="0" w:firstRowFirstColumn="0" w:firstRowLastColumn="0" w:lastRowFirstColumn="0" w:lastRowLastColumn="0"/>
               <w:rPr>
                 <w:rFonts w:ascii="Times New Roman" w:eastAsia="Times New Roman" w:hAnsi="Times New Roman" w:cs="Times New Roman"/>
@@ -10886,7 +10318,6 @@
           </w:tcPr>
           <w:p>
             <w:pPr>
-              <w:spacing w:after="0" w:line="240" w:lineRule="auto"/>
               <w:cnfStyle w:val="000000000000" w:firstRow="0" w:lastRow="0" w:firstColumn="0" w:lastColumn="0" w:oddVBand="0" w:evenVBand="0" w:oddHBand="0" w:evenHBand="0" w:firstRowFirstColumn="0" w:firstRowLastColumn="0" w:lastRowFirstColumn="0" w:lastRowLastColumn="0"/>
               <w:rPr>
                 <w:rFonts w:ascii="Times New Roman" w:eastAsia="Times New Roman" w:hAnsi="Times New Roman" w:cs="Times New Roman"/>
@@ -11221,7 +10652,7 @@
               </w:rPr>
               <w:t xml:space="preserve">PPT 20, </w:t>
             </w:r>
-            <w:hyperlink r:id="rId21" w:history="1">
+            <w:hyperlink r:id="rId22" w:history="1">
               <w:r>
                 <w:rPr>
                   <w:rStyle w:val="Hyperlink"/>
@@ -12176,7 +11607,7 @@
               </w:rPr>
               <w:t xml:space="preserve">PPT 23, </w:t>
             </w:r>
-            <w:hyperlink r:id="rId22" w:history="1">
+            <w:hyperlink r:id="rId23" w:history="1">
               <w:r>
                 <w:rPr>
                   <w:rStyle w:val="Hyperlink"/>
@@ -12268,10 +11699,18 @@
         <w:jc w:val="both"/>
       </w:pPr>
       <w:r>
-        <w:t>Potenziell</w:t>
-      </w:r>
-      <w:r>
-        <w:t xml:space="preserve"> kann die betreuende Lehrkraft im Anschluss an den Workshop das ergänzende Material zur normativen Modellierung mit dem Kurs bearbeiten. Die Materialien sind hier hinterlegt.</w:t>
+        <w:t xml:space="preserve">Potenziell kann die betreuende Lehrkraft im Anschluss an den Workshop das ergänzende Material zur normativen Modellierung mit dem Kurs bearbeiten. Die Materialien sind </w:t>
+      </w:r>
+      <w:hyperlink r:id="rId24" w:anchor="c5d3e4e4266f43a9b4e457d2b2ef5090" w:history="1">
+        <w:r>
+          <w:rPr>
+            <w:rStyle w:val="Hyperlink"/>
+          </w:rPr>
+          <w:t>hier</w:t>
+        </w:r>
+      </w:hyperlink>
+      <w:r>
+        <w:t xml:space="preserve"> hinterlegt.</w:t>
       </w:r>
     </w:p>
     <w:p>
@@ -12290,19 +11729,7 @@
           <w:color w:val="323E4F" w:themeColor="text2" w:themeShade="BF"/>
         </w:rPr>
         <w:lastRenderedPageBreak/>
-        <w:t>4</w:t>
-      </w:r>
-      <w:r>
-        <w:rPr>
-          <w:color w:val="323E4F" w:themeColor="text2" w:themeShade="BF"/>
-        </w:rPr>
-        <w:t xml:space="preserve"> </w:t>
-      </w:r>
-      <w:r>
-        <w:rPr>
-          <w:color w:val="323E4F" w:themeColor="text2" w:themeShade="BF"/>
-        </w:rPr>
-        <w:t>Anhang</w:t>
+        <w:t>4 Anhang</w:t>
       </w:r>
       <w:bookmarkEnd w:id="16"/>
     </w:p>
@@ -12362,7 +11789,25 @@
           <w:bCs/>
           <w:color w:val="44546A" w:themeColor="text2"/>
         </w:rPr>
-        <w:t xml:space="preserve">1 </w:t>
+        <w:t xml:space="preserve">1 wiederholbar </w:t>
+      </w:r>
+      <w:r>
+        <w:t>mit gleichem Ergebnis (</w:t>
+      </w:r>
+      <w:r>
+        <w:rPr>
+          <w:rFonts w:cstheme="minorHAnsi"/>
+        </w:rPr>
+        <w:t>→</w:t>
+      </w:r>
+      <w:r>
+        <w:t xml:space="preserve"> keine Auslosung der Sitze</w:t>
+      </w:r>
+      <w:r>
+        <w:t>)</w:t>
+      </w:r>
+      <w:r>
+        <w:br/>
       </w:r>
       <w:r>
         <w:rPr>
@@ -12370,22 +11815,25 @@
           <w:bCs/>
           <w:color w:val="44546A" w:themeColor="text2"/>
         </w:rPr>
-        <w:t xml:space="preserve">wiederholbar </w:t>
-      </w:r>
-      <w:r>
-        <w:t>mit gleichem Ergebnis (</w:t>
+        <w:t>2 nachvollziehbar</w:t>
+      </w:r>
+      <w:r>
+        <w:rPr>
+          <w:color w:val="44546A" w:themeColor="text2"/>
+        </w:rPr>
+        <w:t xml:space="preserve"> </w:t>
+      </w:r>
+      <w:r>
+        <w:t>(</w:t>
       </w:r>
       <w:r>
         <w:rPr>
           <w:rFonts w:cstheme="minorHAnsi"/>
         </w:rPr>
-        <w:t>→</w:t>
-      </w:r>
-      <w:r>
-        <w:t xml:space="preserve"> keine Auslosung der Sitze</w:t>
-      </w:r>
-      <w:r>
-        <w:t>)</w:t>
+        <w:t xml:space="preserve">→ </w:t>
+      </w:r>
+      <w:r>
+        <w:t>verständlich, was passiert, keine Blackbox)</w:t>
       </w:r>
       <w:r>
         <w:br/>
@@ -12396,7 +11844,10 @@
           <w:bCs/>
           <w:color w:val="44546A" w:themeColor="text2"/>
         </w:rPr>
-        <w:t xml:space="preserve">2 </w:t>
+        <w:t>3 mathematisch korrekt</w:t>
+      </w:r>
+      <w:r>
+        <w:br/>
       </w:r>
       <w:r>
         <w:rPr>
@@ -12404,13 +11855,7 @@
           <w:bCs/>
           <w:color w:val="44546A" w:themeColor="text2"/>
         </w:rPr>
-        <w:t>nachvollziehbar</w:t>
-      </w:r>
-      <w:r>
-        <w:rPr>
-          <w:color w:val="44546A" w:themeColor="text2"/>
-        </w:rPr>
-        <w:t xml:space="preserve"> </w:t>
+        <w:t xml:space="preserve">4 Verhältnis-/Mehrheitserhaltend </w:t>
       </w:r>
       <w:r>
         <w:t>(</w:t>
@@ -12422,13 +11867,7 @@
         <w:t>→</w:t>
       </w:r>
       <w:r>
-        <w:rPr>
-          <w:rFonts w:cstheme="minorHAnsi"/>
-        </w:rPr>
-        <w:t xml:space="preserve"> </w:t>
-      </w:r>
-      <w:r>
-        <w:t>verständlich, was passiert, keine Blackbox)</w:t>
+        <w:t xml:space="preserve"> Rangfolge der Parteien wird eingehalten)</w:t>
       </w:r>
       <w:r>
         <w:br/>
@@ -12439,81 +11878,7 @@
           <w:bCs/>
           <w:color w:val="44546A" w:themeColor="text2"/>
         </w:rPr>
-        <w:t xml:space="preserve">3 </w:t>
-      </w:r>
-      <w:r>
-        <w:rPr>
-          <w:b/>
-          <w:bCs/>
-          <w:color w:val="44546A" w:themeColor="text2"/>
-        </w:rPr>
-        <w:t>mathematisch korrekt</w:t>
-      </w:r>
-      <w:r>
-        <w:br/>
-      </w:r>
-      <w:r>
-        <w:rPr>
-          <w:b/>
-          <w:bCs/>
-          <w:color w:val="44546A" w:themeColor="text2"/>
-        </w:rPr>
-        <w:t>4 Verhältnis-</w:t>
-      </w:r>
-      <w:r>
-        <w:rPr>
-          <w:b/>
-          <w:bCs/>
-          <w:color w:val="44546A" w:themeColor="text2"/>
-        </w:rPr>
-        <w:t>/</w:t>
-      </w:r>
-      <w:r>
-        <w:rPr>
-          <w:b/>
-          <w:bCs/>
-          <w:color w:val="44546A" w:themeColor="text2"/>
-        </w:rPr>
-        <w:t>M</w:t>
-      </w:r>
-      <w:r>
-        <w:rPr>
-          <w:b/>
-          <w:bCs/>
-          <w:color w:val="44546A" w:themeColor="text2"/>
-        </w:rPr>
-        <w:t xml:space="preserve">ehrheitserhaltend </w:t>
-      </w:r>
-      <w:r>
-        <w:t>(</w:t>
-      </w:r>
-      <w:r>
-        <w:rPr>
-          <w:rFonts w:cstheme="minorHAnsi"/>
-        </w:rPr>
-        <w:t>→</w:t>
-      </w:r>
-      <w:r>
-        <w:t xml:space="preserve"> Rangfolge der Parteien wird eingehalten)</w:t>
-      </w:r>
-      <w:r>
-        <w:br/>
-      </w:r>
-      <w:r>
-        <w:rPr>
-          <w:b/>
-          <w:bCs/>
-          <w:color w:val="44546A" w:themeColor="text2"/>
-        </w:rPr>
-        <w:t xml:space="preserve">5 </w:t>
-      </w:r>
-      <w:r>
-        <w:rPr>
-          <w:b/>
-          <w:bCs/>
-          <w:color w:val="44546A" w:themeColor="text2"/>
-        </w:rPr>
-        <w:t>demokratisch</w:t>
+        <w:t>5 demokratisch</w:t>
       </w:r>
       <w:r>
         <w:rPr>
@@ -12667,10 +12032,7 @@
         <w:t>(</w:t>
       </w:r>
       <w:r>
-        <w:t>→</w:t>
-      </w:r>
-      <w:r>
-        <w:t xml:space="preserve"> Verweis auf</w:t>
+        <w:t>→ Verweis auf</w:t>
       </w:r>
       <w:r>
         <w:t xml:space="preserve"> Zeitungsberichte auf Folien PP</w:t>
@@ -12766,7 +12128,7 @@
       <w:r>
         <w:t xml:space="preserve"> </w:t>
       </w:r>
-      <w:hyperlink r:id="rId23" w:history="1">
+      <w:hyperlink r:id="rId25" w:history="1">
         <w:r>
           <w:rPr>
             <w:rStyle w:val="Hyperlink"/>
@@ -12789,7 +12151,7 @@
       <w:r>
         <w:t xml:space="preserve"> </w:t>
       </w:r>
-      <w:hyperlink r:id="rId24" w:history="1">
+      <w:hyperlink r:id="rId26" w:history="1">
         <w:r>
           <w:rPr>
             <w:rStyle w:val="Hyperlink"/>
@@ -12797,6 +12159,90 @@
           <w:t>https://hallowed-sight-392.notion.site/1-Wichtiges-zu-Wahlsystemen-bd47e4197d844a79b032d9af482c195f</w:t>
         </w:r>
       </w:hyperlink>
+      <w:r>
+        <w:rPr>
+          <w:rStyle w:val="Hyperlink"/>
+        </w:rPr>
+        <w:br/>
+      </w:r>
+      <w:r>
+        <w:rPr>
+          <w:b/>
+          <w:bCs/>
+        </w:rPr>
+        <w:t>Workbook-Zusätzliche Materialien</w:t>
+      </w:r>
+      <w:r>
+        <w:rPr>
+          <w:rStyle w:val="Hyperlink"/>
+          <w:b/>
+          <w:color w:val="3B3838" w:themeColor="background2" w:themeShade="40"/>
+          <w:u w:val="none"/>
+        </w:rPr>
+        <w:t>:</w:t>
+      </w:r>
+      <w:r>
+        <w:rPr>
+          <w:rStyle w:val="Hyperlink"/>
+        </w:rPr>
+        <w:t xml:space="preserve"> </w:t>
+      </w:r>
+      <w:hyperlink r:id="rId27" w:history="1">
+        <w:r>
+          <w:rPr>
+            <w:rStyle w:val="Hyperlink"/>
+          </w:rPr>
+          <w:t>https://hallo</w:t>
+        </w:r>
+        <w:r>
+          <w:rPr>
+            <w:rStyle w:val="Hyperlink"/>
+          </w:rPr>
+          <w:t>w</w:t>
+        </w:r>
+        <w:r>
+          <w:rPr>
+            <w:rStyle w:val="Hyperlink"/>
+          </w:rPr>
+          <w:t>ed-sight-392.notion.site/F-r-Lehrkr-fte-Vor-und-Nach-dem-Workshop</w:t>
+        </w:r>
+        <w:r>
+          <w:rPr>
+            <w:rStyle w:val="Hyperlink"/>
+          </w:rPr>
+          <w:t>-</w:t>
+        </w:r>
+        <w:r>
+          <w:rPr>
+            <w:rStyle w:val="Hyperlink"/>
+          </w:rPr>
+          <w:t>6716a1f54523418a92260</w:t>
+        </w:r>
+        <w:r>
+          <w:rPr>
+            <w:rStyle w:val="Hyperlink"/>
+          </w:rPr>
+          <w:t>c</w:t>
+        </w:r>
+        <w:r>
+          <w:rPr>
+            <w:rStyle w:val="Hyperlink"/>
+          </w:rPr>
+          <w:t>b404ed</w:t>
+        </w:r>
+        <w:r>
+          <w:rPr>
+            <w:rStyle w:val="Hyperlink"/>
+          </w:rPr>
+          <w:t>b</w:t>
+        </w:r>
+        <w:r>
+          <w:rPr>
+            <w:rStyle w:val="Hyperlink"/>
+          </w:rPr>
+          <w:t>a10?pvs=25</w:t>
+        </w:r>
+      </w:hyperlink>
     </w:p>
     <w:p>
       <w:pPr>
@@ -12830,30 +12276,12 @@
       <w:r>
         <w:t>(</w:t>
       </w:r>
-      <w:hyperlink r:id="rId25" w:history="1">
+      <w:hyperlink r:id="rId28" w:history="1">
         <w:r>
           <w:rPr>
             <w:rStyle w:val="Hyperlink"/>
           </w:rPr>
-          <w:t>Workhop_F</w:t>
-        </w:r>
-        <w:r>
-          <w:rPr>
-            <w:rStyle w:val="Hyperlink"/>
-          </w:rPr>
-          <w:t>o</w:t>
-        </w:r>
-        <w:r>
-          <w:rPr>
-            <w:rStyle w:val="Hyperlink"/>
-          </w:rPr>
-          <w:t>lien</w:t>
-        </w:r>
-        <w:r>
-          <w:rPr>
-            <w:rStyle w:val="Hyperlink"/>
-          </w:rPr>
-          <w:t>.pp</w:t>
+          <w:t>Workhop_Folien.pp</w:t>
         </w:r>
         <w:r>
           <w:rPr>
@@ -12868,53 +12296,23 @@
       <w:r>
         <w:t>, PDF(</w:t>
       </w:r>
-      <w:hyperlink r:id="rId26" w:history="1">
+      <w:hyperlink r:id="rId29" w:history="1">
         <w:r>
           <w:rPr>
             <w:rStyle w:val="Hyperlink"/>
           </w:rPr>
-          <w:t>Worksho</w:t>
+          <w:t>Workshop_Folien.pdf</w:t>
         </w:r>
+      </w:hyperlink>
+      <w:r>
+        <w:t>) oder annotierte PDF(</w:t>
+      </w:r>
+      <w:hyperlink r:id="rId30" w:history="1">
         <w:r>
           <w:rPr>
             <w:rStyle w:val="Hyperlink"/>
           </w:rPr>
-          <w:t>p</w:t>
-        </w:r>
-        <w:r>
-          <w:rPr>
-            <w:rStyle w:val="Hyperlink"/>
-          </w:rPr>
-          <w:t>_Folien.pdf</w:t>
-        </w:r>
-      </w:hyperlink>
-      <w:r>
-        <w:t>) oder annotierte PDF(</w:t>
-      </w:r>
-      <w:hyperlink r:id="rId27" w:history="1">
-        <w:r>
-          <w:rPr>
-            <w:rStyle w:val="Hyperlink"/>
-          </w:rPr>
-          <w:t>Workshop_Folien_A</w:t>
-        </w:r>
-        <w:r>
-          <w:rPr>
-            <w:rStyle w:val="Hyperlink"/>
-          </w:rPr>
-          <w:t>n</w:t>
-        </w:r>
-        <w:r>
-          <w:rPr>
-            <w:rStyle w:val="Hyperlink"/>
-          </w:rPr>
-          <w:t>n</w:t>
-        </w:r>
-        <w:r>
-          <w:rPr>
-            <w:rStyle w:val="Hyperlink"/>
-          </w:rPr>
-          <w:t>otiert.pdf</w:t>
+          <w:t>Workshop_Folien_Annotiert.pdf</w:t>
         </w:r>
       </w:hyperlink>
       <w:r>
@@ -12961,7 +12359,7 @@
         </w:rPr>
         <w:t>(</w:t>
       </w:r>
-      <w:hyperlink r:id="rId28" w:history="1">
+      <w:hyperlink r:id="rId31" w:history="1">
         <w:r>
           <w:rPr>
             <w:rStyle w:val="Hyperlink"/>
@@ -12994,71 +12392,32 @@
       <w:r>
         <w:t>-Datei zur Erarbeitung des Sitzverteilungsverfahren nach Niemeyer als Download-Link (</w:t>
       </w:r>
-      <w:hyperlink r:id="rId29" w:history="1">
+      <w:hyperlink r:id="rId32" w:history="1">
         <w:r>
           <w:rPr>
             <w:rStyle w:val="Hyperlink"/>
           </w:rPr>
-          <w:t>Sitzverteilungsverfahren_Niemey</w:t>
+          <w:t>Sitzverteilungsverfahren_Niemeyer_L.ggb</w:t>
         </w:r>
+      </w:hyperlink>
+      <w:r>
+        <w:t xml:space="preserve">) oder Online-Version: </w:t>
+      </w:r>
+      <w:hyperlink r:id="rId33" w:history="1">
         <w:r>
           <w:rPr>
             <w:rStyle w:val="Hyperlink"/>
           </w:rPr>
-          <w:t>e</w:t>
-        </w:r>
-        <w:r>
-          <w:rPr>
-            <w:rStyle w:val="Hyperlink"/>
-          </w:rPr>
-          <w:t>r_L.ggb</w:t>
+          <w:t>https://www.geogebra.org/m/dussnheh</w:t>
         </w:r>
       </w:hyperlink>
       <w:r>
-        <w:t xml:space="preserve">) oder Online-Version: </w:t>
-      </w:r>
-      <w:hyperlink r:id="rId30" w:history="1">
-        <w:r>
-          <w:rPr>
-            <w:rStyle w:val="Hyperlink"/>
-          </w:rPr>
-          <w:t>https://www.geogebra.o</w:t>
-        </w:r>
-        <w:r>
-          <w:rPr>
-            <w:rStyle w:val="Hyperlink"/>
-          </w:rPr>
-          <w:t>r</w:t>
-        </w:r>
-        <w:r>
-          <w:rPr>
-            <w:rStyle w:val="Hyperlink"/>
-          </w:rPr>
-          <w:t>g/m/</w:t>
-        </w:r>
-        <w:r>
-          <w:rPr>
-            <w:rStyle w:val="Hyperlink"/>
-          </w:rPr>
-          <w:t>d</w:t>
-        </w:r>
-        <w:r>
-          <w:rPr>
-            <w:rStyle w:val="Hyperlink"/>
-          </w:rPr>
-          <w:t>ussnheh</w:t>
-        </w:r>
-      </w:hyperlink>
-      <w:r>
         <w:t xml:space="preserve"> </w:t>
       </w:r>
     </w:p>
     <w:p>
       <w:pPr>
         <w:pStyle w:val="Listenabsatz"/>
-        <w:rPr>
-          <w:b/>
-        </w:rPr>
       </w:pPr>
     </w:p>
     <w:p>
@@ -13120,10 +12479,18 @@
     <w:p>
       <w:pPr>
         <w:pStyle w:val="Listenabsatz"/>
+        <w:rPr>
+          <w:b/>
+        </w:rPr>
       </w:pPr>
     </w:p>
     <w:p>
       <w:pPr>
+        <w:pStyle w:val="Listenabsatz"/>
+      </w:pPr>
+    </w:p>
+    <w:p>
+      <w:pPr>
         <w:pStyle w:val="berschrift2"/>
         <w:rPr>
           <w:color w:val="44546A" w:themeColor="text2"/>
@@ -13134,7 +12501,6 @@
         <w:rPr>
           <w:color w:val="44546A" w:themeColor="text2"/>
         </w:rPr>
-        <w:lastRenderedPageBreak/>
         <w:t>Literatur</w:t>
       </w:r>
       <w:r>
@@ -13196,7 +12562,7 @@
           <w:lang w:eastAsia="en-US"/>
           <w14:ligatures w14:val="standardContextual"/>
         </w:rPr>
-        <w:t>Hiermit versicher</w:t>
+        <w:t xml:space="preserve">Hiermit versichern wir, dass wir die </w:t>
       </w:r>
       <w:r>
         <w:rPr>
@@ -13207,7 +12573,7 @@
           <w:lang w:eastAsia="en-US"/>
           <w14:ligatures w14:val="standardContextual"/>
         </w:rPr>
-        <w:t>n</w:t>
+        <w:t>Dokumentation und alle angegebenen Materialien</w:t>
       </w:r>
       <w:r>
         <w:rPr>
@@ -13218,7 +12584,7 @@
           <w:lang w:eastAsia="en-US"/>
           <w14:ligatures w14:val="standardContextual"/>
         </w:rPr>
-        <w:t xml:space="preserve"> </w:t>
+        <w:t xml:space="preserve"> selbständig verfasst habe</w:t>
       </w:r>
       <w:r>
         <w:rPr>
@@ -13229,7 +12595,7 @@
           <w:lang w:eastAsia="en-US"/>
           <w14:ligatures w14:val="standardContextual"/>
         </w:rPr>
-        <w:t>wir</w:t>
+        <w:t>n</w:t>
       </w:r>
       <w:r>
         <w:rPr>
@@ -13240,117 +12606,7 @@
           <w:lang w:eastAsia="en-US"/>
           <w14:ligatures w14:val="standardContextual"/>
         </w:rPr>
-        <w:t xml:space="preserve">, dass </w:t>
-      </w:r>
-      <w:r>
-        <w:rPr>
-          <w:rFonts w:asciiTheme="minorHAnsi" w:eastAsiaTheme="minorHAnsi" w:hAnsiTheme="minorHAnsi" w:cstheme="minorBidi"/>
-          <w:kern w:val="2"/>
-          <w:sz w:val="22"/>
-          <w:szCs w:val="22"/>
-          <w:lang w:eastAsia="en-US"/>
-          <w14:ligatures w14:val="standardContextual"/>
-        </w:rPr>
-        <w:t>wir</w:t>
-      </w:r>
-      <w:r>
-        <w:rPr>
-          <w:rFonts w:asciiTheme="minorHAnsi" w:eastAsiaTheme="minorHAnsi" w:hAnsiTheme="minorHAnsi" w:cstheme="minorBidi"/>
-          <w:kern w:val="2"/>
-          <w:sz w:val="22"/>
-          <w:szCs w:val="22"/>
-          <w:lang w:eastAsia="en-US"/>
-          <w14:ligatures w14:val="standardContextual"/>
-        </w:rPr>
-        <w:t xml:space="preserve"> die </w:t>
-      </w:r>
-      <w:r>
-        <w:rPr>
-          <w:rFonts w:asciiTheme="minorHAnsi" w:eastAsiaTheme="minorHAnsi" w:hAnsiTheme="minorHAnsi" w:cstheme="minorBidi"/>
-          <w:kern w:val="2"/>
-          <w:sz w:val="22"/>
-          <w:szCs w:val="22"/>
-          <w:lang w:eastAsia="en-US"/>
-          <w14:ligatures w14:val="standardContextual"/>
-        </w:rPr>
-        <w:t>Dokumentation und alle angegebenen Materialien</w:t>
-      </w:r>
-      <w:r>
-        <w:rPr>
-          <w:rFonts w:asciiTheme="minorHAnsi" w:eastAsiaTheme="minorHAnsi" w:hAnsiTheme="minorHAnsi" w:cstheme="minorBidi"/>
-          <w:kern w:val="2"/>
-          <w:sz w:val="22"/>
-          <w:szCs w:val="22"/>
-          <w:lang w:eastAsia="en-US"/>
-          <w14:ligatures w14:val="standardContextual"/>
-        </w:rPr>
-        <w:t xml:space="preserve"> selbständig verfasst habe</w:t>
-      </w:r>
-      <w:r>
-        <w:rPr>
-          <w:rFonts w:asciiTheme="minorHAnsi" w:eastAsiaTheme="minorHAnsi" w:hAnsiTheme="minorHAnsi" w:cstheme="minorBidi"/>
-          <w:kern w:val="2"/>
-          <w:sz w:val="22"/>
-          <w:szCs w:val="22"/>
-          <w:lang w:eastAsia="en-US"/>
-          <w14:ligatures w14:val="standardContextual"/>
-        </w:rPr>
-        <w:t>n</w:t>
-      </w:r>
-      <w:r>
-        <w:rPr>
-          <w:rFonts w:asciiTheme="minorHAnsi" w:eastAsiaTheme="minorHAnsi" w:hAnsiTheme="minorHAnsi" w:cstheme="minorBidi"/>
-          <w:kern w:val="2"/>
-          <w:sz w:val="22"/>
-          <w:szCs w:val="22"/>
-          <w:lang w:eastAsia="en-US"/>
-          <w14:ligatures w14:val="standardContextual"/>
-        </w:rPr>
-        <w:t xml:space="preserve"> und keine anderen als die angegebenen Quellen und Hilfsmittel benutzt habe</w:t>
-      </w:r>
-      <w:r>
-        <w:rPr>
-          <w:rFonts w:asciiTheme="minorHAnsi" w:eastAsiaTheme="minorHAnsi" w:hAnsiTheme="minorHAnsi" w:cstheme="minorBidi"/>
-          <w:kern w:val="2"/>
-          <w:sz w:val="22"/>
-          <w:szCs w:val="22"/>
-          <w:lang w:eastAsia="en-US"/>
-          <w14:ligatures w14:val="standardContextual"/>
-        </w:rPr>
-        <w:t>n</w:t>
-      </w:r>
-      <w:r>
-        <w:rPr>
-          <w:rFonts w:asciiTheme="minorHAnsi" w:eastAsiaTheme="minorHAnsi" w:hAnsiTheme="minorHAnsi" w:cstheme="minorBidi"/>
-          <w:kern w:val="2"/>
-          <w:sz w:val="22"/>
-          <w:szCs w:val="22"/>
-          <w:lang w:eastAsia="en-US"/>
-          <w14:ligatures w14:val="standardContextual"/>
-        </w:rPr>
-        <w:t>, die wörtlich oder inhaltlich übernommenen Stellen als solche kenntlich gemacht habe</w:t>
-      </w:r>
-      <w:r>
-        <w:rPr>
-          <w:rFonts w:asciiTheme="minorHAnsi" w:eastAsiaTheme="minorHAnsi" w:hAnsiTheme="minorHAnsi" w:cstheme="minorBidi"/>
-          <w:kern w:val="2"/>
-          <w:sz w:val="22"/>
-          <w:szCs w:val="22"/>
-          <w:lang w:eastAsia="en-US"/>
-          <w14:ligatures w14:val="standardContextual"/>
-        </w:rPr>
-        <w:t>n</w:t>
-      </w:r>
-      <w:r>
-        <w:rPr>
-          <w:rFonts w:asciiTheme="minorHAnsi" w:eastAsiaTheme="minorHAnsi" w:hAnsiTheme="minorHAnsi" w:cstheme="minorBidi"/>
-          <w:kern w:val="2"/>
-          <w:sz w:val="22"/>
-          <w:szCs w:val="22"/>
-          <w:lang w:eastAsia="en-US"/>
-          <w14:ligatures w14:val="standardContextual"/>
-        </w:rPr>
-        <w:t xml:space="preserve"> und die Satzung des Karlsruher Instituts für Technologie zur Sicherung guter wissenschaftlicher Praxis in der gültigen Fassung beachtet habe</w:t>
+        <w:t xml:space="preserve"> und keine anderen als die angegebenen Quellen und Hilfsmittel benutzt haben, die wörtlich oder inhaltlich übernommenen Stellen als solche kenntlich gemacht haben und die Satzung des Karlsruher Instituts für Technologie zur Sicherung guter wissenschaftlicher Praxis in der gültigen Fassung beachtet habe</w:t>
       </w:r>
       <w:r>
         <w:rPr>
@@ -13531,12 +12787,12 @@
       </w:pPr>
     </w:p>
     <w:sectPr>
-      <w:headerReference w:type="even" r:id="rId31"/>
-      <w:headerReference w:type="default" r:id="rId32"/>
-      <w:footerReference w:type="even" r:id="rId33"/>
-      <w:footerReference w:type="default" r:id="rId34"/>
-      <w:headerReference w:type="first" r:id="rId35"/>
-      <w:footerReference w:type="first" r:id="rId36"/>
+      <w:headerReference w:type="even" r:id="rId34"/>
+      <w:headerReference w:type="default" r:id="rId35"/>
+      <w:footerReference w:type="even" r:id="rId36"/>
+      <w:footerReference w:type="default" r:id="rId37"/>
+      <w:headerReference w:type="first" r:id="rId38"/>
+      <w:footerReference w:type="first" r:id="rId39"/>
       <w:pgSz w:w="11906" w:h="16838"/>
       <w:pgMar w:top="1417" w:right="1417" w:bottom="1134" w:left="1417" w:header="708" w:footer="708" w:gutter="0"/>
       <w:pgNumType w:start="0"/>
@@ -13777,8 +13033,6 @@
     </w:r>
     <w:r>
       <w:tab/>
-    </w:r>
-    <w:r>
       <w:t>Beatrice Wellmann</w:t>
     </w:r>
   </w:p>
@@ -15410,6 +14664,7 @@
   <w:style w:type="character" w:default="1" w:styleId="Absatz-Standardschriftart">
     <w:name w:val="Default Paragraph Font"/>
     <w:uiPriority w:val="1"/>
+    <w:semiHidden/>
     <w:unhideWhenUsed/>
   </w:style>
   <w:style w:type="table" w:default="1" w:styleId="NormaleTabelle">

</xml_diff>

<commit_message>
changed links in doku and signed doku
</commit_message>
<xml_diff>
--- a/Dokumentation/Dokumentation.docx
+++ b/Dokumentation/Dokumentation.docx
@@ -1,6 +1,6 @@
 
 <file path=word/document.xml><?xml version="1.0" encoding="utf-8"?>
-<w:document xmlns:wpc="http://schemas.microsoft.com/office/word/2010/wordprocessingCanvas" xmlns:cx="http://schemas.microsoft.com/office/drawing/2014/chartex" xmlns:cx1="http://schemas.microsoft.com/office/drawing/2015/9/8/chartex" xmlns:mc="http://schemas.openxmlformats.org/markup-compatibility/2006" xmlns:o="urn:schemas-microsoft-com:office:office" xmlns:r="http://schemas.openxmlformats.org/officeDocument/2006/relationships" xmlns:m="http://schemas.openxmlformats.org/officeDocument/2006/math" xmlns:v="urn:schemas-microsoft-com:vml" xmlns:wp14="http://schemas.microsoft.com/office/word/2010/wordprocessingDrawing" xmlns:wp="http://schemas.openxmlformats.org/drawingml/2006/wordprocessingDrawing" xmlns:w10="urn:schemas-microsoft-com:office:word" xmlns:w="http://schemas.openxmlformats.org/wordprocessingml/2006/main" xmlns:w14="http://schemas.microsoft.com/office/word/2010/wordml" xmlns:w15="http://schemas.microsoft.com/office/word/2012/wordml" xmlns:w16se="http://schemas.microsoft.com/office/word/2015/wordml/symex" xmlns:wpg="http://schemas.microsoft.com/office/word/2010/wordprocessingGroup" xmlns:wpi="http://schemas.microsoft.com/office/word/2010/wordprocessingInk" xmlns:wne="http://schemas.microsoft.com/office/word/2006/wordml" xmlns:wps="http://schemas.microsoft.com/office/word/2010/wordprocessingShape" mc:Ignorable="w14 w15 w16se wp14">
+<w:document xmlns:wpc="http://schemas.microsoft.com/office/word/2010/wordprocessingCanvas" xmlns:cx="http://schemas.microsoft.com/office/drawing/2014/chartex" xmlns:cx1="http://schemas.microsoft.com/office/drawing/2015/9/8/chartex" xmlns:cx2="http://schemas.microsoft.com/office/drawing/2015/10/21/chartex" xmlns:cx3="http://schemas.microsoft.com/office/drawing/2016/5/9/chartex" xmlns:cx4="http://schemas.microsoft.com/office/drawing/2016/5/10/chartex" xmlns:cx5="http://schemas.microsoft.com/office/drawing/2016/5/11/chartex" xmlns:cx6="http://schemas.microsoft.com/office/drawing/2016/5/12/chartex" xmlns:cx7="http://schemas.microsoft.com/office/drawing/2016/5/13/chartex" xmlns:cx8="http://schemas.microsoft.com/office/drawing/2016/5/14/chartex" xmlns:mc="http://schemas.openxmlformats.org/markup-compatibility/2006" xmlns:aink="http://schemas.microsoft.com/office/drawing/2016/ink" xmlns:am3d="http://schemas.microsoft.com/office/drawing/2017/model3d" xmlns:o="urn:schemas-microsoft-com:office:office" xmlns:oel="http://schemas.microsoft.com/office/2019/extlst" xmlns:r="http://schemas.openxmlformats.org/officeDocument/2006/relationships" xmlns:m="http://schemas.openxmlformats.org/officeDocument/2006/math" xmlns:v="urn:schemas-microsoft-com:vml" xmlns:wp14="http://schemas.microsoft.com/office/word/2010/wordprocessingDrawing" xmlns:wp="http://schemas.openxmlformats.org/drawingml/2006/wordprocessingDrawing" xmlns:w10="urn:schemas-microsoft-com:office:word" xmlns:w="http://schemas.openxmlformats.org/wordprocessingml/2006/main" xmlns:w14="http://schemas.microsoft.com/office/word/2010/wordml" xmlns:w15="http://schemas.microsoft.com/office/word/2012/wordml" xmlns:w16cex="http://schemas.microsoft.com/office/word/2018/wordml/cex" xmlns:w16cid="http://schemas.microsoft.com/office/word/2016/wordml/cid" xmlns:w16="http://schemas.microsoft.com/office/word/2018/wordml" xmlns:w16sdtdh="http://schemas.microsoft.com/office/word/2020/wordml/sdtdatahash" xmlns:w16se="http://schemas.microsoft.com/office/word/2015/wordml/symex" xmlns:wpg="http://schemas.microsoft.com/office/word/2010/wordprocessingGroup" xmlns:wpi="http://schemas.microsoft.com/office/word/2010/wordprocessingInk" xmlns:wne="http://schemas.microsoft.com/office/word/2006/wordml" xmlns:wps="http://schemas.microsoft.com/office/word/2010/wordprocessingShape" mc:Ignorable="w14 w15 w16se w16cid w16 w16cex w16sdtdh wp14">
   <w:body>
     <w:sdt>
       <w:sdtPr>
@@ -2174,15 +2174,7 @@
               <w:cnfStyle w:val="000000100000" w:firstRow="0" w:lastRow="0" w:firstColumn="0" w:lastColumn="0" w:oddVBand="0" w:evenVBand="0" w:oddHBand="1" w:evenHBand="0" w:firstRowFirstColumn="0" w:firstRowLastColumn="0" w:lastRowFirstColumn="0" w:lastRowLastColumn="0"/>
             </w:pPr>
             <w:r>
-              <w:t xml:space="preserve">Sitzverteilungsverfahren (Niemeyer, D’Hondt, </w:t>
-            </w:r>
-            <w:proofErr w:type="spellStart"/>
-            <w:r>
-              <w:t>Sainte-Laguë</w:t>
-            </w:r>
-            <w:proofErr w:type="spellEnd"/>
-            <w:r>
-              <w:t>)</w:t>
+              <w:t>Sitzverteilungsverfahren (Niemeyer, D’Hondt, Sainte-Laguë)</w:t>
             </w:r>
           </w:p>
         </w:tc>
@@ -2256,15 +2248,7 @@
               <w:cnfStyle w:val="000000100000" w:firstRow="0" w:lastRow="0" w:firstColumn="0" w:lastColumn="0" w:oddVBand="0" w:evenVBand="0" w:oddHBand="1" w:evenHBand="0" w:firstRowFirstColumn="0" w:firstRowLastColumn="0" w:lastRowFirstColumn="0" w:lastRowLastColumn="0"/>
             </w:pPr>
             <w:r>
-              <w:t xml:space="preserve">Halber Klassensatz Laptops mit Internetzugang, </w:t>
-            </w:r>
-            <w:proofErr w:type="spellStart"/>
-            <w:r>
-              <w:t>Beamer</w:t>
-            </w:r>
-            <w:proofErr w:type="spellEnd"/>
-            <w:r>
-              <w:t>, Tafel</w:t>
+              <w:t>Halber Klassensatz Laptops mit Internetzugang, Beamer, Tafel</w:t>
             </w:r>
             <w:r>
               <w:t>, Handouts</w:t>
@@ -2320,42 +2304,26 @@
               <w:rPr>
                 <w:lang w:val="en-GB"/>
               </w:rPr>
+              <w:t>, GeoGebra</w:t>
+            </w:r>
+            <w:r>
+              <w:rPr>
+                <w:lang w:val="en-GB"/>
+              </w:rPr>
               <w:t xml:space="preserve">, </w:t>
             </w:r>
-            <w:proofErr w:type="spellStart"/>
             <w:r>
               <w:rPr>
                 <w:lang w:val="en-GB"/>
               </w:rPr>
-              <w:t>GeoGebra</w:t>
-            </w:r>
-            <w:proofErr w:type="spellEnd"/>
+              <w:t>Pow</w:t>
+            </w:r>
             <w:r>
               <w:rPr>
                 <w:lang w:val="en-GB"/>
               </w:rPr>
-              <w:t xml:space="preserve">, </w:t>
-            </w:r>
-            <w:r>
-              <w:rPr>
-                <w:lang w:val="en-GB"/>
-              </w:rPr>
-              <w:t>Pow</w:t>
-            </w:r>
-            <w:r>
-              <w:rPr>
-                <w:lang w:val="en-GB"/>
-              </w:rPr>
-              <w:t>erPoint-</w:t>
-            </w:r>
-            <w:proofErr w:type="spellStart"/>
-            <w:r>
-              <w:rPr>
-                <w:lang w:val="en-GB"/>
-              </w:rPr>
-              <w:t>Folien</w:t>
-            </w:r>
-            <w:proofErr w:type="spellEnd"/>
+              <w:t>erPoint-Folien</w:t>
+            </w:r>
           </w:p>
         </w:tc>
       </w:tr>
@@ -2581,7 +2549,6 @@
         </w:rPr>
         <w:t xml:space="preserve">Sitze an </w:t>
       </w:r>
-      <w:proofErr w:type="gramStart"/>
       <w:r>
         <w:rPr>
           <w:rFonts w:asciiTheme="minorHAnsi" w:eastAsiaTheme="minorHAnsi" w:hAnsiTheme="minorHAnsi" w:cstheme="minorBidi"/>
@@ -2602,19 +2569,7 @@
           <w:lang w:eastAsia="en-US"/>
           <w14:ligatures w14:val="standardContextual"/>
         </w:rPr>
-        <w:t>Kandidat</w:t>
-      </w:r>
-      <w:proofErr w:type="gramEnd"/>
-      <w:r>
-        <w:rPr>
-          <w:rFonts w:asciiTheme="minorHAnsi" w:eastAsiaTheme="minorHAnsi" w:hAnsiTheme="minorHAnsi" w:cstheme="minorBidi"/>
-          <w:kern w:val="2"/>
-          <w:sz w:val="22"/>
-          <w:szCs w:val="22"/>
-          <w:lang w:eastAsia="en-US"/>
-          <w14:ligatures w14:val="standardContextual"/>
-        </w:rPr>
-        <w:t>*innen</w:t>
+        <w:t>Kandidat*innen</w:t>
       </w:r>
       <w:r>
         <w:rPr>
@@ -3868,24 +3823,11 @@
                                 </w:r>
                               </w:fldSimple>
                               <w:r>
-                                <w:t xml:space="preserve"> Verfahren nach </w:t>
-                              </w:r>
-                              <w:proofErr w:type="spellStart"/>
-                              <w:r>
-                                <w:t>Sainte</w:t>
-                              </w:r>
-                              <w:proofErr w:type="spellEnd"/>
-                              <w:r>
-                                <w:t>-</w:t>
+                                <w:t xml:space="preserve"> Verfahren nach Sainte-</w:t>
                               </w:r>
                               <w:r>
-                                <w:t xml:space="preserve"> </w:t>
+                                <w:t xml:space="preserve"> Laguë</w:t>
                               </w:r>
-                              <w:proofErr w:type="spellStart"/>
-                              <w:r>
-                                <w:t>Laguë</w:t>
-                              </w:r>
-                              <w:proofErr w:type="spellEnd"/>
                               <w:r>
                                 <w:t xml:space="preserve"> und D'Hondt für 10 Sitze</w:t>
                               </w:r>
@@ -3988,7 +3930,6 @@
       <w:r>
         <w:t xml:space="preserve"> und </w:t>
       </w:r>
-      <w:proofErr w:type="spellStart"/>
       <w:r>
         <w:rPr>
           <w:b/>
@@ -4007,7 +3948,6 @@
         </w:rPr>
         <w:t>-Laguë</w:t>
       </w:r>
-      <w:proofErr w:type="spellEnd"/>
       <w:r>
         <w:t xml:space="preserve"> </w:t>
       </w:r>
@@ -4075,21 +4015,13 @@
         <w:t xml:space="preserve">), </w:t>
       </w:r>
       <w:r>
-        <w:t xml:space="preserve">bei </w:t>
-      </w:r>
-      <w:proofErr w:type="spellStart"/>
-      <w:r>
-        <w:t>Saint</w:t>
+        <w:t>bei Saint</w:t>
       </w:r>
       <w:r>
         <w:t>e</w:t>
       </w:r>
       <w:r>
-        <w:t>-Laguë</w:t>
-      </w:r>
-      <w:proofErr w:type="spellEnd"/>
-      <w:r>
-        <w:t xml:space="preserve"> </w:t>
+        <w:t xml:space="preserve">-Laguë </w:t>
       </w:r>
       <w:r>
         <w:t xml:space="preserve">betragen sie </w:t>
@@ -4242,7 +4174,6 @@
       </w:r>
     </w:p>
     <w:p>
-      <w:proofErr w:type="spellStart"/>
       <w:r>
         <w:t>Saint</w:t>
       </w:r>
@@ -4250,11 +4181,7 @@
         <w:t>e</w:t>
       </w:r>
       <w:r>
-        <w:t>-Laguë</w:t>
-      </w:r>
-      <w:proofErr w:type="spellEnd"/>
-      <w:r>
-        <w:t xml:space="preserve"> wird bei den Landtagswahlen in Baden-Württemberg, Bayern, Bremen, Hamburg, Nordrhein-Westfalen, Rheinland-Pfalz und Schleswig-Holstein sowie bei der Bundestagswahl eingesetzt. </w:t>
+        <w:t xml:space="preserve">-Laguë wird bei den Landtagswahlen in Baden-Württemberg, Bayern, Bremen, Hamburg, Nordrhein-Westfalen, Rheinland-Pfalz und Schleswig-Holstein sowie bei der Bundestagswahl eingesetzt. </w:t>
       </w:r>
       <w:r>
         <w:rPr>
@@ -4412,15 +4339,7 @@
         <w:t xml:space="preserve"> können</w:t>
       </w:r>
       <w:r>
-        <w:t xml:space="preserve"> per Texteingabe, </w:t>
-      </w:r>
-      <w:proofErr w:type="spellStart"/>
-      <w:r>
-        <w:t>Drag&amp;Drop</w:t>
-      </w:r>
-      <w:proofErr w:type="spellEnd"/>
-      <w:r>
-        <w:t xml:space="preserve"> oder Mausklick bearbeitet werden.</w:t>
+        <w:t xml:space="preserve"> per Texteingabe, Drag&amp;Drop oder Mausklick bearbeitet werden.</w:t>
       </w:r>
     </w:p>
     <w:p>
@@ -4564,18 +4483,10 @@
         <w:t xml:space="preserve">Mitglieder </w:t>
       </w:r>
       <w:r>
-        <w:t xml:space="preserve">vertreten sind, die D’Hondt und </w:t>
-      </w:r>
-      <w:proofErr w:type="spellStart"/>
-      <w:r>
-        <w:t>Sainte-</w:t>
-      </w:r>
-      <w:r>
-        <w:t>Laguë</w:t>
-      </w:r>
-      <w:proofErr w:type="spellEnd"/>
-      <w:r>
-        <w:t xml:space="preserve"> </w:t>
+        <w:t>vertreten sind, die D’Hondt und Sainte-</w:t>
+      </w:r>
+      <w:r>
+        <w:t xml:space="preserve">Laguë </w:t>
       </w:r>
       <w:r>
         <w:t>bearbeitet haben</w:t>
@@ -4621,7 +4532,6 @@
         <w:t xml:space="preserve">Werkzeug, wie </w:t>
       </w:r>
       <w:hyperlink r:id="rId16" w:history="1">
-        <w:proofErr w:type="spellStart"/>
         <w:r>
           <w:rPr>
             <w:rStyle w:val="Hyperlink"/>
@@ -4640,7 +4550,6 @@
           </w:rPr>
           <w:t>eter</w:t>
         </w:r>
-        <w:proofErr w:type="spellEnd"/>
       </w:hyperlink>
       <w:r>
         <w:t xml:space="preserve"> durchgeführt werden. Wenn die Wahl mit einem </w:t>
@@ -4862,13 +4771,8 @@
       <w:pPr>
         <w:pStyle w:val="berschrift4"/>
       </w:pPr>
-      <w:proofErr w:type="spellStart"/>
-      <w:r>
-        <w:t>Beamer</w:t>
-      </w:r>
-      <w:proofErr w:type="spellEnd"/>
-      <w:r>
-        <w:t xml:space="preserve"> </w:t>
+      <w:r>
+        <w:t xml:space="preserve">Beamer </w:t>
       </w:r>
     </w:p>
     <w:p>
@@ -4879,15 +4783,7 @@
         <w:t xml:space="preserve">der Lehrkraft </w:t>
       </w:r>
       <w:r>
-        <w:t xml:space="preserve">an den </w:t>
-      </w:r>
-      <w:proofErr w:type="spellStart"/>
-      <w:r>
-        <w:t>Beamer</w:t>
-      </w:r>
-      <w:proofErr w:type="spellEnd"/>
-      <w:r>
-        <w:t xml:space="preserve"> angeschlossen und die korrekte Darstellung geprüft werden.</w:t>
+        <w:t>an den Beamer angeschlossen und die korrekte Darstellung geprüft werden.</w:t>
       </w:r>
     </w:p>
     <w:p>
@@ -5049,24 +4945,14 @@
       <w:r>
         <w:t>„</w:t>
       </w:r>
-      <w:proofErr w:type="spellStart"/>
       <w:r>
         <w:t>Sitzverteilungsverfahren_Niemeyer_L.ggb</w:t>
       </w:r>
-      <w:proofErr w:type="spellEnd"/>
       <w:r>
         <w:t>“</w:t>
       </w:r>
       <w:r>
-        <w:t xml:space="preserve"> mit </w:t>
-      </w:r>
-      <w:proofErr w:type="spellStart"/>
-      <w:r>
-        <w:t>GeoGebra</w:t>
-      </w:r>
-      <w:proofErr w:type="spellEnd"/>
-      <w:r>
-        <w:t xml:space="preserve"> auf L-Laptop öffnen und sich damit vertraut machen</w:t>
+        <w:t xml:space="preserve"> mit GeoGebra auf L-Laptop öffnen und sich damit vertraut machen</w:t>
       </w:r>
     </w:p>
     <w:p>
@@ -5082,15 +4968,7 @@
         <w:t xml:space="preserve">Folien </w:t>
       </w:r>
       <w:r>
-        <w:t>„</w:t>
-      </w:r>
-      <w:proofErr w:type="spellStart"/>
-      <w:r>
-        <w:t>Workhop_Folien</w:t>
-      </w:r>
-      <w:proofErr w:type="spellEnd"/>
-      <w:r>
-        <w:t xml:space="preserve">“ als PowerPoint oder PDF </w:t>
+        <w:t xml:space="preserve">„Workhop_Folien“ als PowerPoint oder PDF </w:t>
       </w:r>
       <w:r>
         <w:t xml:space="preserve">auf L-Laptop </w:t>
@@ -5117,13 +4995,8 @@
         <w:spacing w:after="0" w:line="240" w:lineRule="auto"/>
         <w:textAlignment w:val="baseline"/>
       </w:pPr>
-      <w:proofErr w:type="spellStart"/>
-      <w:r>
-        <w:t>Beamer</w:t>
-      </w:r>
-      <w:proofErr w:type="spellEnd"/>
-      <w:r>
-        <w:t xml:space="preserve"> anschalten und mit L-Laptop verbinden</w:t>
+      <w:r>
+        <w:t>Beamer anschalten und mit L-Laptop verbinden</w:t>
       </w:r>
     </w:p>
     <w:p>
@@ -5254,13 +5127,8 @@
         <w:t xml:space="preserve">elnder </w:t>
       </w:r>
       <w:r>
-        <w:t xml:space="preserve">Verfahren (D’Hondt und </w:t>
-      </w:r>
-      <w:proofErr w:type="spellStart"/>
-      <w:r>
-        <w:t>Sainte-Laguë</w:t>
-      </w:r>
-      <w:proofErr w:type="spellEnd"/>
+        <w:t>Verfahren (D’Hondt und Sainte-Laguë</w:t>
+      </w:r>
       <w:r>
         <w:t xml:space="preserve">). </w:t>
       </w:r>
@@ -9243,18 +9111,7 @@
                 <w:lang w:eastAsia="de-DE"/>
                 <w14:ligatures w14:val="none"/>
               </w:rPr>
-              <w:t xml:space="preserve"> (A: </w:t>
-            </w:r>
-            <w:proofErr w:type="spellStart"/>
-            <w:r>
-              <w:rPr>
-                <w:rFonts w:eastAsia="Times New Roman" w:cstheme="minorHAnsi"/>
-                <w:color w:val="000000"/>
-                <w:kern w:val="0"/>
-                <w:lang w:eastAsia="de-DE"/>
-                <w14:ligatures w14:val="none"/>
-              </w:rPr>
-              <w:t>Sainte-</w:t>
+              <w:t xml:space="preserve"> (A: Sainte-</w:t>
             </w:r>
             <w:r>
               <w:rPr>
@@ -9279,7 +9136,6 @@
               </w:rPr>
               <w:t>ë</w:t>
             </w:r>
-            <w:proofErr w:type="spellEnd"/>
             <w:r>
               <w:rPr>
                 <w:rFonts w:eastAsia="Times New Roman" w:cstheme="minorHAnsi"/>
@@ -9819,7 +9675,6 @@
               </w:rPr>
               <w:t xml:space="preserve"> und </w:t>
             </w:r>
-            <w:proofErr w:type="spellStart"/>
             <w:r>
               <w:rPr>
                 <w:rFonts w:eastAsia="Times New Roman" w:cstheme="minorHAnsi"/>
@@ -9869,7 +9724,6 @@
               </w:rPr>
               <w:t>ë</w:t>
             </w:r>
-            <w:proofErr w:type="spellEnd"/>
             <w:r>
               <w:rPr>
                 <w:rFonts w:eastAsia="Times New Roman" w:cstheme="minorHAnsi"/>
@@ -11924,7 +11778,27 @@
                   <w:lang w:eastAsia="de-DE"/>
                   <w14:ligatures w14:val="none"/>
                 </w:rPr>
-                <w:t>Handout</w:t>
+                <w:t>Hand</w:t>
+              </w:r>
+              <w:r>
+                <w:rPr>
+                  <w:rStyle w:val="Hyperlink"/>
+                  <w:rFonts w:eastAsia="Times New Roman" w:cstheme="minorHAnsi"/>
+                  <w:kern w:val="0"/>
+                  <w:lang w:eastAsia="de-DE"/>
+                  <w14:ligatures w14:val="none"/>
+                </w:rPr>
+                <w:t>o</w:t>
+              </w:r>
+              <w:r>
+                <w:rPr>
+                  <w:rStyle w:val="Hyperlink"/>
+                  <w:rFonts w:eastAsia="Times New Roman" w:cstheme="minorHAnsi"/>
+                  <w:kern w:val="0"/>
+                  <w:lang w:eastAsia="de-DE"/>
+                  <w14:ligatures w14:val="none"/>
+                </w:rPr>
+                <w:t>ut</w:t>
               </w:r>
             </w:hyperlink>
           </w:p>
@@ -12246,15 +12120,7 @@
         <w:t>→</w:t>
       </w:r>
       <w:r>
-        <w:t xml:space="preserve"> Verfahren bevorzugt keine Partei, beispielsweise durch Vergabe eines übrig gebliebenen Sitzes an die größte </w:t>
-      </w:r>
-      <w:proofErr w:type="gramStart"/>
-      <w:r>
-        <w:t>Partei,…</w:t>
-      </w:r>
-      <w:proofErr w:type="gramEnd"/>
-      <w:r>
-        <w:t>)</w:t>
+        <w:t xml:space="preserve"> Verfahren bevorzugt keine Partei, beispielsweise durch Vergabe eines übrig gebliebenen Sitzes an die größte Partei,…)</w:t>
       </w:r>
     </w:p>
     <w:p>
@@ -12461,7 +12327,19 @@
           <w:rPr>
             <w:rStyle w:val="Hyperlink"/>
           </w:rPr>
-          <w:t>https://hallowed-sight-392.notion.site/Mathematik-hinter-Wahlen-f4380162b4b3453bb6503cf0479ad1a3</w:t>
+          <w:t>https://h</w:t>
+        </w:r>
+        <w:r>
+          <w:rPr>
+            <w:rStyle w:val="Hyperlink"/>
+          </w:rPr>
+          <w:t>a</w:t>
+        </w:r>
+        <w:r>
+          <w:rPr>
+            <w:rStyle w:val="Hyperlink"/>
+          </w:rPr>
+          <w:t>llowed-sight-392.notion.site/Mathematik-hinter-Wahlen-f4380162b4b3453bb6503cf0479ad1a3</w:t>
         </w:r>
       </w:hyperlink>
       <w:r>
@@ -12484,7 +12362,19 @@
           <w:rPr>
             <w:rStyle w:val="Hyperlink"/>
           </w:rPr>
-          <w:t>https://hallowed-sight-392.notion.site/1-Wichtiges-zu-Wahlsystemen-bd47e4197d844a79b032d9af482c195f</w:t>
+          <w:t>https://hallow</w:t>
+        </w:r>
+        <w:r>
+          <w:rPr>
+            <w:rStyle w:val="Hyperlink"/>
+          </w:rPr>
+          <w:t>e</w:t>
+        </w:r>
+        <w:r>
+          <w:rPr>
+            <w:rStyle w:val="Hyperlink"/>
+          </w:rPr>
+          <w:t>d-sight-392.notion.site/1-Wichtiges-zu-Wahlsystemen-bd47e4197d844a79b032d9af482c195f</w:t>
         </w:r>
       </w:hyperlink>
       <w:r>
@@ -12498,7 +12388,14 @@
           <w:b/>
           <w:bCs/>
         </w:rPr>
-        <w:t>Workbook-Zusätzliche Materialien</w:t>
+        <w:t>Workbook</w:t>
+      </w:r>
+      <w:r>
+        <w:rPr>
+          <w:b/>
+          <w:bCs/>
+        </w:rPr>
+        <w:t>-Version für Lehrkräfte mit zusätzlichen Informationen</w:t>
       </w:r>
       <w:r>
         <w:rPr>
@@ -12512,6 +12409,9 @@
       <w:r>
         <w:rPr>
           <w:rStyle w:val="Hyperlink"/>
+          <w:b/>
+          <w:color w:val="3B3838" w:themeColor="background2" w:themeShade="40"/>
+          <w:u w:val="none"/>
         </w:rPr>
         <w:t xml:space="preserve"> </w:t>
       </w:r>
@@ -12520,7 +12420,19 @@
           <w:rPr>
             <w:rStyle w:val="Hyperlink"/>
           </w:rPr>
-          <w:t>https://hallowed-sight-392.notion.site/F-r-Lehrkr-fte-Vor-und-Nach-dem-Workshop-6716a1f54523418a92260cb404edba10?pvs=25</w:t>
+          <w:t>https://hallowed-sight-392.notion.site/Mathematik-hint</w:t>
+        </w:r>
+        <w:r>
+          <w:rPr>
+            <w:rStyle w:val="Hyperlink"/>
+          </w:rPr>
+          <w:t>e</w:t>
+        </w:r>
+        <w:r>
+          <w:rPr>
+            <w:rStyle w:val="Hyperlink"/>
+          </w:rPr>
+          <w:t>r-Wahlen-f-r-Lehrkr-fte-76645ce4ba8049e390f83cb0ae104434</w:t>
         </w:r>
       </w:hyperlink>
     </w:p>
@@ -12561,7 +12473,19 @@
           <w:rPr>
             <w:rStyle w:val="Hyperlink"/>
           </w:rPr>
-          <w:t>Workhop_Folien.pp</w:t>
+          <w:t>Workhop_Fo</w:t>
+        </w:r>
+        <w:r>
+          <w:rPr>
+            <w:rStyle w:val="Hyperlink"/>
+          </w:rPr>
+          <w:t>l</w:t>
+        </w:r>
+        <w:r>
+          <w:rPr>
+            <w:rStyle w:val="Hyperlink"/>
+          </w:rPr>
+          <w:t>ien.pp</w:t>
         </w:r>
         <w:r>
           <w:rPr>
@@ -12581,7 +12505,19 @@
           <w:rPr>
             <w:rStyle w:val="Hyperlink"/>
           </w:rPr>
-          <w:t>Workshop_Folien.pdf</w:t>
+          <w:t>Workshop_</w:t>
+        </w:r>
+        <w:r>
+          <w:rPr>
+            <w:rStyle w:val="Hyperlink"/>
+          </w:rPr>
+          <w:t>F</w:t>
+        </w:r>
+        <w:r>
+          <w:rPr>
+            <w:rStyle w:val="Hyperlink"/>
+          </w:rPr>
+          <w:t>olien.pdf</w:t>
         </w:r>
       </w:hyperlink>
       <w:r>
@@ -12592,7 +12528,19 @@
           <w:rPr>
             <w:rStyle w:val="Hyperlink"/>
           </w:rPr>
-          <w:t>Workshop_Folien_Annotiert.pdf</w:t>
+          <w:t>Workshop_F</w:t>
+        </w:r>
+        <w:r>
+          <w:rPr>
+            <w:rStyle w:val="Hyperlink"/>
+          </w:rPr>
+          <w:t>o</w:t>
+        </w:r>
+        <w:r>
+          <w:rPr>
+            <w:rStyle w:val="Hyperlink"/>
+          </w:rPr>
+          <w:t>lien_Annotiert.pdf</w:t>
         </w:r>
       </w:hyperlink>
       <w:r>
@@ -12645,7 +12593,21 @@
             <w:rStyle w:val="Hyperlink"/>
             <w:lang w:val="en-GB"/>
           </w:rPr>
-          <w:t>Handout.pdf</w:t>
+          <w:t>Handout</w:t>
+        </w:r>
+        <w:r>
+          <w:rPr>
+            <w:rStyle w:val="Hyperlink"/>
+            <w:lang w:val="en-GB"/>
+          </w:rPr>
+          <w:t>.</w:t>
+        </w:r>
+        <w:r>
+          <w:rPr>
+            <w:rStyle w:val="Hyperlink"/>
+            <w:lang w:val="en-GB"/>
+          </w:rPr>
+          <w:t>pdf</w:t>
         </w:r>
       </w:hyperlink>
       <w:r>
@@ -13281,10 +13243,8 @@
           <w:lang w:eastAsia="en-US"/>
           <w14:ligatures w14:val="standardContextual"/>
         </w:rPr>
-        <w:t>14</w:t>
-      </w:r>
-      <w:bookmarkStart w:id="22" w:name="_GoBack"/>
-      <w:bookmarkEnd w:id="22"/>
+        <w:t>25</w:t>
+      </w:r>
       <w:r>
         <w:rPr>
           <w:rFonts w:asciiTheme="minorHAnsi" w:eastAsiaTheme="minorHAnsi" w:hAnsiTheme="minorHAnsi" w:cstheme="minorBidi"/>
@@ -13449,7 +13409,7 @@
 </file>
 
 <file path=word/endnotes.xml><?xml version="1.0" encoding="utf-8"?>
-<w:endnotes xmlns:wpc="http://schemas.microsoft.com/office/word/2010/wordprocessingCanvas" xmlns:cx="http://schemas.microsoft.com/office/drawing/2014/chartex" xmlns:cx1="http://schemas.microsoft.com/office/drawing/2015/9/8/chartex" xmlns:mc="http://schemas.openxmlformats.org/markup-compatibility/2006" xmlns:o="urn:schemas-microsoft-com:office:office" xmlns:r="http://schemas.openxmlformats.org/officeDocument/2006/relationships" xmlns:m="http://schemas.openxmlformats.org/officeDocument/2006/math" xmlns:v="urn:schemas-microsoft-com:vml" xmlns:wp14="http://schemas.microsoft.com/office/word/2010/wordprocessingDrawing" xmlns:wp="http://schemas.openxmlformats.org/drawingml/2006/wordprocessingDrawing" xmlns:w10="urn:schemas-microsoft-com:office:word" xmlns:w="http://schemas.openxmlformats.org/wordprocessingml/2006/main" xmlns:w14="http://schemas.microsoft.com/office/word/2010/wordml" xmlns:w15="http://schemas.microsoft.com/office/word/2012/wordml" xmlns:w16se="http://schemas.microsoft.com/office/word/2015/wordml/symex" xmlns:wpg="http://schemas.microsoft.com/office/word/2010/wordprocessingGroup" xmlns:wpi="http://schemas.microsoft.com/office/word/2010/wordprocessingInk" xmlns:wne="http://schemas.microsoft.com/office/word/2006/wordml" xmlns:wps="http://schemas.microsoft.com/office/word/2010/wordprocessingShape" mc:Ignorable="w14 w15 w16se wp14">
+<w:endnotes xmlns:wpc="http://schemas.microsoft.com/office/word/2010/wordprocessingCanvas" xmlns:cx="http://schemas.microsoft.com/office/drawing/2014/chartex" xmlns:cx1="http://schemas.microsoft.com/office/drawing/2015/9/8/chartex" xmlns:cx2="http://schemas.microsoft.com/office/drawing/2015/10/21/chartex" xmlns:cx3="http://schemas.microsoft.com/office/drawing/2016/5/9/chartex" xmlns:cx4="http://schemas.microsoft.com/office/drawing/2016/5/10/chartex" xmlns:cx5="http://schemas.microsoft.com/office/drawing/2016/5/11/chartex" xmlns:cx6="http://schemas.microsoft.com/office/drawing/2016/5/12/chartex" xmlns:cx7="http://schemas.microsoft.com/office/drawing/2016/5/13/chartex" xmlns:cx8="http://schemas.microsoft.com/office/drawing/2016/5/14/chartex" xmlns:mc="http://schemas.openxmlformats.org/markup-compatibility/2006" xmlns:aink="http://schemas.microsoft.com/office/drawing/2016/ink" xmlns:am3d="http://schemas.microsoft.com/office/drawing/2017/model3d" xmlns:o="urn:schemas-microsoft-com:office:office" xmlns:oel="http://schemas.microsoft.com/office/2019/extlst" xmlns:r="http://schemas.openxmlformats.org/officeDocument/2006/relationships" xmlns:m="http://schemas.openxmlformats.org/officeDocument/2006/math" xmlns:v="urn:schemas-microsoft-com:vml" xmlns:wp14="http://schemas.microsoft.com/office/word/2010/wordprocessingDrawing" xmlns:wp="http://schemas.openxmlformats.org/drawingml/2006/wordprocessingDrawing" xmlns:w10="urn:schemas-microsoft-com:office:word" xmlns:w="http://schemas.openxmlformats.org/wordprocessingml/2006/main" xmlns:w14="http://schemas.microsoft.com/office/word/2010/wordml" xmlns:w15="http://schemas.microsoft.com/office/word/2012/wordml" xmlns:w16cex="http://schemas.microsoft.com/office/word/2018/wordml/cex" xmlns:w16cid="http://schemas.microsoft.com/office/word/2016/wordml/cid" xmlns:w16="http://schemas.microsoft.com/office/word/2018/wordml" xmlns:w16sdtdh="http://schemas.microsoft.com/office/word/2020/wordml/sdtdatahash" xmlns:w16se="http://schemas.microsoft.com/office/word/2015/wordml/symex" xmlns:wpg="http://schemas.microsoft.com/office/word/2010/wordprocessingGroup" xmlns:wpi="http://schemas.microsoft.com/office/word/2010/wordprocessingInk" xmlns:wne="http://schemas.microsoft.com/office/word/2006/wordml" xmlns:wps="http://schemas.microsoft.com/office/word/2010/wordprocessingShape" mc:Ignorable="w14 w15 w16se w16cid w16 w16cex w16sdtdh wp14">
   <w:endnote w:type="separator" w:id="-1">
     <w:p>
       <w:pPr>
@@ -13474,7 +13434,7 @@
 </file>
 
 <file path=word/footer1.xml><?xml version="1.0" encoding="utf-8"?>
-<w:ftr xmlns:wpc="http://schemas.microsoft.com/office/word/2010/wordprocessingCanvas" xmlns:cx="http://schemas.microsoft.com/office/drawing/2014/chartex" xmlns:cx1="http://schemas.microsoft.com/office/drawing/2015/9/8/chartex" xmlns:mc="http://schemas.openxmlformats.org/markup-compatibility/2006" xmlns:o="urn:schemas-microsoft-com:office:office" xmlns:r="http://schemas.openxmlformats.org/officeDocument/2006/relationships" xmlns:m="http://schemas.openxmlformats.org/officeDocument/2006/math" xmlns:v="urn:schemas-microsoft-com:vml" xmlns:wp14="http://schemas.microsoft.com/office/word/2010/wordprocessingDrawing" xmlns:wp="http://schemas.openxmlformats.org/drawingml/2006/wordprocessingDrawing" xmlns:w10="urn:schemas-microsoft-com:office:word" xmlns:w="http://schemas.openxmlformats.org/wordprocessingml/2006/main" xmlns:w14="http://schemas.microsoft.com/office/word/2010/wordml" xmlns:w15="http://schemas.microsoft.com/office/word/2012/wordml" xmlns:w16se="http://schemas.microsoft.com/office/word/2015/wordml/symex" xmlns:wpg="http://schemas.microsoft.com/office/word/2010/wordprocessingGroup" xmlns:wpi="http://schemas.microsoft.com/office/word/2010/wordprocessingInk" xmlns:wne="http://schemas.microsoft.com/office/word/2006/wordml" xmlns:wps="http://schemas.microsoft.com/office/word/2010/wordprocessingShape" mc:Ignorable="w14 w15 w16se wp14">
+<w:ftr xmlns:wpc="http://schemas.microsoft.com/office/word/2010/wordprocessingCanvas" xmlns:cx="http://schemas.microsoft.com/office/drawing/2014/chartex" xmlns:cx1="http://schemas.microsoft.com/office/drawing/2015/9/8/chartex" xmlns:cx2="http://schemas.microsoft.com/office/drawing/2015/10/21/chartex" xmlns:cx3="http://schemas.microsoft.com/office/drawing/2016/5/9/chartex" xmlns:cx4="http://schemas.microsoft.com/office/drawing/2016/5/10/chartex" xmlns:cx5="http://schemas.microsoft.com/office/drawing/2016/5/11/chartex" xmlns:cx6="http://schemas.microsoft.com/office/drawing/2016/5/12/chartex" xmlns:cx7="http://schemas.microsoft.com/office/drawing/2016/5/13/chartex" xmlns:cx8="http://schemas.microsoft.com/office/drawing/2016/5/14/chartex" xmlns:mc="http://schemas.openxmlformats.org/markup-compatibility/2006" xmlns:aink="http://schemas.microsoft.com/office/drawing/2016/ink" xmlns:am3d="http://schemas.microsoft.com/office/drawing/2017/model3d" xmlns:o="urn:schemas-microsoft-com:office:office" xmlns:oel="http://schemas.microsoft.com/office/2019/extlst" xmlns:r="http://schemas.openxmlformats.org/officeDocument/2006/relationships" xmlns:m="http://schemas.openxmlformats.org/officeDocument/2006/math" xmlns:v="urn:schemas-microsoft-com:vml" xmlns:wp14="http://schemas.microsoft.com/office/word/2010/wordprocessingDrawing" xmlns:wp="http://schemas.openxmlformats.org/drawingml/2006/wordprocessingDrawing" xmlns:w10="urn:schemas-microsoft-com:office:word" xmlns:w="http://schemas.openxmlformats.org/wordprocessingml/2006/main" xmlns:w14="http://schemas.microsoft.com/office/word/2010/wordml" xmlns:w15="http://schemas.microsoft.com/office/word/2012/wordml" xmlns:w16cex="http://schemas.microsoft.com/office/word/2018/wordml/cex" xmlns:w16cid="http://schemas.microsoft.com/office/word/2016/wordml/cid" xmlns:w16="http://schemas.microsoft.com/office/word/2018/wordml" xmlns:w16sdtdh="http://schemas.microsoft.com/office/word/2020/wordml/sdtdatahash" xmlns:w16se="http://schemas.microsoft.com/office/word/2015/wordml/symex" xmlns:wpg="http://schemas.microsoft.com/office/word/2010/wordprocessingGroup" xmlns:wpi="http://schemas.microsoft.com/office/word/2010/wordprocessingInk" xmlns:wne="http://schemas.microsoft.com/office/word/2006/wordml" xmlns:wps="http://schemas.microsoft.com/office/word/2010/wordprocessingShape" mc:Ignorable="w14 w15 w16se w16cid w16 w16cex w16sdtdh wp14">
   <w:p>
     <w:pPr>
       <w:pStyle w:val="Fuzeile"/>
@@ -13484,7 +13444,7 @@
 </file>
 
 <file path=word/footer2.xml><?xml version="1.0" encoding="utf-8"?>
-<w:ftr xmlns:wpc="http://schemas.microsoft.com/office/word/2010/wordprocessingCanvas" xmlns:cx="http://schemas.microsoft.com/office/drawing/2014/chartex" xmlns:cx1="http://schemas.microsoft.com/office/drawing/2015/9/8/chartex" xmlns:mc="http://schemas.openxmlformats.org/markup-compatibility/2006" xmlns:o="urn:schemas-microsoft-com:office:office" xmlns:r="http://schemas.openxmlformats.org/officeDocument/2006/relationships" xmlns:m="http://schemas.openxmlformats.org/officeDocument/2006/math" xmlns:v="urn:schemas-microsoft-com:vml" xmlns:wp14="http://schemas.microsoft.com/office/word/2010/wordprocessingDrawing" xmlns:wp="http://schemas.openxmlformats.org/drawingml/2006/wordprocessingDrawing" xmlns:w10="urn:schemas-microsoft-com:office:word" xmlns:w="http://schemas.openxmlformats.org/wordprocessingml/2006/main" xmlns:w14="http://schemas.microsoft.com/office/word/2010/wordml" xmlns:w15="http://schemas.microsoft.com/office/word/2012/wordml" xmlns:w16se="http://schemas.microsoft.com/office/word/2015/wordml/symex" xmlns:wpg="http://schemas.microsoft.com/office/word/2010/wordprocessingGroup" xmlns:wpi="http://schemas.microsoft.com/office/word/2010/wordprocessingInk" xmlns:wne="http://schemas.microsoft.com/office/word/2006/wordml" xmlns:wps="http://schemas.microsoft.com/office/word/2010/wordprocessingShape" mc:Ignorable="w14 w15 w16se wp14">
+<w:ftr xmlns:wpc="http://schemas.microsoft.com/office/word/2010/wordprocessingCanvas" xmlns:cx="http://schemas.microsoft.com/office/drawing/2014/chartex" xmlns:cx1="http://schemas.microsoft.com/office/drawing/2015/9/8/chartex" xmlns:cx2="http://schemas.microsoft.com/office/drawing/2015/10/21/chartex" xmlns:cx3="http://schemas.microsoft.com/office/drawing/2016/5/9/chartex" xmlns:cx4="http://schemas.microsoft.com/office/drawing/2016/5/10/chartex" xmlns:cx5="http://schemas.microsoft.com/office/drawing/2016/5/11/chartex" xmlns:cx6="http://schemas.microsoft.com/office/drawing/2016/5/12/chartex" xmlns:cx7="http://schemas.microsoft.com/office/drawing/2016/5/13/chartex" xmlns:cx8="http://schemas.microsoft.com/office/drawing/2016/5/14/chartex" xmlns:mc="http://schemas.openxmlformats.org/markup-compatibility/2006" xmlns:aink="http://schemas.microsoft.com/office/drawing/2016/ink" xmlns:am3d="http://schemas.microsoft.com/office/drawing/2017/model3d" xmlns:o="urn:schemas-microsoft-com:office:office" xmlns:oel="http://schemas.microsoft.com/office/2019/extlst" xmlns:r="http://schemas.openxmlformats.org/officeDocument/2006/relationships" xmlns:m="http://schemas.openxmlformats.org/officeDocument/2006/math" xmlns:v="urn:schemas-microsoft-com:vml" xmlns:wp14="http://schemas.microsoft.com/office/word/2010/wordprocessingDrawing" xmlns:wp="http://schemas.openxmlformats.org/drawingml/2006/wordprocessingDrawing" xmlns:w10="urn:schemas-microsoft-com:office:word" xmlns:w="http://schemas.openxmlformats.org/wordprocessingml/2006/main" xmlns:w14="http://schemas.microsoft.com/office/word/2010/wordml" xmlns:w15="http://schemas.microsoft.com/office/word/2012/wordml" xmlns:w16cex="http://schemas.microsoft.com/office/word/2018/wordml/cex" xmlns:w16cid="http://schemas.microsoft.com/office/word/2016/wordml/cid" xmlns:w16="http://schemas.microsoft.com/office/word/2018/wordml" xmlns:w16sdtdh="http://schemas.microsoft.com/office/word/2020/wordml/sdtdatahash" xmlns:w16se="http://schemas.microsoft.com/office/word/2015/wordml/symex" xmlns:wpg="http://schemas.microsoft.com/office/word/2010/wordprocessingGroup" xmlns:wpi="http://schemas.microsoft.com/office/word/2010/wordprocessingInk" xmlns:wne="http://schemas.microsoft.com/office/word/2006/wordml" xmlns:wps="http://schemas.microsoft.com/office/word/2010/wordprocessingShape" mc:Ignorable="w14 w15 w16se w16cid w16 w16cex w16sdtdh wp14">
   <w:sdt>
     <w:sdtPr>
       <w:id w:val="-1862581668"/>
@@ -13561,7 +13521,7 @@
                 </wp:inline>
               </w:drawing>
             </mc:Choice>
-            <mc:Fallback xmlns:w16sdtdh="http://schemas.microsoft.com/office/word/2020/wordml/sdtdatahash" xmlns:w16="http://schemas.microsoft.com/office/word/2018/wordml" xmlns:w16cid="http://schemas.microsoft.com/office/word/2016/wordml/cid" xmlns:w16cex="http://schemas.microsoft.com/office/word/2018/wordml/cex" xmlns:oel="http://schemas.microsoft.com/office/2019/extlst" xmlns:am3d="http://schemas.microsoft.com/office/drawing/2017/model3d" xmlns:aink="http://schemas.microsoft.com/office/drawing/2016/ink" xmlns:cx8="http://schemas.microsoft.com/office/drawing/2016/5/14/chartex" xmlns:cx7="http://schemas.microsoft.com/office/drawing/2016/5/13/chartex" xmlns:cx6="http://schemas.microsoft.com/office/drawing/2016/5/12/chartex" xmlns:cx5="http://schemas.microsoft.com/office/drawing/2016/5/11/chartex" xmlns:cx4="http://schemas.microsoft.com/office/drawing/2016/5/10/chartex" xmlns:cx3="http://schemas.microsoft.com/office/drawing/2016/5/9/chartex" xmlns:cx2="http://schemas.microsoft.com/office/drawing/2015/10/21/chartex">
+            <mc:Fallback>
               <w:pict>
                 <v:shapetype w14:anchorId="5E07D474" id="_x0000_t110" coordsize="21600,21600" o:spt="110" path="m10800,l,10800,10800,21600,21600,10800xe">
                   <v:stroke joinstyle="miter"/>
@@ -13611,7 +13571,7 @@
 </file>
 
 <file path=word/footer3.xml><?xml version="1.0" encoding="utf-8"?>
-<w:ftr xmlns:wpc="http://schemas.microsoft.com/office/word/2010/wordprocessingCanvas" xmlns:cx="http://schemas.microsoft.com/office/drawing/2014/chartex" xmlns:cx1="http://schemas.microsoft.com/office/drawing/2015/9/8/chartex" xmlns:mc="http://schemas.openxmlformats.org/markup-compatibility/2006" xmlns:o="urn:schemas-microsoft-com:office:office" xmlns:r="http://schemas.openxmlformats.org/officeDocument/2006/relationships" xmlns:m="http://schemas.openxmlformats.org/officeDocument/2006/math" xmlns:v="urn:schemas-microsoft-com:vml" xmlns:wp14="http://schemas.microsoft.com/office/word/2010/wordprocessingDrawing" xmlns:wp="http://schemas.openxmlformats.org/drawingml/2006/wordprocessingDrawing" xmlns:w10="urn:schemas-microsoft-com:office:word" xmlns:w="http://schemas.openxmlformats.org/wordprocessingml/2006/main" xmlns:w14="http://schemas.microsoft.com/office/word/2010/wordml" xmlns:w15="http://schemas.microsoft.com/office/word/2012/wordml" xmlns:w16se="http://schemas.microsoft.com/office/word/2015/wordml/symex" xmlns:wpg="http://schemas.microsoft.com/office/word/2010/wordprocessingGroup" xmlns:wpi="http://schemas.microsoft.com/office/word/2010/wordprocessingInk" xmlns:wne="http://schemas.microsoft.com/office/word/2006/wordml" xmlns:wps="http://schemas.microsoft.com/office/word/2010/wordprocessingShape" mc:Ignorable="w14 w15 w16se wp14">
+<w:ftr xmlns:wpc="http://schemas.microsoft.com/office/word/2010/wordprocessingCanvas" xmlns:cx="http://schemas.microsoft.com/office/drawing/2014/chartex" xmlns:cx1="http://schemas.microsoft.com/office/drawing/2015/9/8/chartex" xmlns:cx2="http://schemas.microsoft.com/office/drawing/2015/10/21/chartex" xmlns:cx3="http://schemas.microsoft.com/office/drawing/2016/5/9/chartex" xmlns:cx4="http://schemas.microsoft.com/office/drawing/2016/5/10/chartex" xmlns:cx5="http://schemas.microsoft.com/office/drawing/2016/5/11/chartex" xmlns:cx6="http://schemas.microsoft.com/office/drawing/2016/5/12/chartex" xmlns:cx7="http://schemas.microsoft.com/office/drawing/2016/5/13/chartex" xmlns:cx8="http://schemas.microsoft.com/office/drawing/2016/5/14/chartex" xmlns:mc="http://schemas.openxmlformats.org/markup-compatibility/2006" xmlns:aink="http://schemas.microsoft.com/office/drawing/2016/ink" xmlns:am3d="http://schemas.microsoft.com/office/drawing/2017/model3d" xmlns:o="urn:schemas-microsoft-com:office:office" xmlns:oel="http://schemas.microsoft.com/office/2019/extlst" xmlns:r="http://schemas.openxmlformats.org/officeDocument/2006/relationships" xmlns:m="http://schemas.openxmlformats.org/officeDocument/2006/math" xmlns:v="urn:schemas-microsoft-com:vml" xmlns:wp14="http://schemas.microsoft.com/office/word/2010/wordprocessingDrawing" xmlns:wp="http://schemas.openxmlformats.org/drawingml/2006/wordprocessingDrawing" xmlns:w10="urn:schemas-microsoft-com:office:word" xmlns:w="http://schemas.openxmlformats.org/wordprocessingml/2006/main" xmlns:w14="http://schemas.microsoft.com/office/word/2010/wordml" xmlns:w15="http://schemas.microsoft.com/office/word/2012/wordml" xmlns:w16cex="http://schemas.microsoft.com/office/word/2018/wordml/cex" xmlns:w16cid="http://schemas.microsoft.com/office/word/2016/wordml/cid" xmlns:w16="http://schemas.microsoft.com/office/word/2018/wordml" xmlns:w16sdtdh="http://schemas.microsoft.com/office/word/2020/wordml/sdtdatahash" xmlns:w16se="http://schemas.microsoft.com/office/word/2015/wordml/symex" xmlns:wpg="http://schemas.microsoft.com/office/word/2010/wordprocessingGroup" xmlns:wpi="http://schemas.microsoft.com/office/word/2010/wordprocessingInk" xmlns:wne="http://schemas.microsoft.com/office/word/2006/wordml" xmlns:wps="http://schemas.microsoft.com/office/word/2010/wordprocessingShape" mc:Ignorable="w14 w15 w16se w16cid w16 w16cex w16sdtdh wp14">
   <w:p>
     <w:pPr>
       <w:pStyle w:val="Fuzeile"/>
@@ -13621,7 +13581,7 @@
 </file>
 
 <file path=word/footnotes.xml><?xml version="1.0" encoding="utf-8"?>
-<w:footnotes xmlns:wpc="http://schemas.microsoft.com/office/word/2010/wordprocessingCanvas" xmlns:cx="http://schemas.microsoft.com/office/drawing/2014/chartex" xmlns:cx1="http://schemas.microsoft.com/office/drawing/2015/9/8/chartex" xmlns:mc="http://schemas.openxmlformats.org/markup-compatibility/2006" xmlns:o="urn:schemas-microsoft-com:office:office" xmlns:r="http://schemas.openxmlformats.org/officeDocument/2006/relationships" xmlns:m="http://schemas.openxmlformats.org/officeDocument/2006/math" xmlns:v="urn:schemas-microsoft-com:vml" xmlns:wp14="http://schemas.microsoft.com/office/word/2010/wordprocessingDrawing" xmlns:wp="http://schemas.openxmlformats.org/drawingml/2006/wordprocessingDrawing" xmlns:w10="urn:schemas-microsoft-com:office:word" xmlns:w="http://schemas.openxmlformats.org/wordprocessingml/2006/main" xmlns:w14="http://schemas.microsoft.com/office/word/2010/wordml" xmlns:w15="http://schemas.microsoft.com/office/word/2012/wordml" xmlns:w16se="http://schemas.microsoft.com/office/word/2015/wordml/symex" xmlns:wpg="http://schemas.microsoft.com/office/word/2010/wordprocessingGroup" xmlns:wpi="http://schemas.microsoft.com/office/word/2010/wordprocessingInk" xmlns:wne="http://schemas.microsoft.com/office/word/2006/wordml" xmlns:wps="http://schemas.microsoft.com/office/word/2010/wordprocessingShape" mc:Ignorable="w14 w15 w16se wp14">
+<w:footnotes xmlns:wpc="http://schemas.microsoft.com/office/word/2010/wordprocessingCanvas" xmlns:cx="http://schemas.microsoft.com/office/drawing/2014/chartex" xmlns:cx1="http://schemas.microsoft.com/office/drawing/2015/9/8/chartex" xmlns:cx2="http://schemas.microsoft.com/office/drawing/2015/10/21/chartex" xmlns:cx3="http://schemas.microsoft.com/office/drawing/2016/5/9/chartex" xmlns:cx4="http://schemas.microsoft.com/office/drawing/2016/5/10/chartex" xmlns:cx5="http://schemas.microsoft.com/office/drawing/2016/5/11/chartex" xmlns:cx6="http://schemas.microsoft.com/office/drawing/2016/5/12/chartex" xmlns:cx7="http://schemas.microsoft.com/office/drawing/2016/5/13/chartex" xmlns:cx8="http://schemas.microsoft.com/office/drawing/2016/5/14/chartex" xmlns:mc="http://schemas.openxmlformats.org/markup-compatibility/2006" xmlns:aink="http://schemas.microsoft.com/office/drawing/2016/ink" xmlns:am3d="http://schemas.microsoft.com/office/drawing/2017/model3d" xmlns:o="urn:schemas-microsoft-com:office:office" xmlns:oel="http://schemas.microsoft.com/office/2019/extlst" xmlns:r="http://schemas.openxmlformats.org/officeDocument/2006/relationships" xmlns:m="http://schemas.openxmlformats.org/officeDocument/2006/math" xmlns:v="urn:schemas-microsoft-com:vml" xmlns:wp14="http://schemas.microsoft.com/office/word/2010/wordprocessingDrawing" xmlns:wp="http://schemas.openxmlformats.org/drawingml/2006/wordprocessingDrawing" xmlns:w10="urn:schemas-microsoft-com:office:word" xmlns:w="http://schemas.openxmlformats.org/wordprocessingml/2006/main" xmlns:w14="http://schemas.microsoft.com/office/word/2010/wordml" xmlns:w15="http://schemas.microsoft.com/office/word/2012/wordml" xmlns:w16cex="http://schemas.microsoft.com/office/word/2018/wordml/cex" xmlns:w16cid="http://schemas.microsoft.com/office/word/2016/wordml/cid" xmlns:w16="http://schemas.microsoft.com/office/word/2018/wordml" xmlns:w16sdtdh="http://schemas.microsoft.com/office/word/2020/wordml/sdtdatahash" xmlns:w16se="http://schemas.microsoft.com/office/word/2015/wordml/symex" xmlns:wpg="http://schemas.microsoft.com/office/word/2010/wordprocessingGroup" xmlns:wpi="http://schemas.microsoft.com/office/word/2010/wordprocessingInk" xmlns:wne="http://schemas.microsoft.com/office/word/2006/wordml" xmlns:wps="http://schemas.microsoft.com/office/word/2010/wordprocessingShape" mc:Ignorable="w14 w15 w16se w16cid w16 w16cex w16sdtdh wp14">
   <w:footnote w:type="separator" w:id="-1">
     <w:p>
       <w:pPr>
@@ -14618,7 +14578,7 @@
 </file>
 
 <file path=word/header1.xml><?xml version="1.0" encoding="utf-8"?>
-<w:hdr xmlns:wpc="http://schemas.microsoft.com/office/word/2010/wordprocessingCanvas" xmlns:cx="http://schemas.microsoft.com/office/drawing/2014/chartex" xmlns:cx1="http://schemas.microsoft.com/office/drawing/2015/9/8/chartex" xmlns:mc="http://schemas.openxmlformats.org/markup-compatibility/2006" xmlns:o="urn:schemas-microsoft-com:office:office" xmlns:r="http://schemas.openxmlformats.org/officeDocument/2006/relationships" xmlns:m="http://schemas.openxmlformats.org/officeDocument/2006/math" xmlns:v="urn:schemas-microsoft-com:vml" xmlns:wp14="http://schemas.microsoft.com/office/word/2010/wordprocessingDrawing" xmlns:wp="http://schemas.openxmlformats.org/drawingml/2006/wordprocessingDrawing" xmlns:w10="urn:schemas-microsoft-com:office:word" xmlns:w="http://schemas.openxmlformats.org/wordprocessingml/2006/main" xmlns:w14="http://schemas.microsoft.com/office/word/2010/wordml" xmlns:w15="http://schemas.microsoft.com/office/word/2012/wordml" xmlns:w16se="http://schemas.microsoft.com/office/word/2015/wordml/symex" xmlns:wpg="http://schemas.microsoft.com/office/word/2010/wordprocessingGroup" xmlns:wpi="http://schemas.microsoft.com/office/word/2010/wordprocessingInk" xmlns:wne="http://schemas.microsoft.com/office/word/2006/wordml" xmlns:wps="http://schemas.microsoft.com/office/word/2010/wordprocessingShape" mc:Ignorable="w14 w15 w16se wp14">
+<w:hdr xmlns:wpc="http://schemas.microsoft.com/office/word/2010/wordprocessingCanvas" xmlns:cx="http://schemas.microsoft.com/office/drawing/2014/chartex" xmlns:cx1="http://schemas.microsoft.com/office/drawing/2015/9/8/chartex" xmlns:cx2="http://schemas.microsoft.com/office/drawing/2015/10/21/chartex" xmlns:cx3="http://schemas.microsoft.com/office/drawing/2016/5/9/chartex" xmlns:cx4="http://schemas.microsoft.com/office/drawing/2016/5/10/chartex" xmlns:cx5="http://schemas.microsoft.com/office/drawing/2016/5/11/chartex" xmlns:cx6="http://schemas.microsoft.com/office/drawing/2016/5/12/chartex" xmlns:cx7="http://schemas.microsoft.com/office/drawing/2016/5/13/chartex" xmlns:cx8="http://schemas.microsoft.com/office/drawing/2016/5/14/chartex" xmlns:mc="http://schemas.openxmlformats.org/markup-compatibility/2006" xmlns:aink="http://schemas.microsoft.com/office/drawing/2016/ink" xmlns:am3d="http://schemas.microsoft.com/office/drawing/2017/model3d" xmlns:o="urn:schemas-microsoft-com:office:office" xmlns:oel="http://schemas.microsoft.com/office/2019/extlst" xmlns:r="http://schemas.openxmlformats.org/officeDocument/2006/relationships" xmlns:m="http://schemas.openxmlformats.org/officeDocument/2006/math" xmlns:v="urn:schemas-microsoft-com:vml" xmlns:wp14="http://schemas.microsoft.com/office/word/2010/wordprocessingDrawing" xmlns:wp="http://schemas.openxmlformats.org/drawingml/2006/wordprocessingDrawing" xmlns:w10="urn:schemas-microsoft-com:office:word" xmlns:w="http://schemas.openxmlformats.org/wordprocessingml/2006/main" xmlns:w14="http://schemas.microsoft.com/office/word/2010/wordml" xmlns:w15="http://schemas.microsoft.com/office/word/2012/wordml" xmlns:w16cex="http://schemas.microsoft.com/office/word/2018/wordml/cex" xmlns:w16cid="http://schemas.microsoft.com/office/word/2016/wordml/cid" xmlns:w16="http://schemas.microsoft.com/office/word/2018/wordml" xmlns:w16sdtdh="http://schemas.microsoft.com/office/word/2020/wordml/sdtdatahash" xmlns:w16se="http://schemas.microsoft.com/office/word/2015/wordml/symex" xmlns:wpg="http://schemas.microsoft.com/office/word/2010/wordprocessingGroup" xmlns:wpi="http://schemas.microsoft.com/office/word/2010/wordprocessingInk" xmlns:wne="http://schemas.microsoft.com/office/word/2006/wordml" xmlns:wps="http://schemas.microsoft.com/office/word/2010/wordprocessingShape" mc:Ignorable="w14 w15 w16se w16cid w16 w16cex w16sdtdh wp14">
   <w:p>
     <w:pPr>
       <w:pStyle w:val="Kopfzeile"/>
@@ -14628,7 +14588,7 @@
 </file>
 
 <file path=word/header2.xml><?xml version="1.0" encoding="utf-8"?>
-<w:hdr xmlns:wpc="http://schemas.microsoft.com/office/word/2010/wordprocessingCanvas" xmlns:cx="http://schemas.microsoft.com/office/drawing/2014/chartex" xmlns:cx1="http://schemas.microsoft.com/office/drawing/2015/9/8/chartex" xmlns:mc="http://schemas.openxmlformats.org/markup-compatibility/2006" xmlns:o="urn:schemas-microsoft-com:office:office" xmlns:r="http://schemas.openxmlformats.org/officeDocument/2006/relationships" xmlns:m="http://schemas.openxmlformats.org/officeDocument/2006/math" xmlns:v="urn:schemas-microsoft-com:vml" xmlns:wp14="http://schemas.microsoft.com/office/word/2010/wordprocessingDrawing" xmlns:wp="http://schemas.openxmlformats.org/drawingml/2006/wordprocessingDrawing" xmlns:w10="urn:schemas-microsoft-com:office:word" xmlns:w="http://schemas.openxmlformats.org/wordprocessingml/2006/main" xmlns:w14="http://schemas.microsoft.com/office/word/2010/wordml" xmlns:w15="http://schemas.microsoft.com/office/word/2012/wordml" xmlns:w16se="http://schemas.microsoft.com/office/word/2015/wordml/symex" xmlns:wpg="http://schemas.microsoft.com/office/word/2010/wordprocessingGroup" xmlns:wpi="http://schemas.microsoft.com/office/word/2010/wordprocessingInk" xmlns:wne="http://schemas.microsoft.com/office/word/2006/wordml" xmlns:wps="http://schemas.microsoft.com/office/word/2010/wordprocessingShape" mc:Ignorable="w14 w15 w16se wp14">
+<w:hdr xmlns:wpc="http://schemas.microsoft.com/office/word/2010/wordprocessingCanvas" xmlns:cx="http://schemas.microsoft.com/office/drawing/2014/chartex" xmlns:cx1="http://schemas.microsoft.com/office/drawing/2015/9/8/chartex" xmlns:cx2="http://schemas.microsoft.com/office/drawing/2015/10/21/chartex" xmlns:cx3="http://schemas.microsoft.com/office/drawing/2016/5/9/chartex" xmlns:cx4="http://schemas.microsoft.com/office/drawing/2016/5/10/chartex" xmlns:cx5="http://schemas.microsoft.com/office/drawing/2016/5/11/chartex" xmlns:cx6="http://schemas.microsoft.com/office/drawing/2016/5/12/chartex" xmlns:cx7="http://schemas.microsoft.com/office/drawing/2016/5/13/chartex" xmlns:cx8="http://schemas.microsoft.com/office/drawing/2016/5/14/chartex" xmlns:mc="http://schemas.openxmlformats.org/markup-compatibility/2006" xmlns:aink="http://schemas.microsoft.com/office/drawing/2016/ink" xmlns:am3d="http://schemas.microsoft.com/office/drawing/2017/model3d" xmlns:o="urn:schemas-microsoft-com:office:office" xmlns:oel="http://schemas.microsoft.com/office/2019/extlst" xmlns:r="http://schemas.openxmlformats.org/officeDocument/2006/relationships" xmlns:m="http://schemas.openxmlformats.org/officeDocument/2006/math" xmlns:v="urn:schemas-microsoft-com:vml" xmlns:wp14="http://schemas.microsoft.com/office/word/2010/wordprocessingDrawing" xmlns:wp="http://schemas.openxmlformats.org/drawingml/2006/wordprocessingDrawing" xmlns:w10="urn:schemas-microsoft-com:office:word" xmlns:w="http://schemas.openxmlformats.org/wordprocessingml/2006/main" xmlns:w14="http://schemas.microsoft.com/office/word/2010/wordml" xmlns:w15="http://schemas.microsoft.com/office/word/2012/wordml" xmlns:w16cex="http://schemas.microsoft.com/office/word/2018/wordml/cex" xmlns:w16cid="http://schemas.microsoft.com/office/word/2016/wordml/cid" xmlns:w16="http://schemas.microsoft.com/office/word/2018/wordml" xmlns:w16sdtdh="http://schemas.microsoft.com/office/word/2020/wordml/sdtdatahash" xmlns:w16se="http://schemas.microsoft.com/office/word/2015/wordml/symex" xmlns:wpg="http://schemas.microsoft.com/office/word/2010/wordprocessingGroup" xmlns:wpi="http://schemas.microsoft.com/office/word/2010/wordprocessingInk" xmlns:wne="http://schemas.microsoft.com/office/word/2006/wordml" xmlns:wps="http://schemas.microsoft.com/office/word/2010/wordprocessingShape" mc:Ignorable="w14 w15 w16se w16cid w16 w16cex w16sdtdh wp14">
   <w:p>
     <w:pPr>
       <w:pStyle w:val="Kopfzeile"/>
@@ -14659,7 +14619,7 @@
 </file>
 
 <file path=word/header3.xml><?xml version="1.0" encoding="utf-8"?>
-<w:hdr xmlns:wpc="http://schemas.microsoft.com/office/word/2010/wordprocessingCanvas" xmlns:cx="http://schemas.microsoft.com/office/drawing/2014/chartex" xmlns:cx1="http://schemas.microsoft.com/office/drawing/2015/9/8/chartex" xmlns:mc="http://schemas.openxmlformats.org/markup-compatibility/2006" xmlns:o="urn:schemas-microsoft-com:office:office" xmlns:r="http://schemas.openxmlformats.org/officeDocument/2006/relationships" xmlns:m="http://schemas.openxmlformats.org/officeDocument/2006/math" xmlns:v="urn:schemas-microsoft-com:vml" xmlns:wp14="http://schemas.microsoft.com/office/word/2010/wordprocessingDrawing" xmlns:wp="http://schemas.openxmlformats.org/drawingml/2006/wordprocessingDrawing" xmlns:w10="urn:schemas-microsoft-com:office:word" xmlns:w="http://schemas.openxmlformats.org/wordprocessingml/2006/main" xmlns:w14="http://schemas.microsoft.com/office/word/2010/wordml" xmlns:w15="http://schemas.microsoft.com/office/word/2012/wordml" xmlns:w16se="http://schemas.microsoft.com/office/word/2015/wordml/symex" xmlns:wpg="http://schemas.microsoft.com/office/word/2010/wordprocessingGroup" xmlns:wpi="http://schemas.microsoft.com/office/word/2010/wordprocessingInk" xmlns:wne="http://schemas.microsoft.com/office/word/2006/wordml" xmlns:wps="http://schemas.microsoft.com/office/word/2010/wordprocessingShape" mc:Ignorable="w14 w15 w16se wp14">
+<w:hdr xmlns:wpc="http://schemas.microsoft.com/office/word/2010/wordprocessingCanvas" xmlns:cx="http://schemas.microsoft.com/office/drawing/2014/chartex" xmlns:cx1="http://schemas.microsoft.com/office/drawing/2015/9/8/chartex" xmlns:cx2="http://schemas.microsoft.com/office/drawing/2015/10/21/chartex" xmlns:cx3="http://schemas.microsoft.com/office/drawing/2016/5/9/chartex" xmlns:cx4="http://schemas.microsoft.com/office/drawing/2016/5/10/chartex" xmlns:cx5="http://schemas.microsoft.com/office/drawing/2016/5/11/chartex" xmlns:cx6="http://schemas.microsoft.com/office/drawing/2016/5/12/chartex" xmlns:cx7="http://schemas.microsoft.com/office/drawing/2016/5/13/chartex" xmlns:cx8="http://schemas.microsoft.com/office/drawing/2016/5/14/chartex" xmlns:mc="http://schemas.openxmlformats.org/markup-compatibility/2006" xmlns:aink="http://schemas.microsoft.com/office/drawing/2016/ink" xmlns:am3d="http://schemas.microsoft.com/office/drawing/2017/model3d" xmlns:o="urn:schemas-microsoft-com:office:office" xmlns:oel="http://schemas.microsoft.com/office/2019/extlst" xmlns:r="http://schemas.openxmlformats.org/officeDocument/2006/relationships" xmlns:m="http://schemas.openxmlformats.org/officeDocument/2006/math" xmlns:v="urn:schemas-microsoft-com:vml" xmlns:wp14="http://schemas.microsoft.com/office/word/2010/wordprocessingDrawing" xmlns:wp="http://schemas.openxmlformats.org/drawingml/2006/wordprocessingDrawing" xmlns:w10="urn:schemas-microsoft-com:office:word" xmlns:w="http://schemas.openxmlformats.org/wordprocessingml/2006/main" xmlns:w14="http://schemas.microsoft.com/office/word/2010/wordml" xmlns:w15="http://schemas.microsoft.com/office/word/2012/wordml" xmlns:w16cex="http://schemas.microsoft.com/office/word/2018/wordml/cex" xmlns:w16cid="http://schemas.microsoft.com/office/word/2016/wordml/cid" xmlns:w16="http://schemas.microsoft.com/office/word/2018/wordml" xmlns:w16sdtdh="http://schemas.microsoft.com/office/word/2020/wordml/sdtdatahash" xmlns:w16se="http://schemas.microsoft.com/office/word/2015/wordml/symex" xmlns:wpg="http://schemas.microsoft.com/office/word/2010/wordprocessingGroup" xmlns:wpi="http://schemas.microsoft.com/office/word/2010/wordprocessingInk" xmlns:wne="http://schemas.microsoft.com/office/word/2006/wordml" xmlns:wps="http://schemas.microsoft.com/office/word/2010/wordprocessingShape" mc:Ignorable="w14 w15 w16se w16cid w16 w16cex w16sdtdh wp14">
   <w:p>
     <w:pPr>
       <w:pStyle w:val="Kopfzeile"/>
@@ -14669,7 +14629,7 @@
 </file>
 
 <file path=word/numbering.xml><?xml version="1.0" encoding="utf-8"?>
-<w:numbering xmlns:wpc="http://schemas.microsoft.com/office/word/2010/wordprocessingCanvas" xmlns:cx="http://schemas.microsoft.com/office/drawing/2014/chartex" xmlns:cx1="http://schemas.microsoft.com/office/drawing/2015/9/8/chartex" xmlns:mc="http://schemas.openxmlformats.org/markup-compatibility/2006" xmlns:o="urn:schemas-microsoft-com:office:office" xmlns:r="http://schemas.openxmlformats.org/officeDocument/2006/relationships" xmlns:m="http://schemas.openxmlformats.org/officeDocument/2006/math" xmlns:v="urn:schemas-microsoft-com:vml" xmlns:wp14="http://schemas.microsoft.com/office/word/2010/wordprocessingDrawing" xmlns:wp="http://schemas.openxmlformats.org/drawingml/2006/wordprocessingDrawing" xmlns:w10="urn:schemas-microsoft-com:office:word" xmlns:w="http://schemas.openxmlformats.org/wordprocessingml/2006/main" xmlns:w14="http://schemas.microsoft.com/office/word/2010/wordml" xmlns:w15="http://schemas.microsoft.com/office/word/2012/wordml" xmlns:w16se="http://schemas.microsoft.com/office/word/2015/wordml/symex" xmlns:wpg="http://schemas.microsoft.com/office/word/2010/wordprocessingGroup" xmlns:wpi="http://schemas.microsoft.com/office/word/2010/wordprocessingInk" xmlns:wne="http://schemas.microsoft.com/office/word/2006/wordml" xmlns:wps="http://schemas.microsoft.com/office/word/2010/wordprocessingShape" mc:Ignorable="w14 w15 w16se wp14">
+<w:numbering xmlns:wpc="http://schemas.microsoft.com/office/word/2010/wordprocessingCanvas" xmlns:cx="http://schemas.microsoft.com/office/drawing/2014/chartex" xmlns:cx1="http://schemas.microsoft.com/office/drawing/2015/9/8/chartex" xmlns:cx2="http://schemas.microsoft.com/office/drawing/2015/10/21/chartex" xmlns:cx3="http://schemas.microsoft.com/office/drawing/2016/5/9/chartex" xmlns:cx4="http://schemas.microsoft.com/office/drawing/2016/5/10/chartex" xmlns:cx5="http://schemas.microsoft.com/office/drawing/2016/5/11/chartex" xmlns:cx6="http://schemas.microsoft.com/office/drawing/2016/5/12/chartex" xmlns:cx7="http://schemas.microsoft.com/office/drawing/2016/5/13/chartex" xmlns:cx8="http://schemas.microsoft.com/office/drawing/2016/5/14/chartex" xmlns:mc="http://schemas.openxmlformats.org/markup-compatibility/2006" xmlns:aink="http://schemas.microsoft.com/office/drawing/2016/ink" xmlns:am3d="http://schemas.microsoft.com/office/drawing/2017/model3d" xmlns:o="urn:schemas-microsoft-com:office:office" xmlns:oel="http://schemas.microsoft.com/office/2019/extlst" xmlns:r="http://schemas.openxmlformats.org/officeDocument/2006/relationships" xmlns:m="http://schemas.openxmlformats.org/officeDocument/2006/math" xmlns:v="urn:schemas-microsoft-com:vml" xmlns:wp14="http://schemas.microsoft.com/office/word/2010/wordprocessingDrawing" xmlns:wp="http://schemas.openxmlformats.org/drawingml/2006/wordprocessingDrawing" xmlns:w10="urn:schemas-microsoft-com:office:word" xmlns:w="http://schemas.openxmlformats.org/wordprocessingml/2006/main" xmlns:w14="http://schemas.microsoft.com/office/word/2010/wordml" xmlns:w15="http://schemas.microsoft.com/office/word/2012/wordml" xmlns:w16cex="http://schemas.microsoft.com/office/word/2018/wordml/cex" xmlns:w16cid="http://schemas.microsoft.com/office/word/2016/wordml/cid" xmlns:w16="http://schemas.microsoft.com/office/word/2018/wordml" xmlns:w16sdtdh="http://schemas.microsoft.com/office/word/2020/wordml/sdtdatahash" xmlns:w16se="http://schemas.microsoft.com/office/word/2015/wordml/symex" xmlns:wpg="http://schemas.microsoft.com/office/word/2010/wordprocessingGroup" xmlns:wpi="http://schemas.microsoft.com/office/word/2010/wordprocessingInk" xmlns:wne="http://schemas.microsoft.com/office/word/2006/wordml" xmlns:wps="http://schemas.microsoft.com/office/word/2010/wordprocessingShape" mc:Ignorable="w14 w15 w16se w16cid w16 w16cex w16sdtdh wp14">
   <w:abstractNum w:abstractNumId="0" w15:restartNumberingAfterBreak="0">
     <w:nsid w:val="0B474453"/>
     <w:multiLevelType w:val="multilevel"/>
@@ -15708,28 +15668,28 @@
       </w:pPr>
     </w:lvl>
   </w:abstractNum>
-  <w:num w:numId="1">
+  <w:num w:numId="1" w16cid:durableId="1534272706">
     <w:abstractNumId w:val="7"/>
   </w:num>
-  <w:num w:numId="2">
+  <w:num w:numId="2" w16cid:durableId="677663043">
     <w:abstractNumId w:val="5"/>
   </w:num>
-  <w:num w:numId="3">
+  <w:num w:numId="3" w16cid:durableId="690109284">
     <w:abstractNumId w:val="4"/>
   </w:num>
-  <w:num w:numId="4">
+  <w:num w:numId="4" w16cid:durableId="1179584920">
     <w:abstractNumId w:val="3"/>
   </w:num>
-  <w:num w:numId="5">
+  <w:num w:numId="5" w16cid:durableId="910887164">
     <w:abstractNumId w:val="1"/>
   </w:num>
-  <w:num w:numId="6">
+  <w:num w:numId="6" w16cid:durableId="82800341">
     <w:abstractNumId w:val="2"/>
   </w:num>
-  <w:num w:numId="7">
+  <w:num w:numId="7" w16cid:durableId="319382753">
     <w:abstractNumId w:val="8"/>
   </w:num>
-  <w:num w:numId="8">
+  <w:num w:numId="8" w16cid:durableId="1775517713">
     <w:abstractNumId w:val="6"/>
     <w:lvlOverride w:ilvl="0">
       <w:lvl w:ilvl="0">
@@ -15739,7 +15699,7 @@
       </w:lvl>
     </w:lvlOverride>
   </w:num>
-  <w:num w:numId="9">
+  <w:num w:numId="9" w16cid:durableId="1303342451">
     <w:abstractNumId w:val="6"/>
     <w:lvlOverride w:ilvl="0">
       <w:lvl w:ilvl="0">
@@ -15749,7 +15709,7 @@
       </w:lvl>
     </w:lvlOverride>
   </w:num>
-  <w:num w:numId="10">
+  <w:num w:numId="10" w16cid:durableId="1319532399">
     <w:abstractNumId w:val="6"/>
     <w:lvlOverride w:ilvl="0">
       <w:lvl w:ilvl="0">
@@ -15759,7 +15719,7 @@
       </w:lvl>
     </w:lvlOverride>
   </w:num>
-  <w:num w:numId="11">
+  <w:num w:numId="11" w16cid:durableId="831991735">
     <w:abstractNumId w:val="6"/>
     <w:lvlOverride w:ilvl="0">
       <w:lvl w:ilvl="0">
@@ -15769,7 +15729,7 @@
       </w:lvl>
     </w:lvlOverride>
   </w:num>
-  <w:num w:numId="12">
+  <w:num w:numId="12" w16cid:durableId="1234201420">
     <w:abstractNumId w:val="0"/>
     <w:lvlOverride w:ilvl="0">
       <w:lvl w:ilvl="0">
@@ -15779,7 +15739,7 @@
       </w:lvl>
     </w:lvlOverride>
   </w:num>
-  <w:num w:numId="13">
+  <w:num w:numId="13" w16cid:durableId="887179086">
     <w:abstractNumId w:val="0"/>
     <w:lvlOverride w:ilvl="0">
       <w:lvl w:ilvl="0">
@@ -15793,7 +15753,7 @@
 </file>
 
 <file path=word/styles.xml><?xml version="1.0" encoding="utf-8"?>
-<w:styles xmlns:mc="http://schemas.openxmlformats.org/markup-compatibility/2006" xmlns:r="http://schemas.openxmlformats.org/officeDocument/2006/relationships" xmlns:w="http://schemas.openxmlformats.org/wordprocessingml/2006/main" xmlns:w14="http://schemas.microsoft.com/office/word/2010/wordml" xmlns:w15="http://schemas.microsoft.com/office/word/2012/wordml" xmlns:w16se="http://schemas.microsoft.com/office/word/2015/wordml/symex" mc:Ignorable="w14 w15 w16se">
+<w:styles xmlns:mc="http://schemas.openxmlformats.org/markup-compatibility/2006" xmlns:r="http://schemas.openxmlformats.org/officeDocument/2006/relationships" xmlns:w="http://schemas.openxmlformats.org/wordprocessingml/2006/main" xmlns:w14="http://schemas.microsoft.com/office/word/2010/wordml" xmlns:w15="http://schemas.microsoft.com/office/word/2012/wordml" xmlns:w16cex="http://schemas.microsoft.com/office/word/2018/wordml/cex" xmlns:w16cid="http://schemas.microsoft.com/office/word/2016/wordml/cid" xmlns:w16="http://schemas.microsoft.com/office/word/2018/wordml" xmlns:w16sdtdh="http://schemas.microsoft.com/office/word/2020/wordml/sdtdatahash" xmlns:w16se="http://schemas.microsoft.com/office/word/2015/wordml/symex" mc:Ignorable="w14 w15 w16se w16cid w16 w16cex w16sdtdh">
   <w:docDefaults>
     <w:rPrDefault>
       <w:rPr>
@@ -15811,7 +15771,7 @@
       </w:pPr>
     </w:pPrDefault>
   </w:docDefaults>
-  <w:latentStyles w:defLockedState="0" w:defUIPriority="99" w:defSemiHidden="0" w:defUnhideWhenUsed="0" w:defQFormat="0" w:count="371">
+  <w:latentStyles w:defLockedState="0" w:defUIPriority="99" w:defSemiHidden="0" w:defUnhideWhenUsed="0" w:defQFormat="0" w:count="376">
     <w:lsdException w:name="Normal" w:uiPriority="0" w:qFormat="1"/>
     <w:lsdException w:name="heading 1" w:uiPriority="9" w:qFormat="1"/>
     <w:lsdException w:name="heading 2" w:semiHidden="1" w:uiPriority="9" w:unhideWhenUsed="1" w:qFormat="1"/>
@@ -16183,6 +16143,11 @@
     <w:lsdException w:name="List Table 5 Dark Accent 6" w:uiPriority="50"/>
     <w:lsdException w:name="List Table 6 Colorful Accent 6" w:uiPriority="51"/>
     <w:lsdException w:name="List Table 7 Colorful Accent 6" w:uiPriority="52"/>
+    <w:lsdException w:name="Mention" w:semiHidden="1" w:unhideWhenUsed="1"/>
+    <w:lsdException w:name="Smart Hyperlink" w:semiHidden="1" w:unhideWhenUsed="1"/>
+    <w:lsdException w:name="Hashtag" w:semiHidden="1" w:unhideWhenUsed="1"/>
+    <w:lsdException w:name="Unresolved Mention" w:semiHidden="1" w:unhideWhenUsed="1"/>
+    <w:lsdException w:name="Smart Link" w:semiHidden="1" w:unhideWhenUsed="1"/>
   </w:latentStyles>
   <w:style w:type="paragraph" w:default="1" w:styleId="Standard">
     <w:name w:val="Normal"/>
@@ -16669,8 +16634,8 @@
       <w:u w:val="single"/>
     </w:rPr>
   </w:style>
-  <w:style w:type="character" w:customStyle="1" w:styleId="UnresolvedMention">
-    <w:name w:val="Unresolved Mention"/>
+  <w:style w:type="character" w:customStyle="1" w:styleId="NichtaufgelsteErwhnung1">
+    <w:name w:val="Nicht aufgelöste Erwähnung1"/>
     <w:basedOn w:val="Absatz-Standardschriftart"/>
     <w:uiPriority w:val="99"/>
     <w:semiHidden/>
@@ -16884,6 +16849,18 @@
     <w:rsid w:val="00414804"/>
     <w:rPr>
       <w:vertAlign w:val="superscript"/>
+    </w:rPr>
+  </w:style>
+  <w:style w:type="character" w:styleId="NichtaufgelsteErwhnung">
+    <w:name w:val="Unresolved Mention"/>
+    <w:basedOn w:val="Absatz-Standardschriftart"/>
+    <w:uiPriority w:val="99"/>
+    <w:semiHidden/>
+    <w:unhideWhenUsed/>
+    <w:rsid w:val="00A72E62"/>
+    <w:rPr>
+      <w:color w:val="605E5C"/>
+      <w:shd w:val="clear" w:color="auto" w:fill="E1DFDD"/>
     </w:rPr>
   </w:style>
 </w:styles>

</xml_diff>